<commit_message>
adding real flyback converter
</commit_message>
<xml_diff>
--- a/Master Thesis.docx
+++ b/Master Thesis.docx
@@ -1,6 +1,6 @@
 
 <file path=word/document.xml><?xml version="1.0" encoding="utf-8"?>
-<w:document xmlns:wpc="http://schemas.microsoft.com/office/word/2010/wordprocessingCanvas" xmlns:mc="http://schemas.openxmlformats.org/markup-compatibility/2006" xmlns:o="urn:schemas-microsoft-com:office:office" xmlns:r="http://schemas.openxmlformats.org/officeDocument/2006/relationships" xmlns:m="http://schemas.openxmlformats.org/officeDocument/2006/math" xmlns:v="urn:schemas-microsoft-com:vml" xmlns:wp14="http://schemas.microsoft.com/office/word/2010/wordprocessingDrawing" xmlns:wp="http://schemas.openxmlformats.org/drawingml/2006/wordprocessingDrawing" xmlns:w10="urn:schemas-microsoft-com:office:word" xmlns:w="http://schemas.openxmlformats.org/wordprocessingml/2006/main" xmlns:w14="http://schemas.microsoft.com/office/word/2010/wordml" xmlns:wpg="http://schemas.microsoft.com/office/word/2010/wordprocessingGroup" xmlns:wpi="http://schemas.microsoft.com/office/word/2010/wordprocessingInk" xmlns:wne="http://schemas.microsoft.com/office/word/2006/wordml" xmlns:wps="http://schemas.microsoft.com/office/word/2010/wordprocessingShape" mc:Ignorable="w14 wp14">
+<w:document xmlns:wpc="http://schemas.microsoft.com/office/word/2010/wordprocessingCanvas" xmlns:mc="http://schemas.openxmlformats.org/markup-compatibility/2006" xmlns:o="urn:schemas-microsoft-com:office:office" xmlns:r="http://schemas.openxmlformats.org/officeDocument/2006/relationships" xmlns:m="http://schemas.openxmlformats.org/officeDocument/2006/math" xmlns:v="urn:schemas-microsoft-com:vml" xmlns:wp14="http://schemas.microsoft.com/office/word/2010/wordprocessingDrawing" xmlns:wp="http://schemas.openxmlformats.org/drawingml/2006/wordprocessingDrawing" xmlns:w10="urn:schemas-microsoft-com:office:word" xmlns:w="http://schemas.openxmlformats.org/wordprocessingml/2006/main" xmlns:w14="http://schemas.microsoft.com/office/word/2010/wordml" xmlns:w15="http://schemas.microsoft.com/office/word/2012/wordml" xmlns:wpg="http://schemas.microsoft.com/office/word/2010/wordprocessingGroup" xmlns:wpi="http://schemas.microsoft.com/office/word/2010/wordprocessingInk" xmlns:wne="http://schemas.microsoft.com/office/word/2006/wordml" xmlns:wps="http://schemas.microsoft.com/office/word/2010/wordprocessingShape" mc:Ignorable="w14 w15 wp14">
   <w:body>
     <w:p>
       <w:pPr>
@@ -17,8 +17,6 @@
         </w:rPr>
         <w:t>Master Thesis</w:t>
       </w:r>
-      <w:bookmarkStart w:id="0" w:name="_GoBack"/>
-      <w:bookmarkEnd w:id="0"/>
     </w:p>
     <w:p>
       <w:pPr>
@@ -73,41 +71,41 @@
       <w:pPr>
         <w:jc w:val="both"/>
         <w:rPr>
-          <w:rStyle w:val="Fett"/>
-          <w:sz w:val="32"/>
-        </w:rPr>
-      </w:pPr>
-      <w:r>
-        <w:rPr>
-          <w:rStyle w:val="Fett"/>
+          <w:rStyle w:val="Strong"/>
+          <w:sz w:val="32"/>
+        </w:rPr>
+      </w:pPr>
+      <w:r>
+        <w:rPr>
+          <w:rStyle w:val="Strong"/>
           <w:sz w:val="32"/>
         </w:rPr>
         <w:t>1</w:t>
       </w:r>
       <w:r>
         <w:rPr>
-          <w:rStyle w:val="Fett"/>
+          <w:rStyle w:val="Strong"/>
           <w:sz w:val="32"/>
         </w:rPr>
         <w:t xml:space="preserve"> </w:t>
       </w:r>
       <w:r>
         <w:rPr>
-          <w:rStyle w:val="Fett"/>
+          <w:rStyle w:val="Strong"/>
           <w:sz w:val="32"/>
         </w:rPr>
         <w:t xml:space="preserve">Introduction and </w:t>
       </w:r>
       <w:r>
         <w:rPr>
-          <w:rStyle w:val="Fett"/>
+          <w:rStyle w:val="Strong"/>
           <w:sz w:val="32"/>
         </w:rPr>
         <w:t>Motivation</w:t>
       </w:r>
       <w:r>
         <w:rPr>
-          <w:rStyle w:val="Fett"/>
+          <w:rStyle w:val="Strong"/>
           <w:sz w:val="32"/>
         </w:rPr>
         <w:t xml:space="preserve"> </w:t>
@@ -477,6 +475,7 @@
       <w:r>
         <w:rPr>
           <w:noProof/>
+          <w:lang w:val="en-IN" w:eastAsia="en-IN"/>
         </w:rPr>
         <w:drawing>
           <wp:inline distT="0" distB="0" distL="0" distR="0" wp14:anchorId="22692286" wp14:editId="365E4586">
@@ -496,7 +495,7 @@
                     </pic:cNvPicPr>
                   </pic:nvPicPr>
                   <pic:blipFill>
-                    <a:blip r:embed="rId7">
+                    <a:blip r:embed="rId6">
                       <a:extLst>
                         <a:ext uri="{28A0092B-C50C-407E-A947-70E740481C1C}">
                           <a14:useLocalDpi xmlns:a14="http://schemas.microsoft.com/office/drawing/2010/main" val="0"/>
@@ -530,7 +529,7 @@
     </w:p>
     <w:p>
       <w:pPr>
-        <w:pStyle w:val="Beschriftung"/>
+        <w:pStyle w:val="Caption"/>
         <w:jc w:val="both"/>
         <w:rPr>
           <w:b w:val="0"/>
@@ -541,27 +540,14 @@
       <w:r>
         <w:t xml:space="preserve">Figure </w:t>
       </w:r>
-      <w:r>
-        <w:fldChar w:fldCharType="begin"/>
-      </w:r>
-      <w:r>
-        <w:instrText xml:space="preserve"> SEQ Figure \* ARABIC </w:instrText>
-      </w:r>
-      <w:r>
-        <w:fldChar w:fldCharType="separate"/>
-      </w:r>
-      <w:r>
-        <w:rPr>
-          <w:noProof/>
-        </w:rPr>
-        <w:t>1</w:t>
-      </w:r>
-      <w:r>
-        <w:rPr>
-          <w:noProof/>
-        </w:rPr>
-        <w:fldChar w:fldCharType="end"/>
-      </w:r>
+      <w:fldSimple w:instr=" SEQ Figure \* ARABIC ">
+        <w:r>
+          <w:rPr>
+            <w:noProof/>
+          </w:rPr>
+          <w:t>1</w:t>
+        </w:r>
+      </w:fldSimple>
       <w:r>
         <w:t xml:space="preserve">: </w:t>
       </w:r>
@@ -598,84 +584,84 @@
       <w:pPr>
         <w:jc w:val="both"/>
         <w:rPr>
-          <w:rStyle w:val="Fett"/>
-        </w:rPr>
-      </w:pPr>
-    </w:p>
-    <w:p>
-      <w:pPr>
-        <w:jc w:val="both"/>
-        <w:rPr>
-          <w:rStyle w:val="Fett"/>
-        </w:rPr>
-      </w:pPr>
-    </w:p>
-    <w:p>
-      <w:pPr>
-        <w:jc w:val="both"/>
-        <w:rPr>
-          <w:rStyle w:val="Fett"/>
-        </w:rPr>
-      </w:pPr>
-    </w:p>
-    <w:p>
-      <w:pPr>
-        <w:jc w:val="both"/>
-        <w:rPr>
-          <w:rStyle w:val="Fett"/>
-        </w:rPr>
-      </w:pPr>
-    </w:p>
-    <w:p>
-      <w:pPr>
-        <w:jc w:val="both"/>
-        <w:rPr>
-          <w:rStyle w:val="Fett"/>
-        </w:rPr>
-      </w:pPr>
-    </w:p>
-    <w:p>
-      <w:pPr>
-        <w:jc w:val="both"/>
-        <w:rPr>
-          <w:rStyle w:val="Fett"/>
-        </w:rPr>
-      </w:pPr>
-    </w:p>
-    <w:p>
-      <w:pPr>
-        <w:jc w:val="both"/>
-        <w:rPr>
-          <w:rStyle w:val="Fett"/>
-          <w:sz w:val="32"/>
-        </w:rPr>
-      </w:pPr>
-      <w:r>
-        <w:rPr>
-          <w:rStyle w:val="Fett"/>
+          <w:rStyle w:val="Strong"/>
+        </w:rPr>
+      </w:pPr>
+    </w:p>
+    <w:p>
+      <w:pPr>
+        <w:jc w:val="both"/>
+        <w:rPr>
+          <w:rStyle w:val="Strong"/>
+        </w:rPr>
+      </w:pPr>
+    </w:p>
+    <w:p>
+      <w:pPr>
+        <w:jc w:val="both"/>
+        <w:rPr>
+          <w:rStyle w:val="Strong"/>
+        </w:rPr>
+      </w:pPr>
+    </w:p>
+    <w:p>
+      <w:pPr>
+        <w:jc w:val="both"/>
+        <w:rPr>
+          <w:rStyle w:val="Strong"/>
+        </w:rPr>
+      </w:pPr>
+    </w:p>
+    <w:p>
+      <w:pPr>
+        <w:jc w:val="both"/>
+        <w:rPr>
+          <w:rStyle w:val="Strong"/>
+        </w:rPr>
+      </w:pPr>
+    </w:p>
+    <w:p>
+      <w:pPr>
+        <w:jc w:val="both"/>
+        <w:rPr>
+          <w:rStyle w:val="Strong"/>
+        </w:rPr>
+      </w:pPr>
+    </w:p>
+    <w:p>
+      <w:pPr>
+        <w:jc w:val="both"/>
+        <w:rPr>
+          <w:rStyle w:val="Strong"/>
+          <w:sz w:val="32"/>
+        </w:rPr>
+      </w:pPr>
+      <w:r>
+        <w:rPr>
+          <w:rStyle w:val="Strong"/>
           <w:sz w:val="32"/>
         </w:rPr>
         <w:t xml:space="preserve">2 </w:t>
       </w:r>
       <w:r>
         <w:rPr>
-          <w:rStyle w:val="Fett"/>
-          <w:sz w:val="32"/>
-        </w:rPr>
-        <w:t>DC-DC Converter Design</w:t>
-      </w:r>
-    </w:p>
-    <w:p>
-      <w:pPr>
-        <w:jc w:val="both"/>
-        <w:rPr>
-          <w:rStyle w:val="Fett"/>
-          <w:sz w:val="32"/>
-        </w:rPr>
-      </w:pPr>
-      <w:r>
-        <w:rPr>
-          <w:rStyle w:val="Fett"/>
+          <w:rStyle w:val="Strong"/>
+          <w:sz w:val="32"/>
+        </w:rPr>
+        <w:t>Flyback Converter</w:t>
+      </w:r>
+    </w:p>
+    <w:p>
+      <w:pPr>
+        <w:jc w:val="both"/>
+        <w:rPr>
+          <w:rStyle w:val="Strong"/>
+          <w:sz w:val="32"/>
+        </w:rPr>
+      </w:pPr>
+      <w:r>
+        <w:rPr>
+          <w:rStyle w:val="Strong"/>
           <w:sz w:val="32"/>
         </w:rPr>
         <w:t>2.1 Choice of Converter Topology</w:t>
@@ -896,13 +882,13 @@
       <w:pPr>
         <w:jc w:val="both"/>
         <w:rPr>
-          <w:rStyle w:val="Fett"/>
-          <w:sz w:val="32"/>
-        </w:rPr>
-      </w:pPr>
-      <w:r>
-        <w:rPr>
-          <w:rStyle w:val="Fett"/>
+          <w:rStyle w:val="Strong"/>
+          <w:sz w:val="32"/>
+        </w:rPr>
+      </w:pPr>
+      <w:r>
+        <w:rPr>
+          <w:rStyle w:val="Strong"/>
           <w:sz w:val="32"/>
         </w:rPr>
         <w:lastRenderedPageBreak/>
@@ -910,7 +896,7 @@
       </w:r>
       <w:r>
         <w:rPr>
-          <w:rStyle w:val="Fett"/>
+          <w:rStyle w:val="Strong"/>
           <w:sz w:val="32"/>
         </w:rPr>
         <w:t xml:space="preserve"> and Modes of Operation</w:t>
@@ -975,41 +961,28 @@
             <o:lock v:ext="edit" aspectratio="t"/>
           </v:shapetype>
           <v:shape id="_x0000_i1025" type="#_x0000_t75" style="width:405.75pt;height:208.5pt" o:ole="">
-            <v:imagedata r:id="rId8" o:title=""/>
+            <v:imagedata r:id="rId7" o:title=""/>
           </v:shape>
-          <o:OLEObject Type="Embed" ProgID="Visio.Drawing.11" ShapeID="_x0000_i1025" DrawAspect="Content" ObjectID="_1565526749" r:id="rId9"/>
+          <o:OLEObject Type="Embed" ProgID="Visio.Drawing.11" ShapeID="_x0000_i1025" DrawAspect="Content" ObjectID="_1569612126" r:id="rId8"/>
         </w:object>
       </w:r>
     </w:p>
     <w:p>
       <w:pPr>
-        <w:pStyle w:val="Beschriftung"/>
+        <w:pStyle w:val="Caption"/>
         <w:jc w:val="both"/>
       </w:pPr>
       <w:r>
         <w:t xml:space="preserve">Figure </w:t>
       </w:r>
-      <w:r>
-        <w:fldChar w:fldCharType="begin"/>
-      </w:r>
-      <w:r>
-        <w:instrText xml:space="preserve"> SEQ Figure \* ARABIC </w:instrText>
-      </w:r>
-      <w:r>
-        <w:fldChar w:fldCharType="separate"/>
-      </w:r>
-      <w:r>
-        <w:rPr>
-          <w:noProof/>
-        </w:rPr>
-        <w:t>2</w:t>
-      </w:r>
-      <w:r>
-        <w:rPr>
-          <w:noProof/>
-        </w:rPr>
-        <w:fldChar w:fldCharType="end"/>
-      </w:r>
+      <w:fldSimple w:instr=" SEQ Figure \* ARABIC ">
+        <w:r>
+          <w:rPr>
+            <w:noProof/>
+          </w:rPr>
+          <w:t>2</w:t>
+        </w:r>
+      </w:fldSimple>
       <w:r>
         <w:t xml:space="preserve"> Flyback Transformer</w:t>
       </w:r>
@@ -1401,6 +1374,7 @@
           <w:noProof/>
           <w:sz w:val="24"/>
           <w:szCs w:val="24"/>
+          <w:lang w:val="en-IN" w:eastAsia="en-IN"/>
         </w:rPr>
         <w:drawing>
           <wp:anchor distT="0" distB="0" distL="114300" distR="114300" simplePos="0" relativeHeight="251656192" behindDoc="1" locked="0" layoutInCell="1" allowOverlap="1" wp14:anchorId="267AE6A2" wp14:editId="53EEACDB">
@@ -1434,7 +1408,7 @@
                     <pic:cNvPicPr/>
                   </pic:nvPicPr>
                   <pic:blipFill>
-                    <a:blip r:embed="rId10">
+                    <a:blip r:embed="rId9">
                       <a:extLst>
                         <a:ext uri="{28A0092B-C50C-407E-A947-70E740481C1C}">
                           <a14:useLocalDpi xmlns:a14="http://schemas.microsoft.com/office/drawing/2010/main" val="0"/>
@@ -1497,7 +1471,7 @@
     </w:p>
     <w:p>
       <w:pPr>
-        <w:pStyle w:val="Listenabsatz"/>
+        <w:pStyle w:val="ListParagraph"/>
         <w:keepNext/>
         <w:spacing w:line="360" w:lineRule="auto"/>
         <w:jc w:val="center"/>
@@ -1505,33 +1479,20 @@
     </w:p>
     <w:p>
       <w:pPr>
-        <w:pStyle w:val="Beschriftung"/>
+        <w:pStyle w:val="Caption"/>
         <w:jc w:val="both"/>
       </w:pPr>
       <w:r>
         <w:t xml:space="preserve">Figure </w:t>
       </w:r>
-      <w:r>
-        <w:fldChar w:fldCharType="begin"/>
-      </w:r>
-      <w:r>
-        <w:instrText xml:space="preserve"> SEQ Figure \* ARABIC </w:instrText>
-      </w:r>
-      <w:r>
-        <w:fldChar w:fldCharType="separate"/>
-      </w:r>
-      <w:r>
-        <w:rPr>
-          <w:noProof/>
-        </w:rPr>
-        <w:t>3</w:t>
-      </w:r>
-      <w:r>
-        <w:rPr>
-          <w:noProof/>
-        </w:rPr>
-        <w:fldChar w:fldCharType="end"/>
-      </w:r>
+      <w:fldSimple w:instr=" SEQ Figure \* ARABIC ">
+        <w:r>
+          <w:rPr>
+            <w:noProof/>
+          </w:rPr>
+          <w:t>3</w:t>
+        </w:r>
+      </w:fldSimple>
       <w:r>
         <w:t xml:space="preserve"> CCM, DCM and critical conduction modes</w:t>
       </w:r>
@@ -1703,6 +1664,7 @@
       <w:r>
         <w:rPr>
           <w:noProof/>
+          <w:lang w:val="en-IN" w:eastAsia="en-IN"/>
         </w:rPr>
         <w:drawing>
           <wp:inline distT="0" distB="0" distL="0" distR="0" wp14:anchorId="3445DE0E" wp14:editId="7764976C">
@@ -1720,7 +1682,7 @@
                     <pic:cNvPicPr/>
                   </pic:nvPicPr>
                   <pic:blipFill>
-                    <a:blip r:embed="rId11"/>
+                    <a:blip r:embed="rId10"/>
                     <a:stretch>
                       <a:fillRect/>
                     </a:stretch>
@@ -1743,7 +1705,7 @@
     </w:p>
     <w:p>
       <w:pPr>
-        <w:pStyle w:val="Beschriftung"/>
+        <w:pStyle w:val="Caption"/>
         <w:jc w:val="center"/>
         <w:rPr>
           <w:sz w:val="32"/>
@@ -1752,27 +1714,14 @@
       <w:r>
         <w:t xml:space="preserve">Figure </w:t>
       </w:r>
-      <w:r>
-        <w:fldChar w:fldCharType="begin"/>
-      </w:r>
-      <w:r>
-        <w:instrText xml:space="preserve"> SEQ Figure \* ARABIC </w:instrText>
-      </w:r>
-      <w:r>
-        <w:fldChar w:fldCharType="separate"/>
-      </w:r>
-      <w:r>
-        <w:rPr>
-          <w:noProof/>
-        </w:rPr>
-        <w:t>4</w:t>
-      </w:r>
-      <w:r>
-        <w:rPr>
-          <w:noProof/>
-        </w:rPr>
-        <w:fldChar w:fldCharType="end"/>
-      </w:r>
+      <w:fldSimple w:instr=" SEQ Figure \* ARABIC ">
+        <w:r>
+          <w:rPr>
+            <w:noProof/>
+          </w:rPr>
+          <w:t>4</w:t>
+        </w:r>
+      </w:fldSimple>
       <w:r>
         <w:t xml:space="preserve"> Pulse Frequency Modulation [7]</w:t>
       </w:r>
@@ -1788,28 +1737,35 @@
       <w:pPr>
         <w:jc w:val="both"/>
         <w:rPr>
-          <w:rStyle w:val="Fett"/>
-          <w:sz w:val="32"/>
-        </w:rPr>
-      </w:pPr>
-      <w:r>
-        <w:rPr>
-          <w:rStyle w:val="Fett"/>
+          <w:rStyle w:val="Strong"/>
+          <w:sz w:val="32"/>
+        </w:rPr>
+      </w:pPr>
+      <w:r>
+        <w:rPr>
+          <w:rStyle w:val="Strong"/>
           <w:sz w:val="32"/>
         </w:rPr>
         <w:lastRenderedPageBreak/>
+        <w:t>2.</w:t>
+      </w:r>
+      <w:r>
+        <w:rPr>
+          <w:rStyle w:val="Strong"/>
+          <w:sz w:val="32"/>
+        </w:rPr>
         <w:t>3</w:t>
       </w:r>
       <w:r>
         <w:rPr>
-          <w:rStyle w:val="Fett"/>
+          <w:rStyle w:val="Strong"/>
           <w:sz w:val="32"/>
         </w:rPr>
         <w:t xml:space="preserve"> </w:t>
       </w:r>
       <w:r>
         <w:rPr>
-          <w:rStyle w:val="Fett"/>
+          <w:rStyle w:val="Strong"/>
           <w:sz w:val="32"/>
         </w:rPr>
         <w:t>Ideal Flyback Converter</w:t>
@@ -1871,15 +1827,15 @@
         </w:rPr>
         <w:object w:dxaOrig="5489" w:dyaOrig="2815">
           <v:shape id="_x0000_i1026" type="#_x0000_t75" style="width:405.75pt;height:208.5pt" o:ole="">
-            <v:imagedata r:id="rId12" o:title=""/>
+            <v:imagedata r:id="rId11" o:title=""/>
           </v:shape>
-          <o:OLEObject Type="Embed" ProgID="Visio.Drawing.11" ShapeID="_x0000_i1026" DrawAspect="Content" ObjectID="_1565526750" r:id="rId13"/>
+          <o:OLEObject Type="Embed" ProgID="Visio.Drawing.11" ShapeID="_x0000_i1026" DrawAspect="Content" ObjectID="_1569612127" r:id="rId12"/>
         </w:object>
       </w:r>
     </w:p>
     <w:p>
       <w:pPr>
-        <w:pStyle w:val="Beschriftung"/>
+        <w:pStyle w:val="Caption"/>
         <w:rPr>
           <w:sz w:val="32"/>
         </w:rPr>
@@ -1887,27 +1843,14 @@
       <w:r>
         <w:t xml:space="preserve">Figure </w:t>
       </w:r>
-      <w:r>
-        <w:fldChar w:fldCharType="begin"/>
-      </w:r>
-      <w:r>
-        <w:instrText xml:space="preserve"> SEQ Figure \* ARABIC </w:instrText>
-      </w:r>
-      <w:r>
-        <w:fldChar w:fldCharType="separate"/>
-      </w:r>
-      <w:r>
-        <w:rPr>
-          <w:noProof/>
-        </w:rPr>
-        <w:t>5</w:t>
-      </w:r>
-      <w:r>
-        <w:rPr>
-          <w:noProof/>
-        </w:rPr>
-        <w:fldChar w:fldCharType="end"/>
-      </w:r>
+      <w:fldSimple w:instr=" SEQ Figure \* ARABIC ">
+        <w:r>
+          <w:rPr>
+            <w:noProof/>
+          </w:rPr>
+          <w:t>5</w:t>
+        </w:r>
+      </w:fldSimple>
       <w:r>
         <w:t xml:space="preserve"> </w:t>
       </w:r>
@@ -1987,7 +1930,7 @@
           <w:sz w:val="28"/>
           <w:szCs w:val="28"/>
         </w:rPr>
-        <w:t xml:space="preserve">3.1 </w:t>
+        <w:t>2.</w:t>
       </w:r>
       <w:r>
         <w:rPr>
@@ -1995,405 +1938,392 @@
           <w:sz w:val="28"/>
           <w:szCs w:val="28"/>
         </w:rPr>
-        <w:t>Stage 1: The switch on the primary side is “on”.</w:t>
-      </w:r>
-    </w:p>
-    <w:p>
-      <w:pPr>
-        <w:spacing w:line="360" w:lineRule="auto"/>
-        <w:jc w:val="both"/>
-        <w:rPr>
-          <w:sz w:val="24"/>
-          <w:szCs w:val="24"/>
-        </w:rPr>
-      </w:pPr>
-      <w:r>
-        <w:rPr>
-          <w:sz w:val="24"/>
-          <w:szCs w:val="24"/>
-        </w:rPr>
-        <w:t xml:space="preserve">In the first stage, the MOSFET is conducting </w:t>
-      </w:r>
-      <w:r>
-        <w:rPr>
-          <w:sz w:val="24"/>
-          <w:szCs w:val="24"/>
-        </w:rPr>
-        <w:t xml:space="preserve">and the diode does not conduct. </w:t>
-      </w:r>
-      <w:r>
-        <w:rPr>
-          <w:sz w:val="24"/>
-          <w:szCs w:val="24"/>
-        </w:rPr>
-        <w:t>It is important to note that this occurs due to the polarity of the secondary side being opposite to the first and it causes the diode to be reverse biased. Thus t</w:t>
-      </w:r>
-      <w:r>
-        <w:rPr>
-          <w:sz w:val="24"/>
-          <w:szCs w:val="24"/>
-        </w:rPr>
-        <w:t xml:space="preserve">he secondary side current is zero and the coupled inductance stores energy magnetically. This is seen as a rise in primary current until the primary switch is turned “off”. </w:t>
-      </w:r>
-      <w:r>
-        <w:rPr>
-          <w:sz w:val="24"/>
-          <w:szCs w:val="24"/>
-        </w:rPr>
-        <w:t xml:space="preserve"> The primary current (</w:t>
-      </w:r>
-      <w:proofErr w:type="spellStart"/>
-      <w:r>
-        <w:rPr>
-          <w:i/>
-          <w:sz w:val="24"/>
-          <w:szCs w:val="24"/>
-        </w:rPr>
-        <w:t>i</w:t>
-      </w:r>
-      <w:r>
-        <w:rPr>
-          <w:i/>
-          <w:sz w:val="24"/>
-          <w:szCs w:val="24"/>
-          <w:vertAlign w:val="subscript"/>
-        </w:rPr>
-        <w:t>p</w:t>
-      </w:r>
-      <w:proofErr w:type="spellEnd"/>
-      <w:r>
-        <w:rPr>
-          <w:sz w:val="24"/>
-          <w:szCs w:val="24"/>
-        </w:rPr>
-        <w:t xml:space="preserve">) rise is a function of the input voltage </w:t>
-      </w:r>
-      <w:proofErr w:type="gramStart"/>
-      <w:r>
-        <w:rPr>
-          <w:i/>
-          <w:sz w:val="24"/>
-          <w:szCs w:val="24"/>
-        </w:rPr>
-        <w:t>Vin</w:t>
-      </w:r>
-      <w:proofErr w:type="gramEnd"/>
-      <w:r>
-        <w:rPr>
-          <w:sz w:val="24"/>
-          <w:szCs w:val="24"/>
-        </w:rPr>
-        <w:t xml:space="preserve"> and the magnetizing inductance (primary inductance) </w:t>
-      </w:r>
-      <w:proofErr w:type="spellStart"/>
-      <w:r>
-        <w:rPr>
-          <w:i/>
-          <w:sz w:val="24"/>
-          <w:szCs w:val="24"/>
-        </w:rPr>
-        <w:t>Lp</w:t>
-      </w:r>
-      <w:proofErr w:type="spellEnd"/>
-      <w:r>
-        <w:rPr>
-          <w:sz w:val="24"/>
-          <w:szCs w:val="24"/>
-        </w:rPr>
-        <w:t xml:space="preserve">. </w:t>
-      </w:r>
-    </w:p>
-    <w:p>
-      <w:pPr>
-        <w:spacing w:line="360" w:lineRule="auto"/>
-        <w:jc w:val="both"/>
-        <w:rPr>
-          <w:sz w:val="24"/>
-          <w:szCs w:val="24"/>
-        </w:rPr>
-      </w:pPr>
-      <w:r>
-        <w:rPr>
-          <w:sz w:val="24"/>
-          <w:szCs w:val="24"/>
-        </w:rPr>
-        <w:t>It is given by the formula,</w:t>
-      </w:r>
-    </w:p>
-    <w:p>
-      <w:pPr>
-        <w:spacing w:line="360" w:lineRule="auto"/>
-        <w:jc w:val="center"/>
-        <w:rPr>
-          <w:sz w:val="24"/>
-          <w:szCs w:val="24"/>
-        </w:rPr>
-      </w:pPr>
-      <w:r>
-        <w:rPr>
-          <w:position w:val="-24"/>
-          <w:sz w:val="24"/>
-          <w:szCs w:val="24"/>
-        </w:rPr>
-        <w:object w:dxaOrig="1400" w:dyaOrig="620">
-          <v:shape id="_x0000_i1027" type="#_x0000_t75" style="width:69.75pt;height:30.75pt" o:ole="">
-            <v:imagedata r:id="rId14" o:title=""/>
-          </v:shape>
-          <o:OLEObject Type="Embed" ProgID="Equation.3" ShapeID="_x0000_i1027" DrawAspect="Content" ObjectID="_1565526751" r:id="rId15"/>
-        </w:object>
-      </w:r>
-    </w:p>
-    <w:p>
-      <w:pPr>
-        <w:spacing w:line="360" w:lineRule="auto"/>
-        <w:jc w:val="both"/>
-        <w:rPr>
-          <w:sz w:val="24"/>
-          <w:szCs w:val="24"/>
-        </w:rPr>
-      </w:pPr>
-      <w:r>
-        <w:rPr>
-          <w:sz w:val="24"/>
-          <w:szCs w:val="24"/>
-        </w:rPr>
-        <w:t>Secondary side voltage is given by the formula,</w:t>
-      </w:r>
-    </w:p>
-    <w:p>
-      <w:pPr>
-        <w:spacing w:line="360" w:lineRule="auto"/>
-        <w:jc w:val="center"/>
-        <w:rPr>
-          <w:i/>
-          <w:sz w:val="24"/>
-          <w:szCs w:val="24"/>
-        </w:rPr>
-      </w:pPr>
-      <w:proofErr w:type="spellStart"/>
-      <w:r>
-        <w:rPr>
-          <w:i/>
-          <w:sz w:val="24"/>
-          <w:szCs w:val="24"/>
-        </w:rPr>
-        <w:t>Vout</w:t>
-      </w:r>
-      <w:proofErr w:type="spellEnd"/>
-      <w:r>
-        <w:rPr>
-          <w:i/>
-          <w:sz w:val="24"/>
-          <w:szCs w:val="24"/>
-        </w:rPr>
-        <w:t xml:space="preserve"> = </w:t>
-      </w:r>
-      <w:proofErr w:type="gramStart"/>
-      <w:r>
-        <w:rPr>
-          <w:i/>
-          <w:sz w:val="24"/>
-          <w:szCs w:val="24"/>
-        </w:rPr>
-        <w:t>Vin</w:t>
-      </w:r>
-      <w:proofErr w:type="gramEnd"/>
-      <w:r>
-        <w:rPr>
-          <w:i/>
-          <w:sz w:val="24"/>
-          <w:szCs w:val="24"/>
-        </w:rPr>
-        <w:t xml:space="preserve"> * n</w:t>
-      </w:r>
-    </w:p>
-    <w:p>
-      <w:pPr>
-        <w:spacing w:line="360" w:lineRule="auto"/>
-        <w:jc w:val="both"/>
-        <w:rPr>
-          <w:sz w:val="24"/>
-          <w:szCs w:val="24"/>
-        </w:rPr>
-      </w:pPr>
-      <w:proofErr w:type="gramStart"/>
-      <w:r>
-        <w:rPr>
-          <w:sz w:val="24"/>
-          <w:szCs w:val="24"/>
-        </w:rPr>
-        <w:t>where</w:t>
-      </w:r>
-      <w:proofErr w:type="gramEnd"/>
-      <w:r>
-        <w:rPr>
-          <w:sz w:val="24"/>
-          <w:szCs w:val="24"/>
-        </w:rPr>
-        <w:t xml:space="preserve"> </w:t>
-      </w:r>
-      <w:r>
-        <w:rPr>
-          <w:i/>
-          <w:sz w:val="24"/>
-          <w:szCs w:val="24"/>
-        </w:rPr>
-        <w:t>n = N2</w:t>
-      </w:r>
-      <w:r>
-        <w:rPr>
-          <w:i/>
-          <w:sz w:val="24"/>
-          <w:szCs w:val="24"/>
-        </w:rPr>
-        <w:t>/N1</w:t>
-      </w:r>
-      <w:r>
-        <w:rPr>
-          <w:sz w:val="24"/>
-          <w:szCs w:val="24"/>
-        </w:rPr>
-        <w:t xml:space="preserve"> </w:t>
-      </w:r>
-      <w:r>
-        <w:rPr>
-          <w:sz w:val="24"/>
-          <w:szCs w:val="24"/>
-        </w:rPr>
-        <w:t>(</w:t>
-      </w:r>
-      <w:r>
-        <w:rPr>
-          <w:i/>
-          <w:sz w:val="24"/>
-          <w:szCs w:val="24"/>
-        </w:rPr>
-        <w:t>N2</w:t>
-      </w:r>
-      <w:r>
-        <w:rPr>
-          <w:sz w:val="24"/>
-          <w:szCs w:val="24"/>
-        </w:rPr>
-        <w:t xml:space="preserve"> is the number of secondary turns and </w:t>
-      </w:r>
-      <w:r>
-        <w:rPr>
-          <w:i/>
-          <w:sz w:val="24"/>
-          <w:szCs w:val="24"/>
-        </w:rPr>
-        <w:t>N1</w:t>
-      </w:r>
-      <w:r>
-        <w:rPr>
-          <w:sz w:val="24"/>
-          <w:szCs w:val="24"/>
-        </w:rPr>
-        <w:t xml:space="preserve"> is the number of primary turns)</w:t>
-      </w:r>
-      <w:r>
-        <w:rPr>
-          <w:sz w:val="24"/>
-          <w:szCs w:val="24"/>
-        </w:rPr>
-        <w:t>.</w:t>
-      </w:r>
-    </w:p>
-    <w:p>
-      <w:pPr>
-        <w:spacing w:line="360" w:lineRule="auto"/>
-        <w:jc w:val="both"/>
-        <w:rPr>
-          <w:sz w:val="24"/>
-          <w:szCs w:val="24"/>
-        </w:rPr>
-      </w:pPr>
-      <w:r>
-        <w:rPr>
-          <w:sz w:val="24"/>
-          <w:szCs w:val="24"/>
-        </w:rPr>
-        <w:t>The flyback converter in stage 1 is as shown in Figure 6.</w:t>
-      </w:r>
-    </w:p>
-    <w:p>
-      <w:pPr>
-        <w:keepNext/>
-        <w:spacing w:line="360" w:lineRule="auto"/>
-        <w:jc w:val="both"/>
-      </w:pPr>
-      <w:r>
-        <w:rPr>
-          <w:sz w:val="24"/>
-          <w:szCs w:val="24"/>
-        </w:rPr>
-        <w:object w:dxaOrig="5489" w:dyaOrig="2815">
-          <v:shape id="_x0000_i1042" type="#_x0000_t75" style="width:405.75pt;height:208.5pt" o:ole="">
-            <v:imagedata r:id="rId16" o:title=""/>
-          </v:shape>
-          <o:OLEObject Type="Embed" ProgID="Visio.Drawing.11" ShapeID="_x0000_i1042" DrawAspect="Content" ObjectID="_1565526752" r:id="rId17"/>
-        </w:object>
-      </w:r>
-    </w:p>
-    <w:p>
-      <w:pPr>
-        <w:pStyle w:val="Beschriftung"/>
-      </w:pPr>
-      <w:r>
-        <w:t xml:space="preserve">Figure </w:t>
-      </w:r>
-      <w:r>
-        <w:fldChar w:fldCharType="begin"/>
-      </w:r>
-      <w:r>
-        <w:instrText xml:space="preserve"> SEQ Figure \* ARABIC </w:instrText>
-      </w:r>
-      <w:r>
-        <w:fldChar w:fldCharType="separate"/>
-      </w:r>
-      <w:r>
-        <w:rPr>
-          <w:noProof/>
-        </w:rPr>
-        <w:t>6</w:t>
-      </w:r>
-      <w:r>
-        <w:rPr>
-          <w:noProof/>
-        </w:rPr>
-        <w:fldChar w:fldCharType="end"/>
-      </w:r>
-      <w:r>
-        <w:t xml:space="preserve"> Flyback Converter S</w:t>
-      </w:r>
-      <w:r>
-        <w:t>tage 1</w:t>
-      </w:r>
-    </w:p>
-    <w:p>
-      <w:pPr>
+        <w:t xml:space="preserve">3.1 </w:t>
+      </w:r>
+      <w:r>
         <w:rPr>
           <w:b/>
           <w:sz w:val="28"/>
           <w:szCs w:val="28"/>
         </w:rPr>
-      </w:pPr>
-      <w:r>
+        <w:t>Stage 1: The switch on the primary side is “on”.</w:t>
+      </w:r>
+    </w:p>
+    <w:p>
+      <w:pPr>
+        <w:spacing w:line="360" w:lineRule="auto"/>
+        <w:jc w:val="both"/>
+        <w:rPr>
+          <w:sz w:val="24"/>
+          <w:szCs w:val="24"/>
+        </w:rPr>
+      </w:pPr>
+      <w:r>
+        <w:rPr>
+          <w:sz w:val="24"/>
+          <w:szCs w:val="24"/>
+        </w:rPr>
+        <w:t xml:space="preserve">In the first stage, the MOSFET is conducting </w:t>
+      </w:r>
+      <w:r>
+        <w:rPr>
+          <w:sz w:val="24"/>
+          <w:szCs w:val="24"/>
+        </w:rPr>
+        <w:t xml:space="preserve">and the diode does not conduct. </w:t>
+      </w:r>
+      <w:r>
+        <w:rPr>
+          <w:sz w:val="24"/>
+          <w:szCs w:val="24"/>
+        </w:rPr>
+        <w:t>It is important to note that this occurs due to the polarity of the secondary side being opposite to the first and it causes the diode to be reverse biased. Thus t</w:t>
+      </w:r>
+      <w:r>
+        <w:rPr>
+          <w:sz w:val="24"/>
+          <w:szCs w:val="24"/>
+        </w:rPr>
+        <w:t xml:space="preserve">he secondary side current is zero and the coupled inductance stores energy magnetically. This is seen as a rise in primary current until the primary switch is turned “off”. </w:t>
+      </w:r>
+      <w:r>
+        <w:rPr>
+          <w:sz w:val="24"/>
+          <w:szCs w:val="24"/>
+        </w:rPr>
+        <w:t xml:space="preserve"> The primary current (</w:t>
+      </w:r>
+      <w:proofErr w:type="spellStart"/>
+      <w:r>
+        <w:rPr>
+          <w:i/>
+          <w:sz w:val="24"/>
+          <w:szCs w:val="24"/>
+        </w:rPr>
+        <w:t>i</w:t>
+      </w:r>
+      <w:r>
+        <w:rPr>
+          <w:i/>
+          <w:sz w:val="24"/>
+          <w:szCs w:val="24"/>
+          <w:vertAlign w:val="subscript"/>
+        </w:rPr>
+        <w:t>p</w:t>
+      </w:r>
+      <w:proofErr w:type="spellEnd"/>
+      <w:r>
+        <w:rPr>
+          <w:sz w:val="24"/>
+          <w:szCs w:val="24"/>
+        </w:rPr>
+        <w:t xml:space="preserve">) rise is a function of the input voltage </w:t>
+      </w:r>
+      <w:proofErr w:type="gramStart"/>
+      <w:r>
+        <w:rPr>
+          <w:i/>
+          <w:sz w:val="24"/>
+          <w:szCs w:val="24"/>
+        </w:rPr>
+        <w:t>Vin</w:t>
+      </w:r>
+      <w:proofErr w:type="gramEnd"/>
+      <w:r>
+        <w:rPr>
+          <w:sz w:val="24"/>
+          <w:szCs w:val="24"/>
+        </w:rPr>
+        <w:t xml:space="preserve"> and the magnetizing inductance (primary inductance) </w:t>
+      </w:r>
+      <w:proofErr w:type="spellStart"/>
+      <w:r>
+        <w:rPr>
+          <w:i/>
+          <w:sz w:val="24"/>
+          <w:szCs w:val="24"/>
+        </w:rPr>
+        <w:t>Lp</w:t>
+      </w:r>
+      <w:proofErr w:type="spellEnd"/>
+      <w:r>
+        <w:rPr>
+          <w:sz w:val="24"/>
+          <w:szCs w:val="24"/>
+        </w:rPr>
+        <w:t xml:space="preserve">. </w:t>
+      </w:r>
+    </w:p>
+    <w:p>
+      <w:pPr>
+        <w:spacing w:line="360" w:lineRule="auto"/>
+        <w:jc w:val="both"/>
+        <w:rPr>
+          <w:sz w:val="24"/>
+          <w:szCs w:val="24"/>
+        </w:rPr>
+      </w:pPr>
+      <w:r>
+        <w:rPr>
+          <w:sz w:val="24"/>
+          <w:szCs w:val="24"/>
+        </w:rPr>
+        <w:t>It is given by the formula,</w:t>
+      </w:r>
+    </w:p>
+    <w:p>
+      <w:pPr>
+        <w:spacing w:line="360" w:lineRule="auto"/>
+        <w:jc w:val="center"/>
+        <w:rPr>
+          <w:sz w:val="24"/>
+          <w:szCs w:val="24"/>
+        </w:rPr>
+      </w:pPr>
+      <w:r>
+        <w:rPr>
+          <w:position w:val="-24"/>
+          <w:sz w:val="24"/>
+          <w:szCs w:val="24"/>
+        </w:rPr>
+        <w:object w:dxaOrig="1400" w:dyaOrig="620">
+          <v:shape id="_x0000_i1027" type="#_x0000_t75" style="width:69.75pt;height:30.75pt" o:ole="">
+            <v:imagedata r:id="rId13" o:title=""/>
+          </v:shape>
+          <o:OLEObject Type="Embed" ProgID="Equation.3" ShapeID="_x0000_i1027" DrawAspect="Content" ObjectID="_1569612128" r:id="rId14"/>
+        </w:object>
+      </w:r>
+    </w:p>
+    <w:p>
+      <w:pPr>
+        <w:spacing w:line="360" w:lineRule="auto"/>
+        <w:jc w:val="both"/>
+        <w:rPr>
+          <w:sz w:val="24"/>
+          <w:szCs w:val="24"/>
+        </w:rPr>
+      </w:pPr>
+      <w:r>
+        <w:rPr>
+          <w:sz w:val="24"/>
+          <w:szCs w:val="24"/>
+        </w:rPr>
+        <w:t>Secondary side voltage is given by the formula,</w:t>
+      </w:r>
+    </w:p>
+    <w:p>
+      <w:pPr>
+        <w:spacing w:line="360" w:lineRule="auto"/>
+        <w:jc w:val="center"/>
+        <w:rPr>
+          <w:i/>
+          <w:sz w:val="24"/>
+          <w:szCs w:val="24"/>
+        </w:rPr>
+      </w:pPr>
+      <w:proofErr w:type="spellStart"/>
+      <w:r>
+        <w:rPr>
+          <w:i/>
+          <w:sz w:val="24"/>
+          <w:szCs w:val="24"/>
+        </w:rPr>
+        <w:t>Vout</w:t>
+      </w:r>
+      <w:proofErr w:type="spellEnd"/>
+      <w:r>
+        <w:rPr>
+          <w:i/>
+          <w:sz w:val="24"/>
+          <w:szCs w:val="24"/>
+        </w:rPr>
+        <w:t xml:space="preserve"> = </w:t>
+      </w:r>
+      <w:proofErr w:type="gramStart"/>
+      <w:r>
+        <w:rPr>
+          <w:i/>
+          <w:sz w:val="24"/>
+          <w:szCs w:val="24"/>
+        </w:rPr>
+        <w:t>Vin</w:t>
+      </w:r>
+      <w:proofErr w:type="gramEnd"/>
+      <w:r>
+        <w:rPr>
+          <w:i/>
+          <w:sz w:val="24"/>
+          <w:szCs w:val="24"/>
+        </w:rPr>
+        <w:t xml:space="preserve"> * n</w:t>
+      </w:r>
+    </w:p>
+    <w:p>
+      <w:pPr>
+        <w:spacing w:line="360" w:lineRule="auto"/>
+        <w:jc w:val="both"/>
+        <w:rPr>
+          <w:sz w:val="24"/>
+          <w:szCs w:val="24"/>
+        </w:rPr>
+      </w:pPr>
+      <w:proofErr w:type="gramStart"/>
+      <w:r>
+        <w:rPr>
+          <w:sz w:val="24"/>
+          <w:szCs w:val="24"/>
+        </w:rPr>
+        <w:t>where</w:t>
+      </w:r>
+      <w:proofErr w:type="gramEnd"/>
+      <w:r>
+        <w:rPr>
+          <w:sz w:val="24"/>
+          <w:szCs w:val="24"/>
+        </w:rPr>
+        <w:t xml:space="preserve"> </w:t>
+      </w:r>
+      <w:r>
+        <w:rPr>
+          <w:i/>
+          <w:sz w:val="24"/>
+          <w:szCs w:val="24"/>
+        </w:rPr>
+        <w:t>n = N2</w:t>
+      </w:r>
+      <w:r>
+        <w:rPr>
+          <w:i/>
+          <w:sz w:val="24"/>
+          <w:szCs w:val="24"/>
+        </w:rPr>
+        <w:t>/N1</w:t>
+      </w:r>
+      <w:r>
+        <w:rPr>
+          <w:sz w:val="24"/>
+          <w:szCs w:val="24"/>
+        </w:rPr>
+        <w:t xml:space="preserve"> </w:t>
+      </w:r>
+      <w:r>
+        <w:rPr>
+          <w:sz w:val="24"/>
+          <w:szCs w:val="24"/>
+        </w:rPr>
+        <w:t>(</w:t>
+      </w:r>
+      <w:r>
+        <w:rPr>
+          <w:i/>
+          <w:sz w:val="24"/>
+          <w:szCs w:val="24"/>
+        </w:rPr>
+        <w:t>N2</w:t>
+      </w:r>
+      <w:r>
+        <w:rPr>
+          <w:sz w:val="24"/>
+          <w:szCs w:val="24"/>
+        </w:rPr>
+        <w:t xml:space="preserve"> is the number of secondary turns and </w:t>
+      </w:r>
+      <w:r>
+        <w:rPr>
+          <w:i/>
+          <w:sz w:val="24"/>
+          <w:szCs w:val="24"/>
+        </w:rPr>
+        <w:t>N1</w:t>
+      </w:r>
+      <w:r>
+        <w:rPr>
+          <w:sz w:val="24"/>
+          <w:szCs w:val="24"/>
+        </w:rPr>
+        <w:t xml:space="preserve"> is the number of primary turns)</w:t>
+      </w:r>
+      <w:r>
+        <w:rPr>
+          <w:sz w:val="24"/>
+          <w:szCs w:val="24"/>
+        </w:rPr>
+        <w:t>.</w:t>
+      </w:r>
+    </w:p>
+    <w:p>
+      <w:pPr>
+        <w:spacing w:line="360" w:lineRule="auto"/>
+        <w:jc w:val="both"/>
+        <w:rPr>
+          <w:sz w:val="24"/>
+          <w:szCs w:val="24"/>
+        </w:rPr>
+      </w:pPr>
+      <w:r>
+        <w:rPr>
+          <w:sz w:val="24"/>
+          <w:szCs w:val="24"/>
+        </w:rPr>
+        <w:t>The flyback converter in stage 1 is as shown in Figure 6.</w:t>
+      </w:r>
+    </w:p>
+    <w:p>
+      <w:pPr>
+        <w:keepNext/>
+        <w:spacing w:line="360" w:lineRule="auto"/>
+        <w:jc w:val="both"/>
+      </w:pPr>
+      <w:r>
+        <w:rPr>
+          <w:sz w:val="24"/>
+          <w:szCs w:val="24"/>
+        </w:rPr>
+        <w:object w:dxaOrig="5489" w:dyaOrig="2815">
+          <v:shape id="_x0000_i1028" type="#_x0000_t75" style="width:405.75pt;height:208.5pt" o:ole="">
+            <v:imagedata r:id="rId15" o:title=""/>
+          </v:shape>
+          <o:OLEObject Type="Embed" ProgID="Visio.Drawing.11" ShapeID="_x0000_i1028" DrawAspect="Content" ObjectID="_1569612129" r:id="rId16"/>
+        </w:object>
+      </w:r>
+    </w:p>
+    <w:p>
+      <w:pPr>
+        <w:pStyle w:val="Caption"/>
+      </w:pPr>
+      <w:r>
+        <w:t xml:space="preserve">Figure </w:t>
+      </w:r>
+      <w:fldSimple w:instr=" SEQ Figure \* ARABIC ">
+        <w:r>
+          <w:rPr>
+            <w:noProof/>
+          </w:rPr>
+          <w:t>6</w:t>
+        </w:r>
+      </w:fldSimple>
+      <w:r>
+        <w:t xml:space="preserve"> Flyback Converter S</w:t>
+      </w:r>
+      <w:r>
+        <w:t>tage 1</w:t>
+      </w:r>
+    </w:p>
+    <w:p>
+      <w:pPr>
         <w:rPr>
           <w:b/>
           <w:sz w:val="28"/>
           <w:szCs w:val="28"/>
         </w:rPr>
-        <w:t>3.2 Stage 2</w:t>
-      </w:r>
+      </w:pPr>
       <w:r>
         <w:rPr>
           <w:b/>
           <w:sz w:val="28"/>
           <w:szCs w:val="28"/>
         </w:rPr>
-        <w:t xml:space="preserve">: The switch on the primary side is </w:t>
+        <w:t>2.</w:t>
       </w:r>
       <w:r>
         <w:rPr>
@@ -2401,448 +2331,430 @@
           <w:sz w:val="28"/>
           <w:szCs w:val="28"/>
         </w:rPr>
-        <w:t>“off” and the secondary switch (diode) is “on”.</w:t>
-      </w:r>
-    </w:p>
-    <w:p>
-      <w:pPr>
-        <w:spacing w:line="360" w:lineRule="auto"/>
-        <w:jc w:val="both"/>
-        <w:rPr>
-          <w:sz w:val="24"/>
-          <w:szCs w:val="24"/>
-        </w:rPr>
-      </w:pPr>
-      <w:r>
-        <w:rPr>
-          <w:sz w:val="24"/>
-          <w:szCs w:val="24"/>
-        </w:rPr>
-        <w:t xml:space="preserve">In the second stage, the MOSFET is open and the diode conducts. The primary side current is </w:t>
-      </w:r>
-      <w:r>
-        <w:rPr>
-          <w:sz w:val="24"/>
-          <w:szCs w:val="24"/>
-        </w:rPr>
-        <w:t>zero and the magnetically stored</w:t>
-      </w:r>
-      <w:r>
-        <w:rPr>
-          <w:sz w:val="24"/>
-          <w:szCs w:val="24"/>
-        </w:rPr>
-        <w:t xml:space="preserve"> energy</w:t>
-      </w:r>
-      <w:r>
-        <w:rPr>
-          <w:sz w:val="24"/>
-          <w:szCs w:val="24"/>
-        </w:rPr>
-        <w:t xml:space="preserve"> is dissipated as secondary current.</w:t>
-      </w:r>
-      <w:r>
-        <w:rPr>
-          <w:sz w:val="24"/>
-          <w:szCs w:val="24"/>
-        </w:rPr>
-        <w:t xml:space="preserve"> </w:t>
-      </w:r>
-      <w:r>
-        <w:rPr>
-          <w:sz w:val="24"/>
-          <w:szCs w:val="24"/>
-        </w:rPr>
-        <w:t>The secondary</w:t>
-      </w:r>
-      <w:r>
-        <w:rPr>
-          <w:sz w:val="24"/>
-          <w:szCs w:val="24"/>
-        </w:rPr>
-        <w:t xml:space="preserve"> current (</w:t>
-      </w:r>
-      <w:r>
-        <w:rPr>
-          <w:i/>
-          <w:sz w:val="24"/>
-          <w:szCs w:val="24"/>
-        </w:rPr>
-        <w:t>i</w:t>
-      </w:r>
-      <w:r>
-        <w:rPr>
-          <w:i/>
-          <w:sz w:val="24"/>
-          <w:szCs w:val="24"/>
-          <w:vertAlign w:val="subscript"/>
-        </w:rPr>
-        <w:t>s</w:t>
-      </w:r>
-      <w:r>
-        <w:rPr>
-          <w:sz w:val="24"/>
-          <w:szCs w:val="24"/>
-        </w:rPr>
-        <w:t>)</w:t>
-      </w:r>
-      <w:r>
-        <w:rPr>
-          <w:sz w:val="24"/>
-          <w:szCs w:val="24"/>
-        </w:rPr>
-        <w:t xml:space="preserve"> decay is a function of the out</w:t>
-      </w:r>
-      <w:r>
-        <w:rPr>
-          <w:sz w:val="24"/>
-          <w:szCs w:val="24"/>
-        </w:rPr>
-        <w:t>put voltage “</w:t>
-      </w:r>
-      <w:proofErr w:type="spellStart"/>
-      <w:r>
-        <w:rPr>
-          <w:i/>
-          <w:sz w:val="24"/>
-          <w:szCs w:val="24"/>
-        </w:rPr>
-        <w:t>Vout</w:t>
-      </w:r>
-      <w:proofErr w:type="spellEnd"/>
-      <w:r>
-        <w:rPr>
-          <w:sz w:val="24"/>
-          <w:szCs w:val="24"/>
-        </w:rPr>
-        <w:t>”</w:t>
-      </w:r>
-      <w:r>
-        <w:rPr>
-          <w:sz w:val="24"/>
-          <w:szCs w:val="24"/>
-        </w:rPr>
-        <w:t xml:space="preserve"> and the secondary</w:t>
-      </w:r>
-      <w:r>
-        <w:rPr>
-          <w:sz w:val="24"/>
-          <w:szCs w:val="24"/>
-        </w:rPr>
-        <w:t xml:space="preserve"> inductance “</w:t>
-      </w:r>
-      <w:r>
-        <w:rPr>
-          <w:i/>
-          <w:sz w:val="24"/>
-          <w:szCs w:val="24"/>
-        </w:rPr>
-        <w:t>Ls</w:t>
-      </w:r>
-      <w:r>
-        <w:rPr>
-          <w:sz w:val="24"/>
-          <w:szCs w:val="24"/>
-        </w:rPr>
-        <w:t xml:space="preserve">”. </w:t>
-      </w:r>
-      <w:r>
-        <w:rPr>
-          <w:sz w:val="24"/>
-          <w:szCs w:val="24"/>
-        </w:rPr>
-        <w:t xml:space="preserve">The value of Ls is obtained by </w:t>
-      </w:r>
-      <w:r>
-        <w:rPr>
-          <w:i/>
-          <w:sz w:val="24"/>
-          <w:szCs w:val="24"/>
-        </w:rPr>
-        <w:t xml:space="preserve">Ls = </w:t>
-      </w:r>
-      <w:proofErr w:type="spellStart"/>
-      <w:r>
-        <w:rPr>
-          <w:i/>
-          <w:sz w:val="24"/>
-          <w:szCs w:val="24"/>
-        </w:rPr>
-        <w:t>Lp</w:t>
-      </w:r>
-      <w:proofErr w:type="spellEnd"/>
-      <w:r>
-        <w:rPr>
-          <w:i/>
-          <w:sz w:val="24"/>
-          <w:szCs w:val="24"/>
-        </w:rPr>
-        <w:t xml:space="preserve"> * </w:t>
-      </w:r>
-      <w:proofErr w:type="gramStart"/>
-      <w:r>
-        <w:rPr>
-          <w:i/>
-          <w:sz w:val="24"/>
-          <w:szCs w:val="24"/>
-        </w:rPr>
-        <w:t>n</w:t>
-      </w:r>
-      <w:r>
-        <w:rPr>
-          <w:i/>
-          <w:sz w:val="24"/>
-          <w:szCs w:val="24"/>
-          <w:vertAlign w:val="superscript"/>
-        </w:rPr>
-        <w:t>2</w:t>
-      </w:r>
-      <w:r>
-        <w:rPr>
-          <w:i/>
-          <w:sz w:val="24"/>
-          <w:szCs w:val="24"/>
-        </w:rPr>
-        <w:t xml:space="preserve"> </w:t>
-      </w:r>
-      <w:r>
-        <w:rPr>
-          <w:sz w:val="24"/>
-          <w:szCs w:val="24"/>
-        </w:rPr>
-        <w:t>.</w:t>
-      </w:r>
-      <w:proofErr w:type="gramEnd"/>
-    </w:p>
-    <w:p>
-      <w:pPr>
-        <w:spacing w:line="360" w:lineRule="auto"/>
-        <w:jc w:val="both"/>
-        <w:rPr>
-          <w:sz w:val="24"/>
-          <w:szCs w:val="24"/>
-        </w:rPr>
-      </w:pPr>
-      <w:r>
-        <w:rPr>
-          <w:sz w:val="24"/>
-          <w:szCs w:val="24"/>
-        </w:rPr>
-        <w:t>As it is current decay, i</w:t>
-      </w:r>
-      <w:r>
-        <w:rPr>
-          <w:sz w:val="24"/>
-          <w:szCs w:val="24"/>
-        </w:rPr>
-        <w:t>t is given by the formula,</w:t>
-      </w:r>
-    </w:p>
-    <w:p>
-      <w:pPr>
-        <w:spacing w:line="360" w:lineRule="auto"/>
-        <w:jc w:val="center"/>
-        <w:rPr>
-          <w:sz w:val="24"/>
-          <w:szCs w:val="24"/>
-        </w:rPr>
-      </w:pPr>
-      <w:r>
-        <w:rPr>
-          <w:position w:val="-24"/>
-          <w:sz w:val="24"/>
-          <w:szCs w:val="24"/>
-        </w:rPr>
-        <w:object w:dxaOrig="1640" w:dyaOrig="620">
-          <v:shape id="_x0000_i1029" type="#_x0000_t75" style="width:81.75pt;height:30.75pt" o:ole="">
-            <v:imagedata r:id="rId18" o:title=""/>
-          </v:shape>
-          <o:OLEObject Type="Embed" ProgID="Equation.3" ShapeID="_x0000_i1029" DrawAspect="Content" ObjectID="_1565526753" r:id="rId19"/>
-        </w:object>
-      </w:r>
-    </w:p>
-    <w:p>
-      <w:pPr>
-        <w:spacing w:line="360" w:lineRule="auto"/>
-        <w:jc w:val="both"/>
-        <w:rPr>
-          <w:sz w:val="24"/>
-          <w:szCs w:val="24"/>
-        </w:rPr>
-      </w:pPr>
-      <w:r>
-        <w:rPr>
-          <w:sz w:val="24"/>
-          <w:szCs w:val="24"/>
-        </w:rPr>
-        <w:t>Primary</w:t>
-      </w:r>
-      <w:r>
-        <w:rPr>
-          <w:sz w:val="24"/>
-          <w:szCs w:val="24"/>
-        </w:rPr>
-        <w:t xml:space="preserve"> side voltage is given by the formula,</w:t>
-      </w:r>
-    </w:p>
-    <w:p>
-      <w:pPr>
-        <w:spacing w:line="360" w:lineRule="auto"/>
-        <w:jc w:val="center"/>
-        <w:rPr>
-          <w:sz w:val="24"/>
-          <w:szCs w:val="24"/>
-        </w:rPr>
-      </w:pPr>
-      <w:r>
-        <w:rPr>
-          <w:position w:val="-24"/>
-          <w:sz w:val="24"/>
-          <w:szCs w:val="24"/>
-        </w:rPr>
-        <w:object w:dxaOrig="1219" w:dyaOrig="620">
-          <v:shape id="_x0000_i1030" type="#_x0000_t75" style="width:60.75pt;height:30.75pt" o:ole="">
-            <v:imagedata r:id="rId20" o:title=""/>
-          </v:shape>
-          <o:OLEObject Type="Embed" ProgID="Equation.3" ShapeID="_x0000_i1030" DrawAspect="Content" ObjectID="_1565526754" r:id="rId21"/>
-        </w:object>
-      </w:r>
-      <w:r>
-        <w:rPr>
-          <w:sz w:val="24"/>
-          <w:szCs w:val="24"/>
-        </w:rPr>
-        <w:t xml:space="preserve"> </w:t>
-      </w:r>
-    </w:p>
-    <w:p>
-      <w:pPr>
-        <w:spacing w:line="360" w:lineRule="auto"/>
-        <w:jc w:val="both"/>
-        <w:rPr>
-          <w:sz w:val="24"/>
-          <w:szCs w:val="24"/>
-        </w:rPr>
-      </w:pPr>
-      <w:proofErr w:type="gramStart"/>
-      <w:r>
-        <w:rPr>
-          <w:sz w:val="24"/>
-          <w:szCs w:val="24"/>
-        </w:rPr>
-        <w:t>where</w:t>
-      </w:r>
-      <w:proofErr w:type="gramEnd"/>
-      <w:r>
-        <w:rPr>
-          <w:sz w:val="24"/>
-          <w:szCs w:val="24"/>
-        </w:rPr>
-        <w:t xml:space="preserve"> </w:t>
-      </w:r>
-      <w:proofErr w:type="spellStart"/>
-      <w:r>
-        <w:rPr>
-          <w:i/>
-          <w:sz w:val="24"/>
-          <w:szCs w:val="24"/>
-        </w:rPr>
-        <w:t>Vf</w:t>
-      </w:r>
-      <w:proofErr w:type="spellEnd"/>
-      <w:r>
-        <w:rPr>
-          <w:sz w:val="24"/>
-          <w:szCs w:val="24"/>
-        </w:rPr>
-        <w:t xml:space="preserve"> is known as the “flyback” or reflected voltage.</w:t>
-      </w:r>
-    </w:p>
-    <w:p>
-      <w:pPr>
-        <w:keepNext/>
-      </w:pPr>
-      <w:r>
-        <w:rPr>
-          <w:sz w:val="24"/>
-          <w:szCs w:val="24"/>
-        </w:rPr>
-        <w:object w:dxaOrig="5489" w:dyaOrig="2815">
-          <v:shape id="_x0000_i1045" type="#_x0000_t75" style="width:405.75pt;height:208.5pt" o:ole="">
-            <v:imagedata r:id="rId22" o:title=""/>
-          </v:shape>
-          <o:OLEObject Type="Embed" ProgID="Visio.Drawing.11" ShapeID="_x0000_i1045" DrawAspect="Content" ObjectID="_1565526755" r:id="rId23"/>
-        </w:object>
-      </w:r>
-    </w:p>
-    <w:p>
-      <w:pPr>
-        <w:pStyle w:val="Beschriftung"/>
-      </w:pPr>
-      <w:r>
-        <w:t xml:space="preserve">Figure </w:t>
-      </w:r>
-      <w:r>
-        <w:fldChar w:fldCharType="begin"/>
-      </w:r>
-      <w:r>
-        <w:instrText xml:space="preserve"> SEQ Figure \* ARABIC </w:instrText>
-      </w:r>
-      <w:r>
-        <w:fldChar w:fldCharType="separate"/>
-      </w:r>
-      <w:r>
-        <w:rPr>
-          <w:noProof/>
-        </w:rPr>
-        <w:t>7</w:t>
-      </w:r>
-      <w:r>
-        <w:rPr>
-          <w:noProof/>
-        </w:rPr>
-        <w:fldChar w:fldCharType="end"/>
-      </w:r>
-      <w:proofErr w:type="gramStart"/>
-      <w:r>
-        <w:t xml:space="preserve"> Flyback Converter Stage</w:t>
-      </w:r>
-      <w:proofErr w:type="gramEnd"/>
-      <w:r>
-        <w:t xml:space="preserve"> 2</w:t>
-      </w:r>
-    </w:p>
-    <w:p>
-      <w:pPr>
+        <w:t>3.2 Stage 2</w:t>
+      </w:r>
+      <w:r>
         <w:rPr>
           <w:b/>
           <w:sz w:val="28"/>
           <w:szCs w:val="28"/>
         </w:rPr>
-      </w:pPr>
+        <w:t xml:space="preserve">: The switch on the primary side is </w:t>
+      </w:r>
       <w:r>
         <w:rPr>
           <w:b/>
           <w:sz w:val="28"/>
           <w:szCs w:val="28"/>
         </w:rPr>
-        <w:t>3.3 Stage 3</w:t>
-      </w:r>
-      <w:r>
+        <w:t>“off” and the secondary switch (diode) is “on”.</w:t>
+      </w:r>
+    </w:p>
+    <w:p>
+      <w:pPr>
+        <w:spacing w:line="360" w:lineRule="auto"/>
+        <w:jc w:val="both"/>
+        <w:rPr>
+          <w:sz w:val="24"/>
+          <w:szCs w:val="24"/>
+        </w:rPr>
+      </w:pPr>
+      <w:r>
+        <w:rPr>
+          <w:sz w:val="24"/>
+          <w:szCs w:val="24"/>
+        </w:rPr>
+        <w:t xml:space="preserve">In the second stage, the MOSFET is open and the diode conducts. The primary side current is </w:t>
+      </w:r>
+      <w:r>
+        <w:rPr>
+          <w:sz w:val="24"/>
+          <w:szCs w:val="24"/>
+        </w:rPr>
+        <w:t>zero and the magnetically stored</w:t>
+      </w:r>
+      <w:r>
+        <w:rPr>
+          <w:sz w:val="24"/>
+          <w:szCs w:val="24"/>
+        </w:rPr>
+        <w:t xml:space="preserve"> energy</w:t>
+      </w:r>
+      <w:r>
+        <w:rPr>
+          <w:sz w:val="24"/>
+          <w:szCs w:val="24"/>
+        </w:rPr>
+        <w:t xml:space="preserve"> is dissipated as secondary current.</w:t>
+      </w:r>
+      <w:r>
+        <w:rPr>
+          <w:sz w:val="24"/>
+          <w:szCs w:val="24"/>
+        </w:rPr>
+        <w:t xml:space="preserve"> </w:t>
+      </w:r>
+      <w:r>
+        <w:rPr>
+          <w:sz w:val="24"/>
+          <w:szCs w:val="24"/>
+        </w:rPr>
+        <w:t>The secondary</w:t>
+      </w:r>
+      <w:r>
+        <w:rPr>
+          <w:sz w:val="24"/>
+          <w:szCs w:val="24"/>
+        </w:rPr>
+        <w:t xml:space="preserve"> current (</w:t>
+      </w:r>
+      <w:r>
+        <w:rPr>
+          <w:i/>
+          <w:sz w:val="24"/>
+          <w:szCs w:val="24"/>
+        </w:rPr>
+        <w:t>i</w:t>
+      </w:r>
+      <w:r>
+        <w:rPr>
+          <w:i/>
+          <w:sz w:val="24"/>
+          <w:szCs w:val="24"/>
+          <w:vertAlign w:val="subscript"/>
+        </w:rPr>
+        <w:t>s</w:t>
+      </w:r>
+      <w:r>
+        <w:rPr>
+          <w:sz w:val="24"/>
+          <w:szCs w:val="24"/>
+        </w:rPr>
+        <w:t>)</w:t>
+      </w:r>
+      <w:r>
+        <w:rPr>
+          <w:sz w:val="24"/>
+          <w:szCs w:val="24"/>
+        </w:rPr>
+        <w:t xml:space="preserve"> decay is a function of the out</w:t>
+      </w:r>
+      <w:r>
+        <w:rPr>
+          <w:sz w:val="24"/>
+          <w:szCs w:val="24"/>
+        </w:rPr>
+        <w:t>put voltage “</w:t>
+      </w:r>
+      <w:proofErr w:type="spellStart"/>
+      <w:r>
+        <w:rPr>
+          <w:i/>
+          <w:sz w:val="24"/>
+          <w:szCs w:val="24"/>
+        </w:rPr>
+        <w:t>Vout</w:t>
+      </w:r>
+      <w:proofErr w:type="spellEnd"/>
+      <w:r>
+        <w:rPr>
+          <w:sz w:val="24"/>
+          <w:szCs w:val="24"/>
+        </w:rPr>
+        <w:t>”</w:t>
+      </w:r>
+      <w:r>
+        <w:rPr>
+          <w:sz w:val="24"/>
+          <w:szCs w:val="24"/>
+        </w:rPr>
+        <w:t xml:space="preserve"> and the secondary</w:t>
+      </w:r>
+      <w:r>
+        <w:rPr>
+          <w:sz w:val="24"/>
+          <w:szCs w:val="24"/>
+        </w:rPr>
+        <w:t xml:space="preserve"> inductance “</w:t>
+      </w:r>
+      <w:r>
+        <w:rPr>
+          <w:i/>
+          <w:sz w:val="24"/>
+          <w:szCs w:val="24"/>
+        </w:rPr>
+        <w:t>Ls</w:t>
+      </w:r>
+      <w:r>
+        <w:rPr>
+          <w:sz w:val="24"/>
+          <w:szCs w:val="24"/>
+        </w:rPr>
+        <w:t xml:space="preserve">”. </w:t>
+      </w:r>
+      <w:r>
+        <w:rPr>
+          <w:sz w:val="24"/>
+          <w:szCs w:val="24"/>
+        </w:rPr>
+        <w:t xml:space="preserve">The value of Ls is obtained by </w:t>
+      </w:r>
+      <w:r>
+        <w:rPr>
+          <w:i/>
+          <w:sz w:val="24"/>
+          <w:szCs w:val="24"/>
+        </w:rPr>
+        <w:t xml:space="preserve">Ls = </w:t>
+      </w:r>
+      <w:proofErr w:type="spellStart"/>
+      <w:r>
+        <w:rPr>
+          <w:i/>
+          <w:sz w:val="24"/>
+          <w:szCs w:val="24"/>
+        </w:rPr>
+        <w:t>Lp</w:t>
+      </w:r>
+      <w:proofErr w:type="spellEnd"/>
+      <w:r>
+        <w:rPr>
+          <w:i/>
+          <w:sz w:val="24"/>
+          <w:szCs w:val="24"/>
+        </w:rPr>
+        <w:t xml:space="preserve"> * </w:t>
+      </w:r>
+      <w:proofErr w:type="gramStart"/>
+      <w:r>
+        <w:rPr>
+          <w:i/>
+          <w:sz w:val="24"/>
+          <w:szCs w:val="24"/>
+        </w:rPr>
+        <w:t>n</w:t>
+      </w:r>
+      <w:r>
+        <w:rPr>
+          <w:i/>
+          <w:sz w:val="24"/>
+          <w:szCs w:val="24"/>
+          <w:vertAlign w:val="superscript"/>
+        </w:rPr>
+        <w:t>2</w:t>
+      </w:r>
+      <w:r>
+        <w:rPr>
+          <w:i/>
+          <w:sz w:val="24"/>
+          <w:szCs w:val="24"/>
+        </w:rPr>
+        <w:t xml:space="preserve"> </w:t>
+      </w:r>
+      <w:r>
+        <w:rPr>
+          <w:sz w:val="24"/>
+          <w:szCs w:val="24"/>
+        </w:rPr>
+        <w:t>.</w:t>
+      </w:r>
+      <w:proofErr w:type="gramEnd"/>
+    </w:p>
+    <w:p>
+      <w:pPr>
+        <w:spacing w:line="360" w:lineRule="auto"/>
+        <w:jc w:val="both"/>
+        <w:rPr>
+          <w:sz w:val="24"/>
+          <w:szCs w:val="24"/>
+        </w:rPr>
+      </w:pPr>
+      <w:r>
+        <w:rPr>
+          <w:sz w:val="24"/>
+          <w:szCs w:val="24"/>
+        </w:rPr>
+        <w:t>As it is current decay, i</w:t>
+      </w:r>
+      <w:r>
+        <w:rPr>
+          <w:sz w:val="24"/>
+          <w:szCs w:val="24"/>
+        </w:rPr>
+        <w:t>t is given by the formula,</w:t>
+      </w:r>
+    </w:p>
+    <w:p>
+      <w:pPr>
+        <w:spacing w:line="360" w:lineRule="auto"/>
+        <w:jc w:val="center"/>
+        <w:rPr>
+          <w:sz w:val="24"/>
+          <w:szCs w:val="24"/>
+        </w:rPr>
+      </w:pPr>
+      <w:r>
+        <w:rPr>
+          <w:position w:val="-24"/>
+          <w:sz w:val="24"/>
+          <w:szCs w:val="24"/>
+        </w:rPr>
+        <w:object w:dxaOrig="1640" w:dyaOrig="620">
+          <v:shape id="_x0000_i1029" type="#_x0000_t75" style="width:81.75pt;height:30.75pt" o:ole="">
+            <v:imagedata r:id="rId17" o:title=""/>
+          </v:shape>
+          <o:OLEObject Type="Embed" ProgID="Equation.3" ShapeID="_x0000_i1029" DrawAspect="Content" ObjectID="_1569612130" r:id="rId18"/>
+        </w:object>
+      </w:r>
+    </w:p>
+    <w:p>
+      <w:pPr>
+        <w:spacing w:line="360" w:lineRule="auto"/>
+        <w:jc w:val="both"/>
+        <w:rPr>
+          <w:sz w:val="24"/>
+          <w:szCs w:val="24"/>
+        </w:rPr>
+      </w:pPr>
+      <w:r>
+        <w:rPr>
+          <w:sz w:val="24"/>
+          <w:szCs w:val="24"/>
+        </w:rPr>
+        <w:t>Primary</w:t>
+      </w:r>
+      <w:r>
+        <w:rPr>
+          <w:sz w:val="24"/>
+          <w:szCs w:val="24"/>
+        </w:rPr>
+        <w:t xml:space="preserve"> side voltage is given by the formula,</w:t>
+      </w:r>
+    </w:p>
+    <w:p>
+      <w:pPr>
+        <w:spacing w:line="360" w:lineRule="auto"/>
+        <w:jc w:val="center"/>
+        <w:rPr>
+          <w:sz w:val="24"/>
+          <w:szCs w:val="24"/>
+        </w:rPr>
+      </w:pPr>
+      <w:r>
+        <w:rPr>
+          <w:position w:val="-24"/>
+          <w:sz w:val="24"/>
+          <w:szCs w:val="24"/>
+        </w:rPr>
+        <w:object w:dxaOrig="1219" w:dyaOrig="620">
+          <v:shape id="_x0000_i1030" type="#_x0000_t75" style="width:60.75pt;height:30.75pt" o:ole="">
+            <v:imagedata r:id="rId19" o:title=""/>
+          </v:shape>
+          <o:OLEObject Type="Embed" ProgID="Equation.3" ShapeID="_x0000_i1030" DrawAspect="Content" ObjectID="_1569612131" r:id="rId20"/>
+        </w:object>
+      </w:r>
+      <w:r>
+        <w:rPr>
+          <w:sz w:val="24"/>
+          <w:szCs w:val="24"/>
+        </w:rPr>
+        <w:t xml:space="preserve"> </w:t>
+      </w:r>
+    </w:p>
+    <w:p>
+      <w:pPr>
+        <w:spacing w:line="360" w:lineRule="auto"/>
+        <w:jc w:val="both"/>
+        <w:rPr>
+          <w:sz w:val="24"/>
+          <w:szCs w:val="24"/>
+        </w:rPr>
+      </w:pPr>
+      <w:proofErr w:type="gramStart"/>
+      <w:r>
+        <w:rPr>
+          <w:sz w:val="24"/>
+          <w:szCs w:val="24"/>
+        </w:rPr>
+        <w:t>where</w:t>
+      </w:r>
+      <w:proofErr w:type="gramEnd"/>
+      <w:r>
+        <w:rPr>
+          <w:sz w:val="24"/>
+          <w:szCs w:val="24"/>
+        </w:rPr>
+        <w:t xml:space="preserve"> </w:t>
+      </w:r>
+      <w:proofErr w:type="spellStart"/>
+      <w:r>
+        <w:rPr>
+          <w:i/>
+          <w:sz w:val="24"/>
+          <w:szCs w:val="24"/>
+        </w:rPr>
+        <w:t>Vf</w:t>
+      </w:r>
+      <w:proofErr w:type="spellEnd"/>
+      <w:r>
+        <w:rPr>
+          <w:sz w:val="24"/>
+          <w:szCs w:val="24"/>
+        </w:rPr>
+        <w:t xml:space="preserve"> is known as the “flyback” or reflected voltage.</w:t>
+      </w:r>
+    </w:p>
+    <w:p>
+      <w:pPr>
+        <w:keepNext/>
+      </w:pPr>
+      <w:r>
+        <w:rPr>
+          <w:sz w:val="24"/>
+          <w:szCs w:val="24"/>
+        </w:rPr>
+        <w:object w:dxaOrig="5489" w:dyaOrig="2815">
+          <v:shape id="_x0000_i1031" type="#_x0000_t75" style="width:405.75pt;height:208.5pt" o:ole="">
+            <v:imagedata r:id="rId21" o:title=""/>
+          </v:shape>
+          <o:OLEObject Type="Embed" ProgID="Visio.Drawing.11" ShapeID="_x0000_i1031" DrawAspect="Content" ObjectID="_1569612132" r:id="rId22"/>
+        </w:object>
+      </w:r>
+    </w:p>
+    <w:p>
+      <w:pPr>
+        <w:pStyle w:val="Caption"/>
+      </w:pPr>
+      <w:r>
+        <w:t xml:space="preserve">Figure </w:t>
+      </w:r>
+      <w:fldSimple w:instr=" SEQ Figure \* ARABIC ">
+        <w:r>
+          <w:rPr>
+            <w:noProof/>
+          </w:rPr>
+          <w:t>7</w:t>
+        </w:r>
+      </w:fldSimple>
+      <w:r>
+        <w:t xml:space="preserve"> Flyback Converter Stage 2</w:t>
+      </w:r>
+    </w:p>
+    <w:p>
+      <w:pPr>
         <w:rPr>
           <w:b/>
           <w:sz w:val="28"/>
           <w:szCs w:val="28"/>
         </w:rPr>
-        <w:t xml:space="preserve">: </w:t>
-      </w:r>
+      </w:pPr>
       <w:r>
         <w:rPr>
           <w:b/>
           <w:sz w:val="28"/>
           <w:szCs w:val="28"/>
         </w:rPr>
-        <w:t>Both switches are “off” and the curre</w:t>
+        <w:t>2.</w:t>
       </w:r>
       <w:r>
         <w:rPr>
@@ -2850,7 +2762,7 @@
           <w:sz w:val="28"/>
           <w:szCs w:val="28"/>
         </w:rPr>
-        <w:t>nt in the transformer is</w:t>
+        <w:t>3.3 Stage 3</w:t>
       </w:r>
       <w:r>
         <w:rPr>
@@ -2858,103 +2770,135 @@
           <w:sz w:val="28"/>
           <w:szCs w:val="28"/>
         </w:rPr>
-        <w:t xml:space="preserve"> zero.</w:t>
-      </w:r>
-    </w:p>
-    <w:p>
-      <w:pPr>
-        <w:spacing w:line="360" w:lineRule="auto"/>
-        <w:jc w:val="both"/>
-        <w:rPr>
-          <w:sz w:val="24"/>
-          <w:szCs w:val="24"/>
-        </w:rPr>
-      </w:pPr>
-      <w:r>
-        <w:rPr>
-          <w:sz w:val="24"/>
-          <w:szCs w:val="24"/>
-        </w:rPr>
-        <w:t>In the third</w:t>
-      </w:r>
-      <w:r>
-        <w:rPr>
-          <w:sz w:val="24"/>
-          <w:szCs w:val="24"/>
-        </w:rPr>
-        <w:t xml:space="preserve"> stage, </w:t>
-      </w:r>
-      <w:r>
-        <w:rPr>
-          <w:sz w:val="24"/>
-          <w:szCs w:val="24"/>
-        </w:rPr>
-        <w:t xml:space="preserve">both the MOSFET </w:t>
-      </w:r>
-      <w:r>
-        <w:rPr>
-          <w:sz w:val="24"/>
-          <w:szCs w:val="24"/>
-        </w:rPr>
-        <w:t xml:space="preserve">and the diode </w:t>
-      </w:r>
-      <w:r>
-        <w:rPr>
-          <w:sz w:val="24"/>
-          <w:szCs w:val="24"/>
-        </w:rPr>
-        <w:t xml:space="preserve">do not </w:t>
-      </w:r>
-      <w:r>
-        <w:rPr>
-          <w:sz w:val="24"/>
-          <w:szCs w:val="24"/>
-        </w:rPr>
-        <w:t xml:space="preserve">conduct. The primary side current is </w:t>
-      </w:r>
-      <w:r>
-        <w:rPr>
-          <w:sz w:val="24"/>
-          <w:szCs w:val="24"/>
-        </w:rPr>
-        <w:t xml:space="preserve">zero, as well </w:t>
-      </w:r>
-      <w:r>
-        <w:rPr>
-          <w:sz w:val="24"/>
-          <w:szCs w:val="24"/>
-        </w:rPr>
-        <w:t xml:space="preserve">as </w:t>
-      </w:r>
-      <w:r>
-        <w:rPr>
-          <w:sz w:val="24"/>
-          <w:szCs w:val="24"/>
-        </w:rPr>
-        <w:t xml:space="preserve">the </w:t>
-      </w:r>
-      <w:r>
-        <w:rPr>
-          <w:sz w:val="24"/>
-          <w:szCs w:val="24"/>
-        </w:rPr>
-        <w:t xml:space="preserve">secondary current. </w:t>
-      </w:r>
-    </w:p>
-    <w:p>
-      <w:pPr>
+        <w:t xml:space="preserve">: </w:t>
+      </w:r>
+      <w:r>
         <w:rPr>
           <w:b/>
           <w:sz w:val="28"/>
           <w:szCs w:val="28"/>
         </w:rPr>
-      </w:pPr>
+        <w:t>Both switches are “off” and the curre</w:t>
+      </w:r>
       <w:r>
         <w:rPr>
           <w:b/>
           <w:sz w:val="28"/>
           <w:szCs w:val="28"/>
         </w:rPr>
+        <w:t>nt in the transformer is</w:t>
+      </w:r>
+      <w:r>
+        <w:rPr>
+          <w:b/>
+          <w:sz w:val="28"/>
+          <w:szCs w:val="28"/>
+        </w:rPr>
+        <w:t xml:space="preserve"> zero.</w:t>
+      </w:r>
+    </w:p>
+    <w:p>
+      <w:pPr>
+        <w:spacing w:line="360" w:lineRule="auto"/>
+        <w:jc w:val="both"/>
+        <w:rPr>
+          <w:sz w:val="24"/>
+          <w:szCs w:val="24"/>
+        </w:rPr>
+      </w:pPr>
+      <w:r>
+        <w:rPr>
+          <w:sz w:val="24"/>
+          <w:szCs w:val="24"/>
+        </w:rPr>
+        <w:t>In the third</w:t>
+      </w:r>
+      <w:r>
+        <w:rPr>
+          <w:sz w:val="24"/>
+          <w:szCs w:val="24"/>
+        </w:rPr>
+        <w:t xml:space="preserve"> stage, </w:t>
+      </w:r>
+      <w:r>
+        <w:rPr>
+          <w:sz w:val="24"/>
+          <w:szCs w:val="24"/>
+        </w:rPr>
+        <w:t xml:space="preserve">both the MOSFET </w:t>
+      </w:r>
+      <w:r>
+        <w:rPr>
+          <w:sz w:val="24"/>
+          <w:szCs w:val="24"/>
+        </w:rPr>
+        <w:t xml:space="preserve">and the diode </w:t>
+      </w:r>
+      <w:r>
+        <w:rPr>
+          <w:sz w:val="24"/>
+          <w:szCs w:val="24"/>
+        </w:rPr>
+        <w:t xml:space="preserve">do not </w:t>
+      </w:r>
+      <w:r>
+        <w:rPr>
+          <w:sz w:val="24"/>
+          <w:szCs w:val="24"/>
+        </w:rPr>
+        <w:t xml:space="preserve">conduct. The primary side current is </w:t>
+      </w:r>
+      <w:r>
+        <w:rPr>
+          <w:sz w:val="24"/>
+          <w:szCs w:val="24"/>
+        </w:rPr>
+        <w:t xml:space="preserve">zero, as well </w:t>
+      </w:r>
+      <w:r>
+        <w:rPr>
+          <w:sz w:val="24"/>
+          <w:szCs w:val="24"/>
+        </w:rPr>
+        <w:t xml:space="preserve">as </w:t>
+      </w:r>
+      <w:r>
+        <w:rPr>
+          <w:sz w:val="24"/>
+          <w:szCs w:val="24"/>
+        </w:rPr>
+        <w:t xml:space="preserve">the </w:t>
+      </w:r>
+      <w:r>
+        <w:rPr>
+          <w:sz w:val="24"/>
+          <w:szCs w:val="24"/>
+        </w:rPr>
+        <w:t xml:space="preserve">secondary current. </w:t>
+      </w:r>
+    </w:p>
+    <w:p>
+      <w:pPr>
+        <w:rPr>
+          <w:b/>
+          <w:sz w:val="28"/>
+          <w:szCs w:val="28"/>
+        </w:rPr>
+      </w:pPr>
+      <w:r>
+        <w:rPr>
+          <w:b/>
+          <w:sz w:val="28"/>
+          <w:szCs w:val="28"/>
+        </w:rPr>
+        <w:t>2.</w:t>
+      </w:r>
+      <w:r>
+        <w:rPr>
+          <w:b/>
+          <w:sz w:val="28"/>
+          <w:szCs w:val="28"/>
+        </w:rPr>
         <w:t>3.4 Waveforms</w:t>
       </w:r>
     </w:p>
@@ -3049,6 +2993,7 @@
       <w:r>
         <w:rPr>
           <w:noProof/>
+          <w:lang w:val="en-IN" w:eastAsia="en-IN"/>
         </w:rPr>
         <w:lastRenderedPageBreak/>
         <mc:AlternateContent>
@@ -3274,7 +3219,7 @@
               </wp:anchor>
             </w:drawing>
           </mc:Choice>
-          <mc:Fallback xmlns:w15="http://schemas.microsoft.com/office/word/2012/wordml">
+          <mc:Fallback>
             <w:pict>
               <v:group w14:anchorId="4C792100" id="Group 15" o:spid="_x0000_s1026" style="position:absolute;left:0;text-align:left;margin-left:64.9pt;margin-top:284.65pt;width:240.55pt;height:29.95pt;z-index:251666432" coordsize="30546,3804" o:gfxdata="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">
                 <v:group id="Group 16" o:spid="_x0000_s1027" style="position:absolute;width:18831;height:3099" coordsize="18831,3099" o:gfxdata="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">
@@ -3348,6 +3293,7 @@
       <w:r>
         <w:rPr>
           <w:noProof/>
+          <w:lang w:val="en-IN" w:eastAsia="en-IN"/>
         </w:rPr>
         <mc:AlternateContent>
           <mc:Choice Requires="wps">
@@ -3430,7 +3376,7 @@
               </wp:anchor>
             </w:drawing>
           </mc:Choice>
-          <mc:Fallback xmlns:w15="http://schemas.microsoft.com/office/word/2012/wordml">
+          <mc:Fallback>
             <w:pict>
               <v:shape w14:anchorId="6CE7DA66" id="Text Box 20" o:spid="_x0000_s1031" type="#_x0000_t202" style="position:absolute;left:0;text-align:left;margin-left:306.65pt;margin-top:296.95pt;width:86.55pt;height:18.5pt;z-index:251667456;visibility:visible;mso-wrap-style:square;mso-width-percent:0;mso-height-percent:0;mso-wrap-distance-left:9pt;mso-wrap-distance-top:0;mso-wrap-distance-right:9pt;mso-wrap-distance-bottom:0;mso-position-horizontal:absolute;mso-position-horizontal-relative:text;mso-position-vertical:absolute;mso-position-vertical-relative:text;mso-width-percent:0;mso-height-percent:0;mso-width-relative:margin;mso-height-relative:margin;v-text-anchor:top" o:gfxdata="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" fillcolor="white [3201]" strokecolor="white [3212]" strokeweight=".5pt">
                 <v:textbox>
@@ -3452,6 +3398,7 @@
       <w:r>
         <w:rPr>
           <w:noProof/>
+          <w:lang w:val="en-IN" w:eastAsia="en-IN"/>
         </w:rPr>
         <mc:AlternateContent>
           <mc:Choice Requires="wps">
@@ -3516,9 +3463,9 @@
               </wp:anchor>
             </w:drawing>
           </mc:Choice>
-          <mc:Fallback xmlns:w15="http://schemas.microsoft.com/office/word/2012/wordml">
+          <mc:Fallback>
             <w:pict>
-              <v:rect w14:anchorId="4382F76E" id="Rectangle 21" o:spid="_x0000_s1026" style="position:absolute;margin-left:52.7pt;margin-top:285.25pt;width:68.1pt;height:11.7pt;z-index:251665408;visibility:visible;mso-wrap-style:square;mso-wrap-distance-left:9pt;mso-wrap-distance-top:0;mso-wrap-distance-right:9pt;mso-wrap-distance-bottom:0;mso-position-horizontal:absolute;mso-position-horizontal-relative:text;mso-position-vertical:absolute;mso-position-vertical-relative:text;v-text-anchor:middle" o:gfxdata="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" fillcolor="white [3212]" strokecolor="white [3212]" strokeweight="2pt"/>
+              <v:rect w14:anchorId="1CFCCC1D" id="Rectangle 21" o:spid="_x0000_s1026" style="position:absolute;margin-left:52.7pt;margin-top:285.25pt;width:68.1pt;height:11.7pt;z-index:251665408;visibility:visible;mso-wrap-style:square;mso-wrap-distance-left:9pt;mso-wrap-distance-top:0;mso-wrap-distance-right:9pt;mso-wrap-distance-bottom:0;mso-position-horizontal:absolute;mso-position-horizontal-relative:text;mso-position-vertical:absolute;mso-position-vertical-relative:text;v-text-anchor:middle" o:gfxdata="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" fillcolor="white [3212]" strokecolor="white [3212]" strokeweight="2pt"/>
             </w:pict>
           </mc:Fallback>
         </mc:AlternateContent>
@@ -3526,6 +3473,7 @@
       <w:r>
         <w:rPr>
           <w:noProof/>
+          <w:lang w:val="en-IN" w:eastAsia="en-IN"/>
         </w:rPr>
         <w:drawing>
           <wp:inline distT="0" distB="0" distL="0" distR="0" wp14:anchorId="3BC28569" wp14:editId="3084ED34">
@@ -3543,7 +3491,7 @@
                     <pic:cNvPicPr/>
                   </pic:nvPicPr>
                   <pic:blipFill>
-                    <a:blip r:embed="rId24"/>
+                    <a:blip r:embed="rId23"/>
                     <a:stretch>
                       <a:fillRect/>
                     </a:stretch>
@@ -3566,33 +3514,20 @@
     </w:p>
     <w:p>
       <w:pPr>
-        <w:pStyle w:val="Beschriftung"/>
+        <w:pStyle w:val="Caption"/>
         <w:jc w:val="both"/>
       </w:pPr>
       <w:r>
         <w:t xml:space="preserve">Figure </w:t>
       </w:r>
-      <w:r>
-        <w:fldChar w:fldCharType="begin"/>
-      </w:r>
-      <w:r>
-        <w:instrText xml:space="preserve"> SEQ Figure \* ARABIC </w:instrText>
-      </w:r>
-      <w:r>
-        <w:fldChar w:fldCharType="separate"/>
-      </w:r>
-      <w:r>
-        <w:rPr>
-          <w:noProof/>
-        </w:rPr>
-        <w:t>8</w:t>
-      </w:r>
-      <w:r>
-        <w:rPr>
-          <w:noProof/>
-        </w:rPr>
-        <w:fldChar w:fldCharType="end"/>
-      </w:r>
+      <w:fldSimple w:instr=" SEQ Figure \* ARABIC ">
+        <w:r>
+          <w:rPr>
+            <w:noProof/>
+          </w:rPr>
+          <w:t>8</w:t>
+        </w:r>
+      </w:fldSimple>
       <w:r>
         <w:t xml:space="preserve"> Waveforms of ideal flyback converter</w:t>
       </w:r>
@@ -3656,6 +3591,7 @@
       <w:r>
         <w:rPr>
           <w:noProof/>
+          <w:lang w:val="en-IN" w:eastAsia="en-IN"/>
         </w:rPr>
         <w:drawing>
           <wp:inline distT="0" distB="0" distL="0" distR="0" wp14:anchorId="5C647CA0" wp14:editId="160DDF11">
@@ -3673,7 +3609,7 @@
                     <pic:cNvPicPr/>
                   </pic:nvPicPr>
                   <pic:blipFill rotWithShape="1">
-                    <a:blip r:embed="rId25">
+                    <a:blip r:embed="rId24">
                       <a:extLst>
                         <a:ext uri="{28A0092B-C50C-407E-A947-70E740481C1C}">
                           <a14:useLocalDpi xmlns:a14="http://schemas.microsoft.com/office/drawing/2010/main" val="0"/>
@@ -3709,19 +3645,32 @@
     </w:p>
     <w:p>
       <w:pPr>
-        <w:pStyle w:val="Beschriftung"/>
+        <w:pStyle w:val="Caption"/>
       </w:pPr>
       <w:r>
         <w:t xml:space="preserve">Figure </w:t>
       </w:r>
-      <w:fldSimple w:instr=" SEQ Figure \* ARABIC ">
-        <w:r>
-          <w:rPr>
-            <w:noProof/>
-          </w:rPr>
-          <w:t>9</w:t>
-        </w:r>
-      </w:fldSimple>
+      <w:r>
+        <w:fldChar w:fldCharType="begin"/>
+      </w:r>
+      <w:r>
+        <w:instrText xml:space="preserve"> SEQ Figure \* ARABIC </w:instrText>
+      </w:r>
+      <w:r>
+        <w:fldChar w:fldCharType="separate"/>
+      </w:r>
+      <w:r>
+        <w:rPr>
+          <w:noProof/>
+        </w:rPr>
+        <w:t>9</w:t>
+      </w:r>
+      <w:r>
+        <w:rPr>
+          <w:noProof/>
+        </w:rPr>
+        <w:fldChar w:fldCharType="end"/>
+      </w:r>
       <w:r>
         <w:t xml:space="preserve"> </w:t>
       </w:r>
@@ -3752,6 +3701,7 @@
         <w:rPr>
           <w:noProof/>
           <w:sz w:val="32"/>
+          <w:lang w:val="en-IN" w:eastAsia="en-IN"/>
         </w:rPr>
         <w:drawing>
           <wp:inline distT="0" distB="0" distL="0" distR="0" wp14:anchorId="04C48DCD" wp14:editId="03809584">
@@ -3769,7 +3719,7 @@
                     <pic:cNvPicPr/>
                   </pic:nvPicPr>
                   <pic:blipFill rotWithShape="1">
-                    <a:blip r:embed="rId26">
+                    <a:blip r:embed="rId25">
                       <a:extLst>
                         <a:ext uri="{28A0092B-C50C-407E-A947-70E740481C1C}">
                           <a14:useLocalDpi xmlns:a14="http://schemas.microsoft.com/office/drawing/2010/main" val="0"/>
@@ -3805,20 +3755,33 @@
     </w:p>
     <w:p>
       <w:pPr>
-        <w:pStyle w:val="Beschriftung"/>
+        <w:pStyle w:val="Caption"/>
         <w:jc w:val="both"/>
       </w:pPr>
       <w:r>
         <w:t xml:space="preserve">Figure </w:t>
       </w:r>
-      <w:fldSimple w:instr=" SEQ Figure \* ARABIC ">
-        <w:r>
-          <w:rPr>
-            <w:noProof/>
-          </w:rPr>
-          <w:t>10</w:t>
-        </w:r>
-      </w:fldSimple>
+      <w:r>
+        <w:fldChar w:fldCharType="begin"/>
+      </w:r>
+      <w:r>
+        <w:instrText xml:space="preserve"> SEQ Figure \* ARABIC </w:instrText>
+      </w:r>
+      <w:r>
+        <w:fldChar w:fldCharType="separate"/>
+      </w:r>
+      <w:r>
+        <w:rPr>
+          <w:noProof/>
+        </w:rPr>
+        <w:t>10</w:t>
+      </w:r>
+      <w:r>
+        <w:rPr>
+          <w:noProof/>
+        </w:rPr>
+        <w:fldChar w:fldCharType="end"/>
+      </w:r>
       <w:r>
         <w:t xml:space="preserve"> </w:t>
       </w:r>
@@ -3840,6 +3803,7 @@
         <w:rPr>
           <w:noProof/>
           <w:sz w:val="32"/>
+          <w:lang w:val="en-IN" w:eastAsia="en-IN"/>
         </w:rPr>
         <w:drawing>
           <wp:inline distT="0" distB="0" distL="0" distR="0" wp14:anchorId="6B6F3405" wp14:editId="242B963C">
@@ -3857,7 +3821,7 @@
                     <pic:cNvPicPr/>
                   </pic:nvPicPr>
                   <pic:blipFill>
-                    <a:blip r:embed="rId27">
+                    <a:blip r:embed="rId26">
                       <a:extLst>
                         <a:ext uri="{28A0092B-C50C-407E-A947-70E740481C1C}">
                           <a14:useLocalDpi xmlns:a14="http://schemas.microsoft.com/office/drawing/2010/main" val="0"/>
@@ -3886,7 +3850,7 @@
     </w:p>
     <w:p>
       <w:pPr>
-        <w:pStyle w:val="Beschriftung"/>
+        <w:pStyle w:val="Caption"/>
         <w:rPr>
           <w:sz w:val="32"/>
         </w:rPr>
@@ -3894,14 +3858,27 @@
       <w:r>
         <w:t xml:space="preserve">Figure </w:t>
       </w:r>
-      <w:fldSimple w:instr=" SEQ Figure \* ARABIC ">
-        <w:r>
-          <w:rPr>
-            <w:noProof/>
-          </w:rPr>
-          <w:t>11</w:t>
-        </w:r>
-      </w:fldSimple>
+      <w:r>
+        <w:fldChar w:fldCharType="begin"/>
+      </w:r>
+      <w:r>
+        <w:instrText xml:space="preserve"> SEQ Figure \* ARABIC </w:instrText>
+      </w:r>
+      <w:r>
+        <w:fldChar w:fldCharType="separate"/>
+      </w:r>
+      <w:r>
+        <w:rPr>
+          <w:noProof/>
+        </w:rPr>
+        <w:t>11</w:t>
+      </w:r>
+      <w:r>
+        <w:rPr>
+          <w:noProof/>
+        </w:rPr>
+        <w:fldChar w:fldCharType="end"/>
+      </w:r>
       <w:r>
         <w:t xml:space="preserve"> Waveforms from MATLAB code</w:t>
       </w:r>
@@ -3927,49 +3904,382 @@
           <w:sz w:val="24"/>
           <w:szCs w:val="24"/>
         </w:rPr>
-        <w:t xml:space="preserve"> The next section deals with parasitic elements in the </w:t>
-      </w:r>
-      <w:proofErr w:type="gramStart"/>
-      <w:r>
-        <w:rPr>
-          <w:sz w:val="24"/>
-          <w:szCs w:val="24"/>
-        </w:rPr>
-        <w:t>circuit which have</w:t>
-      </w:r>
-      <w:proofErr w:type="gramEnd"/>
-      <w:r>
-        <w:rPr>
-          <w:sz w:val="24"/>
-          <w:szCs w:val="24"/>
-        </w:rPr>
-        <w:t xml:space="preserve"> a profound influence on losses and also the swings cause a higher voltage stress on the semiconductor elements than theoretically expected.</w:t>
-      </w:r>
-    </w:p>
-    <w:p>
-      <w:pPr>
-        <w:rPr>
-          <w:sz w:val="32"/>
-        </w:rPr>
-      </w:pPr>
-    </w:p>
-    <w:p>
-      <w:pPr>
-        <w:rPr>
-          <w:sz w:val="32"/>
-        </w:rPr>
-      </w:pPr>
-      <w:r>
-        <w:rPr>
-          <w:sz w:val="32"/>
+        <w:t xml:space="preserve"> The next section deals with parasitic elements in the circuit which have a profound influence on losses and also the swings cause a higher voltage stress on the semiconductor elements than theoretically expected.</w:t>
+      </w:r>
+    </w:p>
+    <w:p>
+      <w:pPr>
+        <w:spacing w:line="360" w:lineRule="auto"/>
+        <w:jc w:val="both"/>
+        <w:rPr>
+          <w:sz w:val="24"/>
+          <w:szCs w:val="24"/>
+        </w:rPr>
+      </w:pPr>
+    </w:p>
+    <w:p>
+      <w:pPr>
+        <w:spacing w:line="360" w:lineRule="auto"/>
+        <w:jc w:val="both"/>
+        <w:rPr>
+          <w:b/>
+          <w:sz w:val="28"/>
+          <w:szCs w:val="28"/>
+        </w:rPr>
+      </w:pPr>
+      <w:r>
+        <w:rPr>
+          <w:b/>
+          <w:sz w:val="28"/>
+          <w:szCs w:val="28"/>
         </w:rPr>
         <w:lastRenderedPageBreak/>
+        <w:t>2.4</w:t>
+      </w:r>
+      <w:r>
+        <w:rPr>
+          <w:b/>
+          <w:sz w:val="28"/>
+          <w:szCs w:val="28"/>
+        </w:rPr>
+        <w:t xml:space="preserve"> Real Flyback Converter</w:t>
+      </w:r>
+    </w:p>
+    <w:p>
+      <w:pPr>
+        <w:spacing w:line="360" w:lineRule="auto"/>
+        <w:jc w:val="both"/>
+        <w:rPr>
+          <w:sz w:val="24"/>
+          <w:szCs w:val="24"/>
+        </w:rPr>
+      </w:pPr>
+      <w:r>
+        <w:rPr>
+          <w:sz w:val="24"/>
+          <w:szCs w:val="24"/>
+        </w:rPr>
+        <w:t>The flyback</w:t>
+      </w:r>
+      <w:r>
+        <w:rPr>
+          <w:sz w:val="24"/>
+          <w:szCs w:val="24"/>
+        </w:rPr>
+        <w:t xml:space="preserve"> converter </w:t>
+      </w:r>
+      <w:r>
+        <w:rPr>
+          <w:sz w:val="24"/>
+          <w:szCs w:val="24"/>
+        </w:rPr>
+        <w:t xml:space="preserve">in a practical application has waveforms that are different from the ideal converter due to the imperfections in the real components and due to parasitic elements that show up besides the element used. These parasitic elements can be leakage inductance of the </w:t>
+      </w:r>
+      <w:bookmarkStart w:id="0" w:name="_GoBack"/>
+      <w:bookmarkEnd w:id="0"/>
+      <w:r>
+        <w:rPr>
+          <w:sz w:val="24"/>
+          <w:szCs w:val="24"/>
+        </w:rPr>
+        <w:t xml:space="preserve">transformer, series resistance of the coil, various capacitances of the MOSFET, </w:t>
+      </w:r>
+      <w:r>
+        <w:rPr>
+          <w:sz w:val="24"/>
+          <w:szCs w:val="24"/>
+        </w:rPr>
+        <w:t>“on” resistance of the MOSFET, capacitance of the diode, “on” resistance of the diode etc.</w:t>
+      </w:r>
+    </w:p>
+    <w:p>
+      <w:pPr>
+        <w:spacing w:line="360" w:lineRule="auto"/>
+        <w:jc w:val="both"/>
+        <w:rPr>
+          <w:sz w:val="24"/>
+          <w:szCs w:val="24"/>
+        </w:rPr>
+      </w:pPr>
+      <w:r>
+        <w:rPr>
+          <w:sz w:val="24"/>
+          <w:szCs w:val="24"/>
+        </w:rPr>
+        <w:t xml:space="preserve">These parasitic elements cause signal distortion in the waveforms seen above and also losses in the circuit, thereby reducing efficiency. </w:t>
+      </w:r>
+    </w:p>
+    <w:p>
+      <w:pPr>
+        <w:spacing w:line="360" w:lineRule="auto"/>
+        <w:jc w:val="both"/>
+        <w:rPr>
+          <w:sz w:val="24"/>
+          <w:szCs w:val="24"/>
+        </w:rPr>
+      </w:pPr>
+      <w:r>
+        <w:rPr>
+          <w:sz w:val="24"/>
+          <w:szCs w:val="24"/>
+        </w:rPr>
+        <w:t xml:space="preserve">Thus these elements were added to the simulations discussed in the previous section in order to obtain a more accurate result. This helps in making a better choice of components to obtain the highest possible efficiency. </w:t>
+      </w:r>
+    </w:p>
+    <w:p>
+      <w:pPr>
+        <w:spacing w:line="360" w:lineRule="auto"/>
+        <w:jc w:val="both"/>
+        <w:rPr>
+          <w:sz w:val="24"/>
+          <w:szCs w:val="24"/>
+        </w:rPr>
+      </w:pPr>
+      <w:r>
+        <w:rPr>
+          <w:sz w:val="24"/>
+          <w:szCs w:val="24"/>
+        </w:rPr>
+        <w:t>The various parasitic elements and their effects are discussed in the following sections.</w:t>
+      </w:r>
+    </w:p>
+    <w:p>
+      <w:pPr>
+        <w:spacing w:line="360" w:lineRule="auto"/>
+        <w:jc w:val="both"/>
+        <w:rPr>
+          <w:sz w:val="24"/>
+          <w:szCs w:val="24"/>
+        </w:rPr>
+      </w:pPr>
+    </w:p>
+    <w:p>
+      <w:pPr>
+        <w:spacing w:line="360" w:lineRule="auto"/>
+        <w:jc w:val="both"/>
+        <w:rPr>
+          <w:sz w:val="24"/>
+          <w:szCs w:val="24"/>
+        </w:rPr>
+      </w:pPr>
+      <w:r>
+        <w:rPr>
+          <w:sz w:val="24"/>
+          <w:szCs w:val="24"/>
+        </w:rPr>
+        <w:t xml:space="preserve"> </w:t>
+      </w:r>
+    </w:p>
+    <w:p>
+      <w:pPr>
+        <w:spacing w:line="360" w:lineRule="auto"/>
+        <w:jc w:val="both"/>
+        <w:rPr>
+          <w:b/>
+          <w:sz w:val="28"/>
+          <w:szCs w:val="28"/>
+        </w:rPr>
+      </w:pPr>
+    </w:p>
+    <w:p>
+      <w:pPr>
+        <w:spacing w:line="360" w:lineRule="auto"/>
+        <w:jc w:val="both"/>
+        <w:rPr>
+          <w:b/>
+          <w:sz w:val="28"/>
+          <w:szCs w:val="28"/>
+        </w:rPr>
+      </w:pPr>
+    </w:p>
+    <w:p>
+      <w:pPr>
+        <w:spacing w:line="360" w:lineRule="auto"/>
+        <w:jc w:val="both"/>
+        <w:rPr>
+          <w:b/>
+          <w:sz w:val="28"/>
+          <w:szCs w:val="28"/>
+        </w:rPr>
+      </w:pPr>
+    </w:p>
+    <w:p>
+      <w:pPr>
+        <w:spacing w:line="360" w:lineRule="auto"/>
+        <w:jc w:val="both"/>
+        <w:rPr>
+          <w:b/>
+          <w:sz w:val="28"/>
+          <w:szCs w:val="28"/>
+        </w:rPr>
+      </w:pPr>
+    </w:p>
+    <w:p>
+      <w:pPr>
+        <w:spacing w:line="360" w:lineRule="auto"/>
+        <w:jc w:val="both"/>
+        <w:rPr>
+          <w:b/>
+          <w:sz w:val="28"/>
+          <w:szCs w:val="28"/>
+        </w:rPr>
+      </w:pPr>
+    </w:p>
+    <w:p>
+      <w:pPr>
+        <w:spacing w:line="360" w:lineRule="auto"/>
+        <w:jc w:val="both"/>
+        <w:rPr>
+          <w:b/>
+          <w:sz w:val="28"/>
+          <w:szCs w:val="28"/>
+        </w:rPr>
+      </w:pPr>
+    </w:p>
+    <w:p>
+      <w:pPr>
+        <w:spacing w:line="360" w:lineRule="auto"/>
+        <w:jc w:val="both"/>
+        <w:rPr>
+          <w:b/>
+          <w:sz w:val="28"/>
+          <w:szCs w:val="28"/>
+        </w:rPr>
+      </w:pPr>
+    </w:p>
+    <w:p>
+      <w:pPr>
+        <w:spacing w:line="360" w:lineRule="auto"/>
+        <w:jc w:val="both"/>
+        <w:rPr>
+          <w:b/>
+          <w:sz w:val="28"/>
+          <w:szCs w:val="28"/>
+        </w:rPr>
+      </w:pPr>
+    </w:p>
+    <w:p>
+      <w:pPr>
+        <w:spacing w:line="360" w:lineRule="auto"/>
+        <w:jc w:val="both"/>
+        <w:rPr>
+          <w:b/>
+          <w:sz w:val="28"/>
+          <w:szCs w:val="28"/>
+        </w:rPr>
+      </w:pPr>
+    </w:p>
+    <w:p>
+      <w:pPr>
+        <w:spacing w:line="360" w:lineRule="auto"/>
+        <w:jc w:val="both"/>
+        <w:rPr>
+          <w:b/>
+          <w:sz w:val="28"/>
+          <w:szCs w:val="28"/>
+        </w:rPr>
+      </w:pPr>
+    </w:p>
+    <w:p>
+      <w:pPr>
+        <w:spacing w:line="360" w:lineRule="auto"/>
+        <w:jc w:val="both"/>
+        <w:rPr>
+          <w:b/>
+          <w:sz w:val="28"/>
+          <w:szCs w:val="28"/>
+        </w:rPr>
+      </w:pPr>
+    </w:p>
+    <w:p>
+      <w:pPr>
+        <w:spacing w:line="360" w:lineRule="auto"/>
+        <w:jc w:val="both"/>
+        <w:rPr>
+          <w:b/>
+          <w:sz w:val="28"/>
+          <w:szCs w:val="28"/>
+        </w:rPr>
+      </w:pPr>
+    </w:p>
+    <w:p>
+      <w:pPr>
+        <w:spacing w:line="360" w:lineRule="auto"/>
+        <w:jc w:val="both"/>
+        <w:rPr>
+          <w:b/>
+          <w:sz w:val="28"/>
+          <w:szCs w:val="28"/>
+        </w:rPr>
+      </w:pPr>
+    </w:p>
+    <w:p>
+      <w:pPr>
+        <w:spacing w:line="360" w:lineRule="auto"/>
+        <w:jc w:val="both"/>
+        <w:rPr>
+          <w:b/>
+          <w:sz w:val="28"/>
+          <w:szCs w:val="28"/>
+        </w:rPr>
+      </w:pPr>
+    </w:p>
+    <w:p>
+      <w:pPr>
+        <w:spacing w:line="360" w:lineRule="auto"/>
+        <w:jc w:val="both"/>
+        <w:rPr>
+          <w:b/>
+          <w:sz w:val="28"/>
+          <w:szCs w:val="28"/>
+        </w:rPr>
+      </w:pPr>
+    </w:p>
+    <w:p>
+      <w:pPr>
+        <w:spacing w:line="360" w:lineRule="auto"/>
+        <w:jc w:val="both"/>
+        <w:rPr>
+          <w:b/>
+          <w:sz w:val="28"/>
+          <w:szCs w:val="28"/>
+        </w:rPr>
+      </w:pPr>
+    </w:p>
+    <w:p>
+      <w:pPr>
+        <w:spacing w:line="360" w:lineRule="auto"/>
+        <w:jc w:val="both"/>
+        <w:rPr>
+          <w:b/>
+          <w:sz w:val="28"/>
+          <w:szCs w:val="28"/>
+        </w:rPr>
+      </w:pPr>
+    </w:p>
+    <w:p>
+      <w:pPr>
+        <w:rPr>
+          <w:sz w:val="32"/>
+        </w:rPr>
+      </w:pPr>
+    </w:p>
+    <w:p>
+      <w:pPr>
+        <w:rPr>
+          <w:sz w:val="32"/>
+        </w:rPr>
+      </w:pPr>
+      <w:r>
+        <w:rPr>
+          <w:sz w:val="32"/>
+        </w:rPr>
         <w:t>Bibliography:</w:t>
       </w:r>
     </w:p>
     <w:p>
       <w:pPr>
-        <w:pStyle w:val="Listenabsatz"/>
+        <w:pStyle w:val="ListParagraph"/>
         <w:numPr>
           <w:ilvl w:val="0"/>
           <w:numId w:val="4"/>
@@ -3978,7 +4288,7 @@
           <w:sz w:val="32"/>
         </w:rPr>
       </w:pPr>
-      <w:hyperlink r:id="rId28" w:history="1">
+      <w:hyperlink r:id="rId27" w:history="1">
         <w:r>
           <w:rPr>
             <w:rStyle w:val="Hyperlink"/>
@@ -3990,7 +4300,7 @@
     </w:p>
     <w:p>
       <w:pPr>
-        <w:pStyle w:val="Listenabsatz"/>
+        <w:pStyle w:val="ListParagraph"/>
         <w:numPr>
           <w:ilvl w:val="0"/>
           <w:numId w:val="4"/>
@@ -3999,7 +4309,7 @@
           <w:sz w:val="32"/>
         </w:rPr>
       </w:pPr>
-      <w:hyperlink r:id="rId29" w:history="1">
+      <w:hyperlink r:id="rId28" w:history="1">
         <w:r>
           <w:rPr>
             <w:rStyle w:val="Hyperlink"/>
@@ -4011,7 +4321,7 @@
     </w:p>
     <w:p>
       <w:pPr>
-        <w:pStyle w:val="Listenabsatz"/>
+        <w:pStyle w:val="ListParagraph"/>
         <w:numPr>
           <w:ilvl w:val="0"/>
           <w:numId w:val="4"/>
@@ -4090,7 +4400,30 @@
     </w:p>
     <w:p>
       <w:pPr>
-        <w:pStyle w:val="Listenabsatz"/>
+        <w:pStyle w:val="ListParagraph"/>
+        <w:numPr>
+          <w:ilvl w:val="0"/>
+          <w:numId w:val="4"/>
+        </w:numPr>
+        <w:rPr>
+          <w:sz w:val="32"/>
+          <w:szCs w:val="32"/>
+        </w:rPr>
+      </w:pPr>
+      <w:hyperlink r:id="rId29" w:history="1">
+        <w:r>
+          <w:rPr>
+            <w:rStyle w:val="Hyperlink"/>
+            <w:sz w:val="32"/>
+            <w:szCs w:val="32"/>
+          </w:rPr>
+          <w:t>http://www.mouser.com/pdfdocs/2-8.pdf</w:t>
+        </w:r>
+      </w:hyperlink>
+    </w:p>
+    <w:p>
+      <w:pPr>
+        <w:pStyle w:val="ListParagraph"/>
         <w:numPr>
           <w:ilvl w:val="0"/>
           <w:numId w:val="4"/>
@@ -4113,7 +4446,7 @@
     </w:p>
     <w:p>
       <w:pPr>
-        <w:pStyle w:val="Listenabsatz"/>
+        <w:pStyle w:val="ListParagraph"/>
         <w:numPr>
           <w:ilvl w:val="0"/>
           <w:numId w:val="4"/>
@@ -4130,13 +4463,13 @@
             <w:sz w:val="32"/>
             <w:szCs w:val="32"/>
           </w:rPr>
-          <w:t>http://www.mouser.com/pdfdocs/2-8.pdf</w:t>
+          <w:t>https://www.digikey.com/en/articles/techzone/2014/mar/the-advantages-of-pulse-frequency-modulation-for-dc-dc-switching-voltage-converters</w:t>
         </w:r>
       </w:hyperlink>
     </w:p>
     <w:p>
       <w:pPr>
-        <w:pStyle w:val="Listenabsatz"/>
+        <w:pStyle w:val="ListParagraph"/>
         <w:numPr>
           <w:ilvl w:val="0"/>
           <w:numId w:val="4"/>
@@ -4159,7 +4492,7 @@
     </w:p>
     <w:p>
       <w:pPr>
-        <w:pStyle w:val="Listenabsatz"/>
+        <w:pStyle w:val="ListParagraph"/>
         <w:numPr>
           <w:ilvl w:val="0"/>
           <w:numId w:val="4"/>
@@ -4170,29 +4503,6 @@
         </w:rPr>
       </w:pPr>
       <w:hyperlink r:id="rId33" w:history="1">
-        <w:r>
-          <w:rPr>
-            <w:rStyle w:val="Hyperlink"/>
-            <w:sz w:val="32"/>
-            <w:szCs w:val="32"/>
-          </w:rPr>
-          <w:t>https://www.digikey.com/en/articles/techzone/2014/mar/the-advantages-of-pulse-frequency-modulation-for-dc-dc-switching-voltage-converters</w:t>
-        </w:r>
-      </w:hyperlink>
-    </w:p>
-    <w:p>
-      <w:pPr>
-        <w:pStyle w:val="Listenabsatz"/>
-        <w:numPr>
-          <w:ilvl w:val="0"/>
-          <w:numId w:val="4"/>
-        </w:numPr>
-        <w:rPr>
-          <w:sz w:val="32"/>
-          <w:szCs w:val="32"/>
-        </w:rPr>
-      </w:pPr>
-      <w:hyperlink r:id="rId34" w:history="1">
         <w:r>
           <w:rPr>
             <w:rStyle w:val="Hyperlink"/>
@@ -4205,7 +4515,7 @@
     </w:p>
     <w:p>
       <w:pPr>
-        <w:pStyle w:val="Listenabsatz"/>
+        <w:pStyle w:val="ListParagraph"/>
         <w:numPr>
           <w:ilvl w:val="0"/>
           <w:numId w:val="4"/>
@@ -4255,8 +4565,8 @@
 </file>
 
 <file path=word/numbering.xml><?xml version="1.0" encoding="utf-8"?>
-<w:numbering xmlns:wpc="http://schemas.microsoft.com/office/word/2010/wordprocessingCanvas" xmlns:mc="http://schemas.openxmlformats.org/markup-compatibility/2006" xmlns:o="urn:schemas-microsoft-com:office:office" xmlns:r="http://schemas.openxmlformats.org/officeDocument/2006/relationships" xmlns:m="http://schemas.openxmlformats.org/officeDocument/2006/math" xmlns:v="urn:schemas-microsoft-com:vml" xmlns:wp14="http://schemas.microsoft.com/office/word/2010/wordprocessingDrawing" xmlns:wp="http://schemas.openxmlformats.org/drawingml/2006/wordprocessingDrawing" xmlns:w10="urn:schemas-microsoft-com:office:word" xmlns:w="http://schemas.openxmlformats.org/wordprocessingml/2006/main" xmlns:w14="http://schemas.microsoft.com/office/word/2010/wordml" xmlns:wpg="http://schemas.microsoft.com/office/word/2010/wordprocessingGroup" xmlns:wpi="http://schemas.microsoft.com/office/word/2010/wordprocessingInk" xmlns:wne="http://schemas.microsoft.com/office/word/2006/wordml" xmlns:wps="http://schemas.microsoft.com/office/word/2010/wordprocessingShape" mc:Ignorable="w14 wp14">
-  <w:abstractNum w:abstractNumId="0">
+<w:numbering xmlns:wpc="http://schemas.microsoft.com/office/word/2010/wordprocessingCanvas" xmlns:mc="http://schemas.openxmlformats.org/markup-compatibility/2006" xmlns:o="urn:schemas-microsoft-com:office:office" xmlns:r="http://schemas.openxmlformats.org/officeDocument/2006/relationships" xmlns:m="http://schemas.openxmlformats.org/officeDocument/2006/math" xmlns:v="urn:schemas-microsoft-com:vml" xmlns:wp14="http://schemas.microsoft.com/office/word/2010/wordprocessingDrawing" xmlns:wp="http://schemas.openxmlformats.org/drawingml/2006/wordprocessingDrawing" xmlns:w10="urn:schemas-microsoft-com:office:word" xmlns:w="http://schemas.openxmlformats.org/wordprocessingml/2006/main" xmlns:w14="http://schemas.microsoft.com/office/word/2010/wordml" xmlns:w15="http://schemas.microsoft.com/office/word/2012/wordml" xmlns:wpg="http://schemas.microsoft.com/office/word/2010/wordprocessingGroup" xmlns:wpi="http://schemas.microsoft.com/office/word/2010/wordprocessingInk" xmlns:wne="http://schemas.microsoft.com/office/word/2006/wordml" xmlns:wps="http://schemas.microsoft.com/office/word/2010/wordprocessingShape" mc:Ignorable="w14 w15 wp14">
+  <w:abstractNum w:abstractNumId="0" w15:restartNumberingAfterBreak="0">
     <w:nsid w:val="0004377A"/>
     <w:multiLevelType w:val="hybridMultilevel"/>
     <w:tmpl w:val="FC98F818"/>
@@ -4342,7 +4652,7 @@
       </w:pPr>
     </w:lvl>
   </w:abstractNum>
-  <w:abstractNum w:abstractNumId="1">
+  <w:abstractNum w:abstractNumId="1" w15:restartNumberingAfterBreak="0">
     <w:nsid w:val="20AF01B9"/>
     <w:multiLevelType w:val="hybridMultilevel"/>
     <w:tmpl w:val="9B28F2F8"/>
@@ -4428,7 +4738,7 @@
       </w:pPr>
     </w:lvl>
   </w:abstractNum>
-  <w:abstractNum w:abstractNumId="2">
+  <w:abstractNum w:abstractNumId="2" w15:restartNumberingAfterBreak="0">
     <w:nsid w:val="496622AC"/>
     <w:multiLevelType w:val="hybridMultilevel"/>
     <w:tmpl w:val="C7C2E47C"/>
@@ -4514,7 +4824,7 @@
       </w:pPr>
     </w:lvl>
   </w:abstractNum>
-  <w:abstractNum w:abstractNumId="3">
+  <w:abstractNum w:abstractNumId="3" w15:restartNumberingAfterBreak="0">
     <w:nsid w:val="4CE95301"/>
     <w:multiLevelType w:val="hybridMultilevel"/>
     <w:tmpl w:val="DB0E2E72"/>
@@ -4619,7 +4929,7 @@
 </file>
 
 <file path=word/styles.xml><?xml version="1.0" encoding="utf-8"?>
-<w:styles xmlns:mc="http://schemas.openxmlformats.org/markup-compatibility/2006" xmlns:r="http://schemas.openxmlformats.org/officeDocument/2006/relationships" xmlns:w="http://schemas.openxmlformats.org/wordprocessingml/2006/main" xmlns:w14="http://schemas.microsoft.com/office/word/2010/wordml" mc:Ignorable="w14">
+<w:styles xmlns:mc="http://schemas.openxmlformats.org/markup-compatibility/2006" xmlns:r="http://schemas.openxmlformats.org/officeDocument/2006/relationships" xmlns:w="http://schemas.openxmlformats.org/wordprocessingml/2006/main" xmlns:w14="http://schemas.microsoft.com/office/word/2010/wordml" xmlns:w15="http://schemas.microsoft.com/office/word/2012/wordml" mc:Ignorable="w14 w15">
   <w:docDefaults>
     <w:rPrDefault>
       <w:rPr>
@@ -4635,154 +4945,388 @@
       </w:pPr>
     </w:pPrDefault>
   </w:docDefaults>
-  <w:latentStyles w:defLockedState="0" w:defUIPriority="99" w:defSemiHidden="1" w:defUnhideWhenUsed="1" w:defQFormat="0" w:count="267">
-    <w:lsdException w:name="Normal" w:semiHidden="0" w:uiPriority="0" w:unhideWhenUsed="0" w:qFormat="1"/>
-    <w:lsdException w:name="heading 1" w:semiHidden="0" w:uiPriority="9" w:unhideWhenUsed="0" w:qFormat="1"/>
-    <w:lsdException w:name="heading 2" w:uiPriority="9" w:qFormat="1"/>
-    <w:lsdException w:name="heading 3" w:uiPriority="9" w:qFormat="1"/>
-    <w:lsdException w:name="heading 4" w:uiPriority="9" w:qFormat="1"/>
-    <w:lsdException w:name="heading 5" w:uiPriority="9" w:qFormat="1"/>
-    <w:lsdException w:name="heading 6" w:uiPriority="9" w:qFormat="1"/>
-    <w:lsdException w:name="heading 7" w:uiPriority="9" w:qFormat="1"/>
-    <w:lsdException w:name="heading 8" w:uiPriority="9" w:qFormat="1"/>
-    <w:lsdException w:name="heading 9" w:uiPriority="9" w:qFormat="1"/>
-    <w:lsdException w:name="toc 1" w:uiPriority="39"/>
-    <w:lsdException w:name="toc 2" w:uiPriority="39"/>
-    <w:lsdException w:name="toc 3" w:uiPriority="39"/>
-    <w:lsdException w:name="toc 4" w:uiPriority="39"/>
-    <w:lsdException w:name="toc 5" w:uiPriority="39"/>
-    <w:lsdException w:name="toc 6" w:uiPriority="39"/>
-    <w:lsdException w:name="toc 7" w:uiPriority="39"/>
-    <w:lsdException w:name="toc 8" w:uiPriority="39"/>
-    <w:lsdException w:name="toc 9" w:uiPriority="39"/>
-    <w:lsdException w:name="caption" w:uiPriority="35" w:qFormat="1"/>
-    <w:lsdException w:name="Title" w:semiHidden="0" w:uiPriority="10" w:unhideWhenUsed="0" w:qFormat="1"/>
-    <w:lsdException w:name="Default Paragraph Font" w:uiPriority="1"/>
-    <w:lsdException w:name="Subtitle" w:semiHidden="0" w:uiPriority="11" w:unhideWhenUsed="0" w:qFormat="1"/>
-    <w:lsdException w:name="Strong" w:semiHidden="0" w:uiPriority="22" w:unhideWhenUsed="0" w:qFormat="1"/>
-    <w:lsdException w:name="Emphasis" w:semiHidden="0" w:uiPriority="20" w:unhideWhenUsed="0" w:qFormat="1"/>
-    <w:lsdException w:name="Table Grid" w:semiHidden="0" w:uiPriority="59" w:unhideWhenUsed="0"/>
-    <w:lsdException w:name="Placeholder Text" w:unhideWhenUsed="0"/>
-    <w:lsdException w:name="No Spacing" w:semiHidden="0" w:uiPriority="1" w:unhideWhenUsed="0" w:qFormat="1"/>
-    <w:lsdException w:name="Light Shading" w:semiHidden="0" w:uiPriority="60" w:unhideWhenUsed="0"/>
-    <w:lsdException w:name="Light List" w:semiHidden="0" w:uiPriority="61" w:unhideWhenUsed="0"/>
-    <w:lsdException w:name="Light Grid" w:semiHidden="0" w:uiPriority="62" w:unhideWhenUsed="0"/>
-    <w:lsdException w:name="Medium Shading 1" w:semiHidden="0" w:uiPriority="63" w:unhideWhenUsed="0"/>
-    <w:lsdException w:name="Medium Shading 2" w:semiHidden="0" w:uiPriority="64" w:unhideWhenUsed="0"/>
-    <w:lsdException w:name="Medium List 1" w:semiHidden="0" w:uiPriority="65" w:unhideWhenUsed="0"/>
-    <w:lsdException w:name="Medium List 2" w:semiHidden="0" w:uiPriority="66" w:unhideWhenUsed="0"/>
-    <w:lsdException w:name="Medium Grid 1" w:semiHidden="0" w:uiPriority="67" w:unhideWhenUsed="0"/>
-    <w:lsdException w:name="Medium Grid 2" w:semiHidden="0" w:uiPriority="68" w:unhideWhenUsed="0"/>
-    <w:lsdException w:name="Medium Grid 3" w:semiHidden="0" w:uiPriority="69" w:unhideWhenUsed="0"/>
-    <w:lsdException w:name="Dark List" w:semiHidden="0" w:uiPriority="70" w:unhideWhenUsed="0"/>
-    <w:lsdException w:name="Colorful Shading" w:semiHidden="0" w:uiPriority="71" w:unhideWhenUsed="0"/>
-    <w:lsdException w:name="Colorful List" w:semiHidden="0" w:uiPriority="72" w:unhideWhenUsed="0"/>
-    <w:lsdException w:name="Colorful Grid" w:semiHidden="0" w:uiPriority="73" w:unhideWhenUsed="0"/>
-    <w:lsdException w:name="Light Shading Accent 1" w:semiHidden="0" w:uiPriority="60" w:unhideWhenUsed="0"/>
-    <w:lsdException w:name="Light List Accent 1" w:semiHidden="0" w:uiPriority="61" w:unhideWhenUsed="0"/>
-    <w:lsdException w:name="Light Grid Accent 1" w:semiHidden="0" w:uiPriority="62" w:unhideWhenUsed="0"/>
-    <w:lsdException w:name="Medium Shading 1 Accent 1" w:semiHidden="0" w:uiPriority="63" w:unhideWhenUsed="0"/>
-    <w:lsdException w:name="Medium Shading 2 Accent 1" w:semiHidden="0" w:uiPriority="64" w:unhideWhenUsed="0"/>
-    <w:lsdException w:name="Medium List 1 Accent 1" w:semiHidden="0" w:uiPriority="65" w:unhideWhenUsed="0"/>
-    <w:lsdException w:name="Revision" w:unhideWhenUsed="0"/>
-    <w:lsdException w:name="List Paragraph" w:semiHidden="0" w:uiPriority="34" w:unhideWhenUsed="0" w:qFormat="1"/>
-    <w:lsdException w:name="Quote" w:semiHidden="0" w:uiPriority="29" w:unhideWhenUsed="0" w:qFormat="1"/>
-    <w:lsdException w:name="Intense Quote" w:semiHidden="0" w:uiPriority="30" w:unhideWhenUsed="0" w:qFormat="1"/>
-    <w:lsdException w:name="Medium List 2 Accent 1" w:semiHidden="0" w:uiPriority="66" w:unhideWhenUsed="0"/>
-    <w:lsdException w:name="Medium Grid 1 Accent 1" w:semiHidden="0" w:uiPriority="67" w:unhideWhenUsed="0"/>
-    <w:lsdException w:name="Medium Grid 2 Accent 1" w:semiHidden="0" w:uiPriority="68" w:unhideWhenUsed="0"/>
-    <w:lsdException w:name="Medium Grid 3 Accent 1" w:semiHidden="0" w:uiPriority="69" w:unhideWhenUsed="0"/>
-    <w:lsdException w:name="Dark List Accent 1" w:semiHidden="0" w:uiPriority="70" w:unhideWhenUsed="0"/>
-    <w:lsdException w:name="Colorful Shading Accent 1" w:semiHidden="0" w:uiPriority="71" w:unhideWhenUsed="0"/>
-    <w:lsdException w:name="Colorful List Accent 1" w:semiHidden="0" w:uiPriority="72" w:unhideWhenUsed="0"/>
-    <w:lsdException w:name="Colorful Grid Accent 1" w:semiHidden="0" w:uiPriority="73" w:unhideWhenUsed="0"/>
-    <w:lsdException w:name="Light Shading Accent 2" w:semiHidden="0" w:uiPriority="60" w:unhideWhenUsed="0"/>
-    <w:lsdException w:name="Light List Accent 2" w:semiHidden="0" w:uiPriority="61" w:unhideWhenUsed="0"/>
-    <w:lsdException w:name="Light Grid Accent 2" w:semiHidden="0" w:uiPriority="62" w:unhideWhenUsed="0"/>
-    <w:lsdException w:name="Medium Shading 1 Accent 2" w:semiHidden="0" w:uiPriority="63" w:unhideWhenUsed="0"/>
-    <w:lsdException w:name="Medium Shading 2 Accent 2" w:semiHidden="0" w:uiPriority="64" w:unhideWhenUsed="0"/>
-    <w:lsdException w:name="Medium List 1 Accent 2" w:semiHidden="0" w:uiPriority="65" w:unhideWhenUsed="0"/>
-    <w:lsdException w:name="Medium List 2 Accent 2" w:semiHidden="0" w:uiPriority="66" w:unhideWhenUsed="0"/>
-    <w:lsdException w:name="Medium Grid 1 Accent 2" w:semiHidden="0" w:uiPriority="67" w:unhideWhenUsed="0"/>
-    <w:lsdException w:name="Medium Grid 2 Accent 2" w:semiHidden="0" w:uiPriority="68" w:unhideWhenUsed="0"/>
-    <w:lsdException w:name="Medium Grid 3 Accent 2" w:semiHidden="0" w:uiPriority="69" w:unhideWhenUsed="0"/>
-    <w:lsdException w:name="Dark List Accent 2" w:semiHidden="0" w:uiPriority="70" w:unhideWhenUsed="0"/>
-    <w:lsdException w:name="Colorful Shading Accent 2" w:semiHidden="0" w:uiPriority="71" w:unhideWhenUsed="0"/>
-    <w:lsdException w:name="Colorful List Accent 2" w:semiHidden="0" w:uiPriority="72" w:unhideWhenUsed="0"/>
-    <w:lsdException w:name="Colorful Grid Accent 2" w:semiHidden="0" w:uiPriority="73" w:unhideWhenUsed="0"/>
-    <w:lsdException w:name="Light Shading Accent 3" w:semiHidden="0" w:uiPriority="60" w:unhideWhenUsed="0"/>
-    <w:lsdException w:name="Light List Accent 3" w:semiHidden="0" w:uiPriority="61" w:unhideWhenUsed="0"/>
-    <w:lsdException w:name="Light Grid Accent 3" w:semiHidden="0" w:uiPriority="62" w:unhideWhenUsed="0"/>
-    <w:lsdException w:name="Medium Shading 1 Accent 3" w:semiHidden="0" w:uiPriority="63" w:unhideWhenUsed="0"/>
-    <w:lsdException w:name="Medium Shading 2 Accent 3" w:semiHidden="0" w:uiPriority="64" w:unhideWhenUsed="0"/>
-    <w:lsdException w:name="Medium List 1 Accent 3" w:semiHidden="0" w:uiPriority="65" w:unhideWhenUsed="0"/>
-    <w:lsdException w:name="Medium List 2 Accent 3" w:semiHidden="0" w:uiPriority="66" w:unhideWhenUsed="0"/>
-    <w:lsdException w:name="Medium Grid 1 Accent 3" w:semiHidden="0" w:uiPriority="67" w:unhideWhenUsed="0"/>
-    <w:lsdException w:name="Medium Grid 2 Accent 3" w:semiHidden="0" w:uiPriority="68" w:unhideWhenUsed="0"/>
-    <w:lsdException w:name="Medium Grid 3 Accent 3" w:semiHidden="0" w:uiPriority="69" w:unhideWhenUsed="0"/>
-    <w:lsdException w:name="Dark List Accent 3" w:semiHidden="0" w:uiPriority="70" w:unhideWhenUsed="0"/>
-    <w:lsdException w:name="Colorful Shading Accent 3" w:semiHidden="0" w:uiPriority="71" w:unhideWhenUsed="0"/>
-    <w:lsdException w:name="Colorful List Accent 3" w:semiHidden="0" w:uiPriority="72" w:unhideWhenUsed="0"/>
-    <w:lsdException w:name="Colorful Grid Accent 3" w:semiHidden="0" w:uiPriority="73" w:unhideWhenUsed="0"/>
-    <w:lsdException w:name="Light Shading Accent 4" w:semiHidden="0" w:uiPriority="60" w:unhideWhenUsed="0"/>
-    <w:lsdException w:name="Light List Accent 4" w:semiHidden="0" w:uiPriority="61" w:unhideWhenUsed="0"/>
-    <w:lsdException w:name="Light Grid Accent 4" w:semiHidden="0" w:uiPriority="62" w:unhideWhenUsed="0"/>
-    <w:lsdException w:name="Medium Shading 1 Accent 4" w:semiHidden="0" w:uiPriority="63" w:unhideWhenUsed="0"/>
-    <w:lsdException w:name="Medium Shading 2 Accent 4" w:semiHidden="0" w:uiPriority="64" w:unhideWhenUsed="0"/>
-    <w:lsdException w:name="Medium List 1 Accent 4" w:semiHidden="0" w:uiPriority="65" w:unhideWhenUsed="0"/>
-    <w:lsdException w:name="Medium List 2 Accent 4" w:semiHidden="0" w:uiPriority="66" w:unhideWhenUsed="0"/>
-    <w:lsdException w:name="Medium Grid 1 Accent 4" w:semiHidden="0" w:uiPriority="67" w:unhideWhenUsed="0"/>
-    <w:lsdException w:name="Medium Grid 2 Accent 4" w:semiHidden="0" w:uiPriority="68" w:unhideWhenUsed="0"/>
-    <w:lsdException w:name="Medium Grid 3 Accent 4" w:semiHidden="0" w:uiPriority="69" w:unhideWhenUsed="0"/>
-    <w:lsdException w:name="Dark List Accent 4" w:semiHidden="0" w:uiPriority="70" w:unhideWhenUsed="0"/>
-    <w:lsdException w:name="Colorful Shading Accent 4" w:semiHidden="0" w:uiPriority="71" w:unhideWhenUsed="0"/>
-    <w:lsdException w:name="Colorful List Accent 4" w:semiHidden="0" w:uiPriority="72" w:unhideWhenUsed="0"/>
-    <w:lsdException w:name="Colorful Grid Accent 4" w:semiHidden="0" w:uiPriority="73" w:unhideWhenUsed="0"/>
-    <w:lsdException w:name="Light Shading Accent 5" w:semiHidden="0" w:uiPriority="60" w:unhideWhenUsed="0"/>
-    <w:lsdException w:name="Light List Accent 5" w:semiHidden="0" w:uiPriority="61" w:unhideWhenUsed="0"/>
-    <w:lsdException w:name="Light Grid Accent 5" w:semiHidden="0" w:uiPriority="62" w:unhideWhenUsed="0"/>
-    <w:lsdException w:name="Medium Shading 1 Accent 5" w:semiHidden="0" w:uiPriority="63" w:unhideWhenUsed="0"/>
-    <w:lsdException w:name="Medium Shading 2 Accent 5" w:semiHidden="0" w:uiPriority="64" w:unhideWhenUsed="0"/>
-    <w:lsdException w:name="Medium List 1 Accent 5" w:semiHidden="0" w:uiPriority="65" w:unhideWhenUsed="0"/>
-    <w:lsdException w:name="Medium List 2 Accent 5" w:semiHidden="0" w:uiPriority="66" w:unhideWhenUsed="0"/>
-    <w:lsdException w:name="Medium Grid 1 Accent 5" w:semiHidden="0" w:uiPriority="67" w:unhideWhenUsed="0"/>
-    <w:lsdException w:name="Medium Grid 2 Accent 5" w:semiHidden="0" w:uiPriority="68" w:unhideWhenUsed="0"/>
-    <w:lsdException w:name="Medium Grid 3 Accent 5" w:semiHidden="0" w:uiPriority="69" w:unhideWhenUsed="0"/>
-    <w:lsdException w:name="Dark List Accent 5" w:semiHidden="0" w:uiPriority="70" w:unhideWhenUsed="0"/>
-    <w:lsdException w:name="Colorful Shading Accent 5" w:semiHidden="0" w:uiPriority="71" w:unhideWhenUsed="0"/>
-    <w:lsdException w:name="Colorful List Accent 5" w:semiHidden="0" w:uiPriority="72" w:unhideWhenUsed="0"/>
-    <w:lsdException w:name="Colorful Grid Accent 5" w:semiHidden="0" w:uiPriority="73" w:unhideWhenUsed="0"/>
-    <w:lsdException w:name="Light Shading Accent 6" w:semiHidden="0" w:uiPriority="60" w:unhideWhenUsed="0"/>
-    <w:lsdException w:name="Light List Accent 6" w:semiHidden="0" w:uiPriority="61" w:unhideWhenUsed="0"/>
-    <w:lsdException w:name="Light Grid Accent 6" w:semiHidden="0" w:uiPriority="62" w:unhideWhenUsed="0"/>
-    <w:lsdException w:name="Medium Shading 1 Accent 6" w:semiHidden="0" w:uiPriority="63" w:unhideWhenUsed="0"/>
-    <w:lsdException w:name="Medium Shading 2 Accent 6" w:semiHidden="0" w:uiPriority="64" w:unhideWhenUsed="0"/>
-    <w:lsdException w:name="Medium List 1 Accent 6" w:semiHidden="0" w:uiPriority="65" w:unhideWhenUsed="0"/>
-    <w:lsdException w:name="Medium List 2 Accent 6" w:semiHidden="0" w:uiPriority="66" w:unhideWhenUsed="0"/>
-    <w:lsdException w:name="Medium Grid 1 Accent 6" w:semiHidden="0" w:uiPriority="67" w:unhideWhenUsed="0"/>
-    <w:lsdException w:name="Medium Grid 2 Accent 6" w:semiHidden="0" w:uiPriority="68" w:unhideWhenUsed="0"/>
-    <w:lsdException w:name="Medium Grid 3 Accent 6" w:semiHidden="0" w:uiPriority="69" w:unhideWhenUsed="0"/>
-    <w:lsdException w:name="Dark List Accent 6" w:semiHidden="0" w:uiPriority="70" w:unhideWhenUsed="0"/>
-    <w:lsdException w:name="Colorful Shading Accent 6" w:semiHidden="0" w:uiPriority="71" w:unhideWhenUsed="0"/>
-    <w:lsdException w:name="Colorful List Accent 6" w:semiHidden="0" w:uiPriority="72" w:unhideWhenUsed="0"/>
-    <w:lsdException w:name="Colorful Grid Accent 6" w:semiHidden="0" w:uiPriority="73" w:unhideWhenUsed="0"/>
-    <w:lsdException w:name="Subtle Emphasis" w:semiHidden="0" w:uiPriority="19" w:unhideWhenUsed="0" w:qFormat="1"/>
-    <w:lsdException w:name="Intense Emphasis" w:semiHidden="0" w:uiPriority="21" w:unhideWhenUsed="0" w:qFormat="1"/>
-    <w:lsdException w:name="Subtle Reference" w:semiHidden="0" w:uiPriority="31" w:unhideWhenUsed="0" w:qFormat="1"/>
-    <w:lsdException w:name="Intense Reference" w:semiHidden="0" w:uiPriority="32" w:unhideWhenUsed="0" w:qFormat="1"/>
-    <w:lsdException w:name="Book Title" w:semiHidden="0" w:uiPriority="33" w:unhideWhenUsed="0" w:qFormat="1"/>
-    <w:lsdException w:name="Bibliography" w:uiPriority="37"/>
-    <w:lsdException w:name="TOC Heading" w:uiPriority="39" w:qFormat="1"/>
+  <w:latentStyles w:defLockedState="0" w:defUIPriority="99" w:defSemiHidden="0" w:defUnhideWhenUsed="0" w:defQFormat="0" w:count="371">
+    <w:lsdException w:name="Normal" w:uiPriority="0" w:qFormat="1"/>
+    <w:lsdException w:name="heading 1" w:uiPriority="9" w:qFormat="1"/>
+    <w:lsdException w:name="heading 2" w:semiHidden="1" w:uiPriority="9" w:unhideWhenUsed="1" w:qFormat="1"/>
+    <w:lsdException w:name="heading 3" w:semiHidden="1" w:uiPriority="9" w:unhideWhenUsed="1" w:qFormat="1"/>
+    <w:lsdException w:name="heading 4" w:semiHidden="1" w:uiPriority="9" w:unhideWhenUsed="1" w:qFormat="1"/>
+    <w:lsdException w:name="heading 5" w:semiHidden="1" w:uiPriority="9" w:unhideWhenUsed="1" w:qFormat="1"/>
+    <w:lsdException w:name="heading 6" w:semiHidden="1" w:uiPriority="9" w:unhideWhenUsed="1" w:qFormat="1"/>
+    <w:lsdException w:name="heading 7" w:semiHidden="1" w:uiPriority="9" w:unhideWhenUsed="1" w:qFormat="1"/>
+    <w:lsdException w:name="heading 8" w:semiHidden="1" w:uiPriority="9" w:unhideWhenUsed="1" w:qFormat="1"/>
+    <w:lsdException w:name="heading 9" w:semiHidden="1" w:uiPriority="9" w:unhideWhenUsed="1" w:qFormat="1"/>
+    <w:lsdException w:name="index 1" w:semiHidden="1" w:unhideWhenUsed="1"/>
+    <w:lsdException w:name="index 2" w:semiHidden="1" w:unhideWhenUsed="1"/>
+    <w:lsdException w:name="index 3" w:semiHidden="1" w:unhideWhenUsed="1"/>
+    <w:lsdException w:name="index 4" w:semiHidden="1" w:unhideWhenUsed="1"/>
+    <w:lsdException w:name="index 5" w:semiHidden="1" w:unhideWhenUsed="1"/>
+    <w:lsdException w:name="index 6" w:semiHidden="1" w:unhideWhenUsed="1"/>
+    <w:lsdException w:name="index 7" w:semiHidden="1" w:unhideWhenUsed="1"/>
+    <w:lsdException w:name="index 8" w:semiHidden="1" w:unhideWhenUsed="1"/>
+    <w:lsdException w:name="index 9" w:semiHidden="1" w:unhideWhenUsed="1"/>
+    <w:lsdException w:name="toc 1" w:semiHidden="1" w:uiPriority="39" w:unhideWhenUsed="1"/>
+    <w:lsdException w:name="toc 2" w:semiHidden="1" w:uiPriority="39" w:unhideWhenUsed="1"/>
+    <w:lsdException w:name="toc 3" w:semiHidden="1" w:uiPriority="39" w:unhideWhenUsed="1"/>
+    <w:lsdException w:name="toc 4" w:semiHidden="1" w:uiPriority="39" w:unhideWhenUsed="1"/>
+    <w:lsdException w:name="toc 5" w:semiHidden="1" w:uiPriority="39" w:unhideWhenUsed="1"/>
+    <w:lsdException w:name="toc 6" w:semiHidden="1" w:uiPriority="39" w:unhideWhenUsed="1"/>
+    <w:lsdException w:name="toc 7" w:semiHidden="1" w:uiPriority="39" w:unhideWhenUsed="1"/>
+    <w:lsdException w:name="toc 8" w:semiHidden="1" w:uiPriority="39" w:unhideWhenUsed="1"/>
+    <w:lsdException w:name="toc 9" w:semiHidden="1" w:uiPriority="39" w:unhideWhenUsed="1"/>
+    <w:lsdException w:name="Normal Indent" w:semiHidden="1" w:unhideWhenUsed="1"/>
+    <w:lsdException w:name="footnote text" w:semiHidden="1" w:unhideWhenUsed="1"/>
+    <w:lsdException w:name="annotation text" w:semiHidden="1" w:unhideWhenUsed="1"/>
+    <w:lsdException w:name="header" w:semiHidden="1" w:unhideWhenUsed="1"/>
+    <w:lsdException w:name="footer" w:semiHidden="1" w:unhideWhenUsed="1"/>
+    <w:lsdException w:name="index heading" w:semiHidden="1" w:unhideWhenUsed="1"/>
+    <w:lsdException w:name="caption" w:semiHidden="1" w:uiPriority="35" w:unhideWhenUsed="1" w:qFormat="1"/>
+    <w:lsdException w:name="table of figures" w:semiHidden="1" w:unhideWhenUsed="1"/>
+    <w:lsdException w:name="envelope address" w:semiHidden="1" w:unhideWhenUsed="1"/>
+    <w:lsdException w:name="envelope return" w:semiHidden="1" w:unhideWhenUsed="1"/>
+    <w:lsdException w:name="footnote reference" w:semiHidden="1" w:unhideWhenUsed="1"/>
+    <w:lsdException w:name="annotation reference" w:semiHidden="1" w:unhideWhenUsed="1"/>
+    <w:lsdException w:name="line number" w:semiHidden="1" w:unhideWhenUsed="1"/>
+    <w:lsdException w:name="page number" w:semiHidden="1" w:unhideWhenUsed="1"/>
+    <w:lsdException w:name="endnote reference" w:semiHidden="1" w:unhideWhenUsed="1"/>
+    <w:lsdException w:name="endnote text" w:semiHidden="1" w:unhideWhenUsed="1"/>
+    <w:lsdException w:name="table of authorities" w:semiHidden="1" w:unhideWhenUsed="1"/>
+    <w:lsdException w:name="macro" w:semiHidden="1" w:unhideWhenUsed="1"/>
+    <w:lsdException w:name="toa heading" w:semiHidden="1" w:unhideWhenUsed="1"/>
+    <w:lsdException w:name="List" w:semiHidden="1" w:unhideWhenUsed="1"/>
+    <w:lsdException w:name="List Bullet" w:semiHidden="1" w:unhideWhenUsed="1"/>
+    <w:lsdException w:name="List Number" w:semiHidden="1" w:unhideWhenUsed="1"/>
+    <w:lsdException w:name="List 2" w:semiHidden="1" w:unhideWhenUsed="1"/>
+    <w:lsdException w:name="List 3" w:semiHidden="1" w:unhideWhenUsed="1"/>
+    <w:lsdException w:name="List 4" w:semiHidden="1" w:unhideWhenUsed="1"/>
+    <w:lsdException w:name="List 5" w:semiHidden="1" w:unhideWhenUsed="1"/>
+    <w:lsdException w:name="List Bullet 2" w:semiHidden="1" w:unhideWhenUsed="1"/>
+    <w:lsdException w:name="List Bullet 3" w:semiHidden="1" w:unhideWhenUsed="1"/>
+    <w:lsdException w:name="List Bullet 4" w:semiHidden="1" w:unhideWhenUsed="1"/>
+    <w:lsdException w:name="List Bullet 5" w:semiHidden="1" w:unhideWhenUsed="1"/>
+    <w:lsdException w:name="List Number 2" w:semiHidden="1" w:unhideWhenUsed="1"/>
+    <w:lsdException w:name="List Number 3" w:semiHidden="1" w:unhideWhenUsed="1"/>
+    <w:lsdException w:name="List Number 4" w:semiHidden="1" w:unhideWhenUsed="1"/>
+    <w:lsdException w:name="List Number 5" w:semiHidden="1" w:unhideWhenUsed="1"/>
+    <w:lsdException w:name="Title" w:uiPriority="10" w:qFormat="1"/>
+    <w:lsdException w:name="Closing" w:semiHidden="1" w:unhideWhenUsed="1"/>
+    <w:lsdException w:name="Signature" w:semiHidden="1" w:unhideWhenUsed="1"/>
+    <w:lsdException w:name="Default Paragraph Font" w:semiHidden="1" w:uiPriority="1" w:unhideWhenUsed="1"/>
+    <w:lsdException w:name="Body Text" w:semiHidden="1" w:unhideWhenUsed="1"/>
+    <w:lsdException w:name="Body Text Indent" w:semiHidden="1" w:unhideWhenUsed="1"/>
+    <w:lsdException w:name="List Continue" w:semiHidden="1" w:unhideWhenUsed="1"/>
+    <w:lsdException w:name="List Continue 2" w:semiHidden="1" w:unhideWhenUsed="1"/>
+    <w:lsdException w:name="List Continue 3" w:semiHidden="1" w:unhideWhenUsed="1"/>
+    <w:lsdException w:name="List Continue 4" w:semiHidden="1" w:unhideWhenUsed="1"/>
+    <w:lsdException w:name="List Continue 5" w:semiHidden="1" w:unhideWhenUsed="1"/>
+    <w:lsdException w:name="Message Header" w:semiHidden="1" w:unhideWhenUsed="1"/>
+    <w:lsdException w:name="Subtitle" w:uiPriority="11" w:qFormat="1"/>
+    <w:lsdException w:name="Salutation" w:semiHidden="1" w:unhideWhenUsed="1"/>
+    <w:lsdException w:name="Date" w:semiHidden="1" w:unhideWhenUsed="1"/>
+    <w:lsdException w:name="Body Text First Indent" w:semiHidden="1" w:unhideWhenUsed="1"/>
+    <w:lsdException w:name="Body Text First Indent 2" w:semiHidden="1" w:unhideWhenUsed="1"/>
+    <w:lsdException w:name="Note Heading" w:semiHidden="1" w:unhideWhenUsed="1"/>
+    <w:lsdException w:name="Body Text 2" w:semiHidden="1" w:unhideWhenUsed="1"/>
+    <w:lsdException w:name="Body Text 3" w:semiHidden="1" w:unhideWhenUsed="1"/>
+    <w:lsdException w:name="Body Text Indent 2" w:semiHidden="1" w:unhideWhenUsed="1"/>
+    <w:lsdException w:name="Body Text Indent 3" w:semiHidden="1" w:unhideWhenUsed="1"/>
+    <w:lsdException w:name="Block Text" w:semiHidden="1" w:unhideWhenUsed="1"/>
+    <w:lsdException w:name="Hyperlink" w:semiHidden="1" w:unhideWhenUsed="1"/>
+    <w:lsdException w:name="FollowedHyperlink" w:semiHidden="1" w:unhideWhenUsed="1"/>
+    <w:lsdException w:name="Strong" w:uiPriority="22" w:qFormat="1"/>
+    <w:lsdException w:name="Emphasis" w:uiPriority="20" w:qFormat="1"/>
+    <w:lsdException w:name="Document Map" w:semiHidden="1" w:unhideWhenUsed="1"/>
+    <w:lsdException w:name="Plain Text" w:semiHidden="1" w:unhideWhenUsed="1"/>
+    <w:lsdException w:name="E-mail Signature" w:semiHidden="1" w:unhideWhenUsed="1"/>
+    <w:lsdException w:name="HTML Top of Form" w:semiHidden="1" w:unhideWhenUsed="1"/>
+    <w:lsdException w:name="HTML Bottom of Form" w:semiHidden="1" w:unhideWhenUsed="1"/>
+    <w:lsdException w:name="Normal (Web)" w:semiHidden="1" w:unhideWhenUsed="1"/>
+    <w:lsdException w:name="HTML Acronym" w:semiHidden="1" w:unhideWhenUsed="1"/>
+    <w:lsdException w:name="HTML Address" w:semiHidden="1" w:unhideWhenUsed="1"/>
+    <w:lsdException w:name="HTML Cite" w:semiHidden="1" w:unhideWhenUsed="1"/>
+    <w:lsdException w:name="HTML Code" w:semiHidden="1" w:unhideWhenUsed="1"/>
+    <w:lsdException w:name="HTML Definition" w:semiHidden="1" w:unhideWhenUsed="1"/>
+    <w:lsdException w:name="HTML Keyboard" w:semiHidden="1" w:unhideWhenUsed="1"/>
+    <w:lsdException w:name="HTML Preformatted" w:semiHidden="1" w:unhideWhenUsed="1"/>
+    <w:lsdException w:name="HTML Sample" w:semiHidden="1" w:unhideWhenUsed="1"/>
+    <w:lsdException w:name="HTML Typewriter" w:semiHidden="1" w:unhideWhenUsed="1"/>
+    <w:lsdException w:name="HTML Variable" w:semiHidden="1" w:unhideWhenUsed="1"/>
+    <w:lsdException w:name="Normal Table" w:semiHidden="1" w:unhideWhenUsed="1"/>
+    <w:lsdException w:name="annotation subject" w:semiHidden="1" w:unhideWhenUsed="1"/>
+    <w:lsdException w:name="No List" w:semiHidden="1" w:unhideWhenUsed="1"/>
+    <w:lsdException w:name="Outline List 1" w:semiHidden="1" w:unhideWhenUsed="1"/>
+    <w:lsdException w:name="Outline List 2" w:semiHidden="1" w:unhideWhenUsed="1"/>
+    <w:lsdException w:name="Outline List 3" w:semiHidden="1" w:unhideWhenUsed="1"/>
+    <w:lsdException w:name="Table Simple 1" w:semiHidden="1" w:unhideWhenUsed="1"/>
+    <w:lsdException w:name="Table Simple 2" w:semiHidden="1" w:unhideWhenUsed="1"/>
+    <w:lsdException w:name="Table Simple 3" w:semiHidden="1" w:unhideWhenUsed="1"/>
+    <w:lsdException w:name="Table Classic 1" w:semiHidden="1" w:unhideWhenUsed="1"/>
+    <w:lsdException w:name="Table Classic 2" w:semiHidden="1" w:unhideWhenUsed="1"/>
+    <w:lsdException w:name="Table Classic 3" w:semiHidden="1" w:unhideWhenUsed="1"/>
+    <w:lsdException w:name="Table Classic 4" w:semiHidden="1" w:unhideWhenUsed="1"/>
+    <w:lsdException w:name="Table Colorful 1" w:semiHidden="1" w:unhideWhenUsed="1"/>
+    <w:lsdException w:name="Table Colorful 2" w:semiHidden="1" w:unhideWhenUsed="1"/>
+    <w:lsdException w:name="Table Colorful 3" w:semiHidden="1" w:unhideWhenUsed="1"/>
+    <w:lsdException w:name="Table Columns 1" w:semiHidden="1" w:unhideWhenUsed="1"/>
+    <w:lsdException w:name="Table Columns 2" w:semiHidden="1" w:unhideWhenUsed="1"/>
+    <w:lsdException w:name="Table Columns 3" w:semiHidden="1" w:unhideWhenUsed="1"/>
+    <w:lsdException w:name="Table Columns 4" w:semiHidden="1" w:unhideWhenUsed="1"/>
+    <w:lsdException w:name="Table Columns 5" w:semiHidden="1" w:unhideWhenUsed="1"/>
+    <w:lsdException w:name="Table Grid 1" w:semiHidden="1" w:unhideWhenUsed="1"/>
+    <w:lsdException w:name="Table Grid 2" w:semiHidden="1" w:unhideWhenUsed="1"/>
+    <w:lsdException w:name="Table Grid 3" w:semiHidden="1" w:unhideWhenUsed="1"/>
+    <w:lsdException w:name="Table Grid 4" w:semiHidden="1" w:unhideWhenUsed="1"/>
+    <w:lsdException w:name="Table Grid 5" w:semiHidden="1" w:unhideWhenUsed="1"/>
+    <w:lsdException w:name="Table Grid 6" w:semiHidden="1" w:unhideWhenUsed="1"/>
+    <w:lsdException w:name="Table Grid 7" w:semiHidden="1" w:unhideWhenUsed="1"/>
+    <w:lsdException w:name="Table Grid 8" w:semiHidden="1" w:unhideWhenUsed="1"/>
+    <w:lsdException w:name="Table List 1" w:semiHidden="1" w:unhideWhenUsed="1"/>
+    <w:lsdException w:name="Table List 2" w:semiHidden="1" w:unhideWhenUsed="1"/>
+    <w:lsdException w:name="Table List 3" w:semiHidden="1" w:unhideWhenUsed="1"/>
+    <w:lsdException w:name="Table List 4" w:semiHidden="1" w:unhideWhenUsed="1"/>
+    <w:lsdException w:name="Table List 5" w:semiHidden="1" w:unhideWhenUsed="1"/>
+    <w:lsdException w:name="Table List 6" w:semiHidden="1" w:unhideWhenUsed="1"/>
+    <w:lsdException w:name="Table List 7" w:semiHidden="1" w:unhideWhenUsed="1"/>
+    <w:lsdException w:name="Table List 8" w:semiHidden="1" w:unhideWhenUsed="1"/>
+    <w:lsdException w:name="Table 3D effects 1" w:semiHidden="1" w:unhideWhenUsed="1"/>
+    <w:lsdException w:name="Table 3D effects 2" w:semiHidden="1" w:unhideWhenUsed="1"/>
+    <w:lsdException w:name="Table 3D effects 3" w:semiHidden="1" w:unhideWhenUsed="1"/>
+    <w:lsdException w:name="Table Contemporary" w:semiHidden="1" w:unhideWhenUsed="1"/>
+    <w:lsdException w:name="Table Elegant" w:semiHidden="1" w:unhideWhenUsed="1"/>
+    <w:lsdException w:name="Table Professional" w:semiHidden="1" w:unhideWhenUsed="1"/>
+    <w:lsdException w:name="Table Subtle 1" w:semiHidden="1" w:unhideWhenUsed="1"/>
+    <w:lsdException w:name="Table Subtle 2" w:semiHidden="1" w:unhideWhenUsed="1"/>
+    <w:lsdException w:name="Table Web 1" w:semiHidden="1" w:unhideWhenUsed="1"/>
+    <w:lsdException w:name="Table Web 2" w:semiHidden="1" w:unhideWhenUsed="1"/>
+    <w:lsdException w:name="Table Web 3" w:semiHidden="1" w:unhideWhenUsed="1"/>
+    <w:lsdException w:name="Balloon Text" w:semiHidden="1" w:unhideWhenUsed="1"/>
+    <w:lsdException w:name="Table Grid" w:uiPriority="59"/>
+    <w:lsdException w:name="Table Theme" w:semiHidden="1" w:unhideWhenUsed="1"/>
+    <w:lsdException w:name="Placeholder Text" w:semiHidden="1"/>
+    <w:lsdException w:name="No Spacing" w:uiPriority="1" w:qFormat="1"/>
+    <w:lsdException w:name="Light Shading" w:uiPriority="60"/>
+    <w:lsdException w:name="Light List" w:uiPriority="61"/>
+    <w:lsdException w:name="Light Grid" w:uiPriority="62"/>
+    <w:lsdException w:name="Medium Shading 1" w:uiPriority="63"/>
+    <w:lsdException w:name="Medium Shading 2" w:uiPriority="64"/>
+    <w:lsdException w:name="Medium List 1" w:uiPriority="65"/>
+    <w:lsdException w:name="Medium List 2" w:uiPriority="66"/>
+    <w:lsdException w:name="Medium Grid 1" w:uiPriority="67"/>
+    <w:lsdException w:name="Medium Grid 2" w:uiPriority="68"/>
+    <w:lsdException w:name="Medium Grid 3" w:uiPriority="69"/>
+    <w:lsdException w:name="Dark List" w:uiPriority="70"/>
+    <w:lsdException w:name="Colorful Shading" w:uiPriority="71"/>
+    <w:lsdException w:name="Colorful List" w:uiPriority="72"/>
+    <w:lsdException w:name="Colorful Grid" w:uiPriority="73"/>
+    <w:lsdException w:name="Light Shading Accent 1" w:uiPriority="60"/>
+    <w:lsdException w:name="Light List Accent 1" w:uiPriority="61"/>
+    <w:lsdException w:name="Light Grid Accent 1" w:uiPriority="62"/>
+    <w:lsdException w:name="Medium Shading 1 Accent 1" w:uiPriority="63"/>
+    <w:lsdException w:name="Medium Shading 2 Accent 1" w:uiPriority="64"/>
+    <w:lsdException w:name="Medium List 1 Accent 1" w:uiPriority="65"/>
+    <w:lsdException w:name="Revision" w:semiHidden="1"/>
+    <w:lsdException w:name="List Paragraph" w:uiPriority="34" w:qFormat="1"/>
+    <w:lsdException w:name="Quote" w:uiPriority="29" w:qFormat="1"/>
+    <w:lsdException w:name="Intense Quote" w:uiPriority="30" w:qFormat="1"/>
+    <w:lsdException w:name="Medium List 2 Accent 1" w:uiPriority="66"/>
+    <w:lsdException w:name="Medium Grid 1 Accent 1" w:uiPriority="67"/>
+    <w:lsdException w:name="Medium Grid 2 Accent 1" w:uiPriority="68"/>
+    <w:lsdException w:name="Medium Grid 3 Accent 1" w:uiPriority="69"/>
+    <w:lsdException w:name="Dark List Accent 1" w:uiPriority="70"/>
+    <w:lsdException w:name="Colorful Shading Accent 1" w:uiPriority="71"/>
+    <w:lsdException w:name="Colorful List Accent 1" w:uiPriority="72"/>
+    <w:lsdException w:name="Colorful Grid Accent 1" w:uiPriority="73"/>
+    <w:lsdException w:name="Light Shading Accent 2" w:uiPriority="60"/>
+    <w:lsdException w:name="Light List Accent 2" w:uiPriority="61"/>
+    <w:lsdException w:name="Light Grid Accent 2" w:uiPriority="62"/>
+    <w:lsdException w:name="Medium Shading 1 Accent 2" w:uiPriority="63"/>
+    <w:lsdException w:name="Medium Shading 2 Accent 2" w:uiPriority="64"/>
+    <w:lsdException w:name="Medium List 1 Accent 2" w:uiPriority="65"/>
+    <w:lsdException w:name="Medium List 2 Accent 2" w:uiPriority="66"/>
+    <w:lsdException w:name="Medium Grid 1 Accent 2" w:uiPriority="67"/>
+    <w:lsdException w:name="Medium Grid 2 Accent 2" w:uiPriority="68"/>
+    <w:lsdException w:name="Medium Grid 3 Accent 2" w:uiPriority="69"/>
+    <w:lsdException w:name="Dark List Accent 2" w:uiPriority="70"/>
+    <w:lsdException w:name="Colorful Shading Accent 2" w:uiPriority="71"/>
+    <w:lsdException w:name="Colorful List Accent 2" w:uiPriority="72"/>
+    <w:lsdException w:name="Colorful Grid Accent 2" w:uiPriority="73"/>
+    <w:lsdException w:name="Light Shading Accent 3" w:uiPriority="60"/>
+    <w:lsdException w:name="Light List Accent 3" w:uiPriority="61"/>
+    <w:lsdException w:name="Light Grid Accent 3" w:uiPriority="62"/>
+    <w:lsdException w:name="Medium Shading 1 Accent 3" w:uiPriority="63"/>
+    <w:lsdException w:name="Medium Shading 2 Accent 3" w:uiPriority="64"/>
+    <w:lsdException w:name="Medium List 1 Accent 3" w:uiPriority="65"/>
+    <w:lsdException w:name="Medium List 2 Accent 3" w:uiPriority="66"/>
+    <w:lsdException w:name="Medium Grid 1 Accent 3" w:uiPriority="67"/>
+    <w:lsdException w:name="Medium Grid 2 Accent 3" w:uiPriority="68"/>
+    <w:lsdException w:name="Medium Grid 3 Accent 3" w:uiPriority="69"/>
+    <w:lsdException w:name="Dark List Accent 3" w:uiPriority="70"/>
+    <w:lsdException w:name="Colorful Shading Accent 3" w:uiPriority="71"/>
+    <w:lsdException w:name="Colorful List Accent 3" w:uiPriority="72"/>
+    <w:lsdException w:name="Colorful Grid Accent 3" w:uiPriority="73"/>
+    <w:lsdException w:name="Light Shading Accent 4" w:uiPriority="60"/>
+    <w:lsdException w:name="Light List Accent 4" w:uiPriority="61"/>
+    <w:lsdException w:name="Light Grid Accent 4" w:uiPriority="62"/>
+    <w:lsdException w:name="Medium Shading 1 Accent 4" w:uiPriority="63"/>
+    <w:lsdException w:name="Medium Shading 2 Accent 4" w:uiPriority="64"/>
+    <w:lsdException w:name="Medium List 1 Accent 4" w:uiPriority="65"/>
+    <w:lsdException w:name="Medium List 2 Accent 4" w:uiPriority="66"/>
+    <w:lsdException w:name="Medium Grid 1 Accent 4" w:uiPriority="67"/>
+    <w:lsdException w:name="Medium Grid 2 Accent 4" w:uiPriority="68"/>
+    <w:lsdException w:name="Medium Grid 3 Accent 4" w:uiPriority="69"/>
+    <w:lsdException w:name="Dark List Accent 4" w:uiPriority="70"/>
+    <w:lsdException w:name="Colorful Shading Accent 4" w:uiPriority="71"/>
+    <w:lsdException w:name="Colorful List Accent 4" w:uiPriority="72"/>
+    <w:lsdException w:name="Colorful Grid Accent 4" w:uiPriority="73"/>
+    <w:lsdException w:name="Light Shading Accent 5" w:uiPriority="60"/>
+    <w:lsdException w:name="Light List Accent 5" w:uiPriority="61"/>
+    <w:lsdException w:name="Light Grid Accent 5" w:uiPriority="62"/>
+    <w:lsdException w:name="Medium Shading 1 Accent 5" w:uiPriority="63"/>
+    <w:lsdException w:name="Medium Shading 2 Accent 5" w:uiPriority="64"/>
+    <w:lsdException w:name="Medium List 1 Accent 5" w:uiPriority="65"/>
+    <w:lsdException w:name="Medium List 2 Accent 5" w:uiPriority="66"/>
+    <w:lsdException w:name="Medium Grid 1 Accent 5" w:uiPriority="67"/>
+    <w:lsdException w:name="Medium Grid 2 Accent 5" w:uiPriority="68"/>
+    <w:lsdException w:name="Medium Grid 3 Accent 5" w:uiPriority="69"/>
+    <w:lsdException w:name="Dark List Accent 5" w:uiPriority="70"/>
+    <w:lsdException w:name="Colorful Shading Accent 5" w:uiPriority="71"/>
+    <w:lsdException w:name="Colorful List Accent 5" w:uiPriority="72"/>
+    <w:lsdException w:name="Colorful Grid Accent 5" w:uiPriority="73"/>
+    <w:lsdException w:name="Light Shading Accent 6" w:uiPriority="60"/>
+    <w:lsdException w:name="Light List Accent 6" w:uiPriority="61"/>
+    <w:lsdException w:name="Light Grid Accent 6" w:uiPriority="62"/>
+    <w:lsdException w:name="Medium Shading 1 Accent 6" w:uiPriority="63"/>
+    <w:lsdException w:name="Medium Shading 2 Accent 6" w:uiPriority="64"/>
+    <w:lsdException w:name="Medium List 1 Accent 6" w:uiPriority="65"/>
+    <w:lsdException w:name="Medium List 2 Accent 6" w:uiPriority="66"/>
+    <w:lsdException w:name="Medium Grid 1 Accent 6" w:uiPriority="67"/>
+    <w:lsdException w:name="Medium Grid 2 Accent 6" w:uiPriority="68"/>
+    <w:lsdException w:name="Medium Grid 3 Accent 6" w:uiPriority="69"/>
+    <w:lsdException w:name="Dark List Accent 6" w:uiPriority="70"/>
+    <w:lsdException w:name="Colorful Shading Accent 6" w:uiPriority="71"/>
+    <w:lsdException w:name="Colorful List Accent 6" w:uiPriority="72"/>
+    <w:lsdException w:name="Colorful Grid Accent 6" w:uiPriority="73"/>
+    <w:lsdException w:name="Subtle Emphasis" w:uiPriority="19" w:qFormat="1"/>
+    <w:lsdException w:name="Intense Emphasis" w:uiPriority="21" w:qFormat="1"/>
+    <w:lsdException w:name="Subtle Reference" w:uiPriority="31" w:qFormat="1"/>
+    <w:lsdException w:name="Intense Reference" w:uiPriority="32" w:qFormat="1"/>
+    <w:lsdException w:name="Book Title" w:uiPriority="33" w:qFormat="1"/>
+    <w:lsdException w:name="Bibliography" w:semiHidden="1" w:uiPriority="37" w:unhideWhenUsed="1"/>
+    <w:lsdException w:name="TOC Heading" w:semiHidden="1" w:uiPriority="39" w:unhideWhenUsed="1" w:qFormat="1"/>
+    <w:lsdException w:name="Plain Table 1" w:uiPriority="41"/>
+    <w:lsdException w:name="Plain Table 2" w:uiPriority="42"/>
+    <w:lsdException w:name="Plain Table 3" w:uiPriority="43"/>
+    <w:lsdException w:name="Plain Table 4" w:uiPriority="44"/>
+    <w:lsdException w:name="Plain Table 5" w:uiPriority="45"/>
+    <w:lsdException w:name="Grid Table Light" w:uiPriority="40"/>
+    <w:lsdException w:name="Grid Table 1 Light" w:uiPriority="46"/>
+    <w:lsdException w:name="Grid Table 2" w:uiPriority="47"/>
+    <w:lsdException w:name="Grid Table 3" w:uiPriority="48"/>
+    <w:lsdException w:name="Grid Table 4" w:uiPriority="49"/>
+    <w:lsdException w:name="Grid Table 5 Dark" w:uiPriority="50"/>
+    <w:lsdException w:name="Grid Table 6 Colorful" w:uiPriority="51"/>
+    <w:lsdException w:name="Grid Table 7 Colorful" w:uiPriority="52"/>
+    <w:lsdException w:name="Grid Table 1 Light Accent 1" w:uiPriority="46"/>
+    <w:lsdException w:name="Grid Table 2 Accent 1" w:uiPriority="47"/>
+    <w:lsdException w:name="Grid Table 3 Accent 1" w:uiPriority="48"/>
+    <w:lsdException w:name="Grid Table 4 Accent 1" w:uiPriority="49"/>
+    <w:lsdException w:name="Grid Table 5 Dark Accent 1" w:uiPriority="50"/>
+    <w:lsdException w:name="Grid Table 6 Colorful Accent 1" w:uiPriority="51"/>
+    <w:lsdException w:name="Grid Table 7 Colorful Accent 1" w:uiPriority="52"/>
+    <w:lsdException w:name="Grid Table 1 Light Accent 2" w:uiPriority="46"/>
+    <w:lsdException w:name="Grid Table 2 Accent 2" w:uiPriority="47"/>
+    <w:lsdException w:name="Grid Table 3 Accent 2" w:uiPriority="48"/>
+    <w:lsdException w:name="Grid Table 4 Accent 2" w:uiPriority="49"/>
+    <w:lsdException w:name="Grid Table 5 Dark Accent 2" w:uiPriority="50"/>
+    <w:lsdException w:name="Grid Table 6 Colorful Accent 2" w:uiPriority="51"/>
+    <w:lsdException w:name="Grid Table 7 Colorful Accent 2" w:uiPriority="52"/>
+    <w:lsdException w:name="Grid Table 1 Light Accent 3" w:uiPriority="46"/>
+    <w:lsdException w:name="Grid Table 2 Accent 3" w:uiPriority="47"/>
+    <w:lsdException w:name="Grid Table 3 Accent 3" w:uiPriority="48"/>
+    <w:lsdException w:name="Grid Table 4 Accent 3" w:uiPriority="49"/>
+    <w:lsdException w:name="Grid Table 5 Dark Accent 3" w:uiPriority="50"/>
+    <w:lsdException w:name="Grid Table 6 Colorful Accent 3" w:uiPriority="51"/>
+    <w:lsdException w:name="Grid Table 7 Colorful Accent 3" w:uiPriority="52"/>
+    <w:lsdException w:name="Grid Table 1 Light Accent 4" w:uiPriority="46"/>
+    <w:lsdException w:name="Grid Table 2 Accent 4" w:uiPriority="47"/>
+    <w:lsdException w:name="Grid Table 3 Accent 4" w:uiPriority="48"/>
+    <w:lsdException w:name="Grid Table 4 Accent 4" w:uiPriority="49"/>
+    <w:lsdException w:name="Grid Table 5 Dark Accent 4" w:uiPriority="50"/>
+    <w:lsdException w:name="Grid Table 6 Colorful Accent 4" w:uiPriority="51"/>
+    <w:lsdException w:name="Grid Table 7 Colorful Accent 4" w:uiPriority="52"/>
+    <w:lsdException w:name="Grid Table 1 Light Accent 5" w:uiPriority="46"/>
+    <w:lsdException w:name="Grid Table 2 Accent 5" w:uiPriority="47"/>
+    <w:lsdException w:name="Grid Table 3 Accent 5" w:uiPriority="48"/>
+    <w:lsdException w:name="Grid Table 4 Accent 5" w:uiPriority="49"/>
+    <w:lsdException w:name="Grid Table 5 Dark Accent 5" w:uiPriority="50"/>
+    <w:lsdException w:name="Grid Table 6 Colorful Accent 5" w:uiPriority="51"/>
+    <w:lsdException w:name="Grid Table 7 Colorful Accent 5" w:uiPriority="52"/>
+    <w:lsdException w:name="Grid Table 1 Light Accent 6" w:uiPriority="46"/>
+    <w:lsdException w:name="Grid Table 2 Accent 6" w:uiPriority="47"/>
+    <w:lsdException w:name="Grid Table 3 Accent 6" w:uiPriority="48"/>
+    <w:lsdException w:name="Grid Table 4 Accent 6" w:uiPriority="49"/>
+    <w:lsdException w:name="Grid Table 5 Dark Accent 6" w:uiPriority="50"/>
+    <w:lsdException w:name="Grid Table 6 Colorful Accent 6" w:uiPriority="51"/>
+    <w:lsdException w:name="Grid Table 7 Colorful Accent 6" w:uiPriority="52"/>
+    <w:lsdException w:name="List Table 1 Light" w:uiPriority="46"/>
+    <w:lsdException w:name="List Table 2" w:uiPriority="47"/>
+    <w:lsdException w:name="List Table 3" w:uiPriority="48"/>
+    <w:lsdException w:name="List Table 4" w:uiPriority="49"/>
+    <w:lsdException w:name="List Table 5 Dark" w:uiPriority="50"/>
+    <w:lsdException w:name="List Table 6 Colorful" w:uiPriority="51"/>
+    <w:lsdException w:name="List Table 7 Colorful" w:uiPriority="52"/>
+    <w:lsdException w:name="List Table 1 Light Accent 1" w:uiPriority="46"/>
+    <w:lsdException w:name="List Table 2 Accent 1" w:uiPriority="47"/>
+    <w:lsdException w:name="List Table 3 Accent 1" w:uiPriority="48"/>
+    <w:lsdException w:name="List Table 4 Accent 1" w:uiPriority="49"/>
+    <w:lsdException w:name="List Table 5 Dark Accent 1" w:uiPriority="50"/>
+    <w:lsdException w:name="List Table 6 Colorful Accent 1" w:uiPriority="51"/>
+    <w:lsdException w:name="List Table 7 Colorful Accent 1" w:uiPriority="52"/>
+    <w:lsdException w:name="List Table 1 Light Accent 2" w:uiPriority="46"/>
+    <w:lsdException w:name="List Table 2 Accent 2" w:uiPriority="47"/>
+    <w:lsdException w:name="List Table 3 Accent 2" w:uiPriority="48"/>
+    <w:lsdException w:name="List Table 4 Accent 2" w:uiPriority="49"/>
+    <w:lsdException w:name="List Table 5 Dark Accent 2" w:uiPriority="50"/>
+    <w:lsdException w:name="List Table 6 Colorful Accent 2" w:uiPriority="51"/>
+    <w:lsdException w:name="List Table 7 Colorful Accent 2" w:uiPriority="52"/>
+    <w:lsdException w:name="List Table 1 Light Accent 3" w:uiPriority="46"/>
+    <w:lsdException w:name="List Table 2 Accent 3" w:uiPriority="47"/>
+    <w:lsdException w:name="List Table 3 Accent 3" w:uiPriority="48"/>
+    <w:lsdException w:name="List Table 4 Accent 3" w:uiPriority="49"/>
+    <w:lsdException w:name="List Table 5 Dark Accent 3" w:uiPriority="50"/>
+    <w:lsdException w:name="List Table 6 Colorful Accent 3" w:uiPriority="51"/>
+    <w:lsdException w:name="List Table 7 Colorful Accent 3" w:uiPriority="52"/>
+    <w:lsdException w:name="List Table 1 Light Accent 4" w:uiPriority="46"/>
+    <w:lsdException w:name="List Table 2 Accent 4" w:uiPriority="47"/>
+    <w:lsdException w:name="List Table 3 Accent 4" w:uiPriority="48"/>
+    <w:lsdException w:name="List Table 4 Accent 4" w:uiPriority="49"/>
+    <w:lsdException w:name="List Table 5 Dark Accent 4" w:uiPriority="50"/>
+    <w:lsdException w:name="List Table 6 Colorful Accent 4" w:uiPriority="51"/>
+    <w:lsdException w:name="List Table 7 Colorful Accent 4" w:uiPriority="52"/>
+    <w:lsdException w:name="List Table 1 Light Accent 5" w:uiPriority="46"/>
+    <w:lsdException w:name="List Table 2 Accent 5" w:uiPriority="47"/>
+    <w:lsdException w:name="List Table 3 Accent 5" w:uiPriority="48"/>
+    <w:lsdException w:name="List Table 4 Accent 5" w:uiPriority="49"/>
+    <w:lsdException w:name="List Table 5 Dark Accent 5" w:uiPriority="50"/>
+    <w:lsdException w:name="List Table 6 Colorful Accent 5" w:uiPriority="51"/>
+    <w:lsdException w:name="List Table 7 Colorful Accent 5" w:uiPriority="52"/>
+    <w:lsdException w:name="List Table 1 Light Accent 6" w:uiPriority="46"/>
+    <w:lsdException w:name="List Table 2 Accent 6" w:uiPriority="47"/>
+    <w:lsdException w:name="List Table 3 Accent 6" w:uiPriority="48"/>
+    <w:lsdException w:name="List Table 4 Accent 6" w:uiPriority="49"/>
+    <w:lsdException w:name="List Table 5 Dark Accent 6" w:uiPriority="50"/>
+    <w:lsdException w:name="List Table 6 Colorful Accent 6" w:uiPriority="51"/>
+    <w:lsdException w:name="List Table 7 Colorful Accent 6" w:uiPriority="52"/>
   </w:latentStyles>
-  <w:style w:type="paragraph" w:default="1" w:styleId="Standard">
+  <w:style w:type="paragraph" w:default="1" w:styleId="Normal">
     <w:name w:val="Normal"/>
     <w:qFormat/>
   </w:style>
-  <w:style w:type="paragraph" w:styleId="berschrift1">
+  <w:style w:type="paragraph" w:styleId="Heading1">
     <w:name w:val="heading 1"/>
-    <w:basedOn w:val="Standard"/>
-    <w:next w:val="Standard"/>
-    <w:link w:val="berschrift1Zchn"/>
+    <w:basedOn w:val="Normal"/>
+    <w:next w:val="Normal"/>
+    <w:link w:val="Heading1Char"/>
     <w:uiPriority w:val="9"/>
     <w:qFormat/>
     <w:rsid w:val="002227DB"/>
@@ -4801,13 +5345,13 @@
       <w:szCs w:val="28"/>
     </w:rPr>
   </w:style>
-  <w:style w:type="character" w:default="1" w:styleId="Absatz-Standardschriftart">
+  <w:style w:type="character" w:default="1" w:styleId="DefaultParagraphFont">
     <w:name w:val="Default Paragraph Font"/>
     <w:uiPriority w:val="1"/>
     <w:semiHidden/>
     <w:unhideWhenUsed/>
   </w:style>
-  <w:style w:type="table" w:default="1" w:styleId="NormaleTabelle">
+  <w:style w:type="table" w:default="1" w:styleId="TableNormal">
     <w:name w:val="Normal Table"/>
     <w:uiPriority w:val="99"/>
     <w:semiHidden/>
@@ -4822,15 +5366,15 @@
       </w:tblCellMar>
     </w:tblPr>
   </w:style>
-  <w:style w:type="numbering" w:default="1" w:styleId="KeineListe">
+  <w:style w:type="numbering" w:default="1" w:styleId="NoList">
     <w:name w:val="No List"/>
     <w:uiPriority w:val="99"/>
     <w:semiHidden/>
     <w:unhideWhenUsed/>
   </w:style>
-  <w:style w:type="paragraph" w:styleId="Listenabsatz">
+  <w:style w:type="paragraph" w:styleId="ListParagraph">
     <w:name w:val="List Paragraph"/>
-    <w:basedOn w:val="Standard"/>
+    <w:basedOn w:val="Normal"/>
     <w:uiPriority w:val="34"/>
     <w:qFormat/>
     <w:rsid w:val="002E457A"/>
@@ -4839,10 +5383,10 @@
       <w:contextualSpacing/>
     </w:pPr>
   </w:style>
-  <w:style w:type="character" w:customStyle="1" w:styleId="berschrift1Zchn">
-    <w:name w:val="Überschrift 1 Zchn"/>
-    <w:basedOn w:val="Absatz-Standardschriftart"/>
-    <w:link w:val="berschrift1"/>
+  <w:style w:type="character" w:customStyle="1" w:styleId="Heading1Char">
+    <w:name w:val="Heading 1 Char"/>
+    <w:basedOn w:val="DefaultParagraphFont"/>
+    <w:link w:val="Heading1"/>
     <w:uiPriority w:val="9"/>
     <w:rsid w:val="002227DB"/>
     <w:rPr>
@@ -4854,9 +5398,9 @@
       <w:szCs w:val="28"/>
     </w:rPr>
   </w:style>
-  <w:style w:type="character" w:styleId="Fett">
+  <w:style w:type="character" w:styleId="Strong">
     <w:name w:val="Strong"/>
-    <w:basedOn w:val="Absatz-Standardschriftart"/>
+    <w:basedOn w:val="DefaultParagraphFont"/>
     <w:uiPriority w:val="22"/>
     <w:qFormat/>
     <w:rsid w:val="00504235"/>
@@ -4865,10 +5409,10 @@
       <w:bCs/>
     </w:rPr>
   </w:style>
-  <w:style w:type="paragraph" w:styleId="Sprechblasentext">
+  <w:style w:type="paragraph" w:styleId="BalloonText">
     <w:name w:val="Balloon Text"/>
-    <w:basedOn w:val="Standard"/>
-    <w:link w:val="SprechblasentextZchn"/>
+    <w:basedOn w:val="Normal"/>
+    <w:link w:val="BalloonTextChar"/>
     <w:uiPriority w:val="99"/>
     <w:semiHidden/>
     <w:unhideWhenUsed/>
@@ -4882,10 +5426,10 @@
       <w:szCs w:val="16"/>
     </w:rPr>
   </w:style>
-  <w:style w:type="character" w:customStyle="1" w:styleId="SprechblasentextZchn">
-    <w:name w:val="Sprechblasentext Zchn"/>
-    <w:basedOn w:val="Absatz-Standardschriftart"/>
-    <w:link w:val="Sprechblasentext"/>
+  <w:style w:type="character" w:customStyle="1" w:styleId="BalloonTextChar">
+    <w:name w:val="Balloon Text Char"/>
+    <w:basedOn w:val="DefaultParagraphFont"/>
+    <w:link w:val="BalloonText"/>
     <w:uiPriority w:val="99"/>
     <w:semiHidden/>
     <w:rsid w:val="00504235"/>
@@ -4895,10 +5439,10 @@
       <w:szCs w:val="16"/>
     </w:rPr>
   </w:style>
-  <w:style w:type="paragraph" w:styleId="Beschriftung">
+  <w:style w:type="paragraph" w:styleId="Caption">
     <w:name w:val="caption"/>
-    <w:basedOn w:val="Standard"/>
-    <w:next w:val="Standard"/>
+    <w:basedOn w:val="Normal"/>
+    <w:next w:val="Normal"/>
     <w:uiPriority w:val="35"/>
     <w:unhideWhenUsed/>
     <w:qFormat/>
@@ -4916,317 +5460,7 @@
   </w:style>
   <w:style w:type="character" w:styleId="Hyperlink">
     <w:name w:val="Hyperlink"/>
-    <w:basedOn w:val="Absatz-Standardschriftart"/>
-    <w:uiPriority w:val="99"/>
-    <w:unhideWhenUsed/>
-    <w:rsid w:val="00DD1F14"/>
-    <w:rPr>
-      <w:color w:val="0000FF" w:themeColor="hyperlink"/>
-      <w:u w:val="single"/>
-    </w:rPr>
-  </w:style>
-</w:styles>
-</file>
-
-<file path=word/stylesWithEffects.xml><?xml version="1.0" encoding="utf-8"?>
-<w:styles xmlns:wpc="http://schemas.microsoft.com/office/word/2010/wordprocessingCanvas" xmlns:mc="http://schemas.openxmlformats.org/markup-compatibility/2006" xmlns:o="urn:schemas-microsoft-com:office:office" xmlns:r="http://schemas.openxmlformats.org/officeDocument/2006/relationships" xmlns:m="http://schemas.openxmlformats.org/officeDocument/2006/math" xmlns:v="urn:schemas-microsoft-com:vml" xmlns:wp14="http://schemas.microsoft.com/office/word/2010/wordprocessingDrawing" xmlns:wp="http://schemas.openxmlformats.org/drawingml/2006/wordprocessingDrawing" xmlns:w10="urn:schemas-microsoft-com:office:word" xmlns:w="http://schemas.openxmlformats.org/wordprocessingml/2006/main" xmlns:w14="http://schemas.microsoft.com/office/word/2010/wordml" xmlns:wpg="http://schemas.microsoft.com/office/word/2010/wordprocessingGroup" xmlns:wpi="http://schemas.microsoft.com/office/word/2010/wordprocessingInk" xmlns:wne="http://schemas.microsoft.com/office/word/2006/wordml" xmlns:wps="http://schemas.microsoft.com/office/word/2010/wordprocessingShape" mc:Ignorable="w14 wp14">
-  <w:docDefaults>
-    <w:rPrDefault>
-      <w:rPr>
-        <w:rFonts w:asciiTheme="minorHAnsi" w:eastAsiaTheme="minorHAnsi" w:hAnsiTheme="minorHAnsi" w:cstheme="minorBidi"/>
-        <w:sz w:val="22"/>
-        <w:szCs w:val="22"/>
-        <w:lang w:val="en-US" w:eastAsia="en-US" w:bidi="ar-SA"/>
-      </w:rPr>
-    </w:rPrDefault>
-    <w:pPrDefault>
-      <w:pPr>
-        <w:spacing w:after="200" w:line="276" w:lineRule="auto"/>
-      </w:pPr>
-    </w:pPrDefault>
-  </w:docDefaults>
-  <w:latentStyles w:defLockedState="0" w:defUIPriority="99" w:defSemiHidden="1" w:defUnhideWhenUsed="1" w:defQFormat="0" w:count="267">
-    <w:lsdException w:name="Normal" w:semiHidden="0" w:uiPriority="0" w:unhideWhenUsed="0" w:qFormat="1"/>
-    <w:lsdException w:name="heading 1" w:semiHidden="0" w:uiPriority="9" w:unhideWhenUsed="0" w:qFormat="1"/>
-    <w:lsdException w:name="heading 2" w:uiPriority="9" w:qFormat="1"/>
-    <w:lsdException w:name="heading 3" w:uiPriority="9" w:qFormat="1"/>
-    <w:lsdException w:name="heading 4" w:uiPriority="9" w:qFormat="1"/>
-    <w:lsdException w:name="heading 5" w:uiPriority="9" w:qFormat="1"/>
-    <w:lsdException w:name="heading 6" w:uiPriority="9" w:qFormat="1"/>
-    <w:lsdException w:name="heading 7" w:uiPriority="9" w:qFormat="1"/>
-    <w:lsdException w:name="heading 8" w:uiPriority="9" w:qFormat="1"/>
-    <w:lsdException w:name="heading 9" w:uiPriority="9" w:qFormat="1"/>
-    <w:lsdException w:name="toc 1" w:uiPriority="39"/>
-    <w:lsdException w:name="toc 2" w:uiPriority="39"/>
-    <w:lsdException w:name="toc 3" w:uiPriority="39"/>
-    <w:lsdException w:name="toc 4" w:uiPriority="39"/>
-    <w:lsdException w:name="toc 5" w:uiPriority="39"/>
-    <w:lsdException w:name="toc 6" w:uiPriority="39"/>
-    <w:lsdException w:name="toc 7" w:uiPriority="39"/>
-    <w:lsdException w:name="toc 8" w:uiPriority="39"/>
-    <w:lsdException w:name="toc 9" w:uiPriority="39"/>
-    <w:lsdException w:name="caption" w:uiPriority="35" w:qFormat="1"/>
-    <w:lsdException w:name="Title" w:semiHidden="0" w:uiPriority="10" w:unhideWhenUsed="0" w:qFormat="1"/>
-    <w:lsdException w:name="Default Paragraph Font" w:uiPriority="1"/>
-    <w:lsdException w:name="Subtitle" w:semiHidden="0" w:uiPriority="11" w:unhideWhenUsed="0" w:qFormat="1"/>
-    <w:lsdException w:name="Strong" w:semiHidden="0" w:uiPriority="22" w:unhideWhenUsed="0" w:qFormat="1"/>
-    <w:lsdException w:name="Emphasis" w:semiHidden="0" w:uiPriority="20" w:unhideWhenUsed="0" w:qFormat="1"/>
-    <w:lsdException w:name="Table Grid" w:semiHidden="0" w:uiPriority="59" w:unhideWhenUsed="0"/>
-    <w:lsdException w:name="Placeholder Text" w:unhideWhenUsed="0"/>
-    <w:lsdException w:name="No Spacing" w:semiHidden="0" w:uiPriority="1" w:unhideWhenUsed="0" w:qFormat="1"/>
-    <w:lsdException w:name="Light Shading" w:semiHidden="0" w:uiPriority="60" w:unhideWhenUsed="0"/>
-    <w:lsdException w:name="Light List" w:semiHidden="0" w:uiPriority="61" w:unhideWhenUsed="0"/>
-    <w:lsdException w:name="Light Grid" w:semiHidden="0" w:uiPriority="62" w:unhideWhenUsed="0"/>
-    <w:lsdException w:name="Medium Shading 1" w:semiHidden="0" w:uiPriority="63" w:unhideWhenUsed="0"/>
-    <w:lsdException w:name="Medium Shading 2" w:semiHidden="0" w:uiPriority="64" w:unhideWhenUsed="0"/>
-    <w:lsdException w:name="Medium List 1" w:semiHidden="0" w:uiPriority="65" w:unhideWhenUsed="0"/>
-    <w:lsdException w:name="Medium List 2" w:semiHidden="0" w:uiPriority="66" w:unhideWhenUsed="0"/>
-    <w:lsdException w:name="Medium Grid 1" w:semiHidden="0" w:uiPriority="67" w:unhideWhenUsed="0"/>
-    <w:lsdException w:name="Medium Grid 2" w:semiHidden="0" w:uiPriority="68" w:unhideWhenUsed="0"/>
-    <w:lsdException w:name="Medium Grid 3" w:semiHidden="0" w:uiPriority="69" w:unhideWhenUsed="0"/>
-    <w:lsdException w:name="Dark List" w:semiHidden="0" w:uiPriority="70" w:unhideWhenUsed="0"/>
-    <w:lsdException w:name="Colorful Shading" w:semiHidden="0" w:uiPriority="71" w:unhideWhenUsed="0"/>
-    <w:lsdException w:name="Colorful List" w:semiHidden="0" w:uiPriority="72" w:unhideWhenUsed="0"/>
-    <w:lsdException w:name="Colorful Grid" w:semiHidden="0" w:uiPriority="73" w:unhideWhenUsed="0"/>
-    <w:lsdException w:name="Light Shading Accent 1" w:semiHidden="0" w:uiPriority="60" w:unhideWhenUsed="0"/>
-    <w:lsdException w:name="Light List Accent 1" w:semiHidden="0" w:uiPriority="61" w:unhideWhenUsed="0"/>
-    <w:lsdException w:name="Light Grid Accent 1" w:semiHidden="0" w:uiPriority="62" w:unhideWhenUsed="0"/>
-    <w:lsdException w:name="Medium Shading 1 Accent 1" w:semiHidden="0" w:uiPriority="63" w:unhideWhenUsed="0"/>
-    <w:lsdException w:name="Medium Shading 2 Accent 1" w:semiHidden="0" w:uiPriority="64" w:unhideWhenUsed="0"/>
-    <w:lsdException w:name="Medium List 1 Accent 1" w:semiHidden="0" w:uiPriority="65" w:unhideWhenUsed="0"/>
-    <w:lsdException w:name="Revision" w:unhideWhenUsed="0"/>
-    <w:lsdException w:name="List Paragraph" w:semiHidden="0" w:uiPriority="34" w:unhideWhenUsed="0" w:qFormat="1"/>
-    <w:lsdException w:name="Quote" w:semiHidden="0" w:uiPriority="29" w:unhideWhenUsed="0" w:qFormat="1"/>
-    <w:lsdException w:name="Intense Quote" w:semiHidden="0" w:uiPriority="30" w:unhideWhenUsed="0" w:qFormat="1"/>
-    <w:lsdException w:name="Medium List 2 Accent 1" w:semiHidden="0" w:uiPriority="66" w:unhideWhenUsed="0"/>
-    <w:lsdException w:name="Medium Grid 1 Accent 1" w:semiHidden="0" w:uiPriority="67" w:unhideWhenUsed="0"/>
-    <w:lsdException w:name="Medium Grid 2 Accent 1" w:semiHidden="0" w:uiPriority="68" w:unhideWhenUsed="0"/>
-    <w:lsdException w:name="Medium Grid 3 Accent 1" w:semiHidden="0" w:uiPriority="69" w:unhideWhenUsed="0"/>
-    <w:lsdException w:name="Dark List Accent 1" w:semiHidden="0" w:uiPriority="70" w:unhideWhenUsed="0"/>
-    <w:lsdException w:name="Colorful Shading Accent 1" w:semiHidden="0" w:uiPriority="71" w:unhideWhenUsed="0"/>
-    <w:lsdException w:name="Colorful List Accent 1" w:semiHidden="0" w:uiPriority="72" w:unhideWhenUsed="0"/>
-    <w:lsdException w:name="Colorful Grid Accent 1" w:semiHidden="0" w:uiPriority="73" w:unhideWhenUsed="0"/>
-    <w:lsdException w:name="Light Shading Accent 2" w:semiHidden="0" w:uiPriority="60" w:unhideWhenUsed="0"/>
-    <w:lsdException w:name="Light List Accent 2" w:semiHidden="0" w:uiPriority="61" w:unhideWhenUsed="0"/>
-    <w:lsdException w:name="Light Grid Accent 2" w:semiHidden="0" w:uiPriority="62" w:unhideWhenUsed="0"/>
-    <w:lsdException w:name="Medium Shading 1 Accent 2" w:semiHidden="0" w:uiPriority="63" w:unhideWhenUsed="0"/>
-    <w:lsdException w:name="Medium Shading 2 Accent 2" w:semiHidden="0" w:uiPriority="64" w:unhideWhenUsed="0"/>
-    <w:lsdException w:name="Medium List 1 Accent 2" w:semiHidden="0" w:uiPriority="65" w:unhideWhenUsed="0"/>
-    <w:lsdException w:name="Medium List 2 Accent 2" w:semiHidden="0" w:uiPriority="66" w:unhideWhenUsed="0"/>
-    <w:lsdException w:name="Medium Grid 1 Accent 2" w:semiHidden="0" w:uiPriority="67" w:unhideWhenUsed="0"/>
-    <w:lsdException w:name="Medium Grid 2 Accent 2" w:semiHidden="0" w:uiPriority="68" w:unhideWhenUsed="0"/>
-    <w:lsdException w:name="Medium Grid 3 Accent 2" w:semiHidden="0" w:uiPriority="69" w:unhideWhenUsed="0"/>
-    <w:lsdException w:name="Dark List Accent 2" w:semiHidden="0" w:uiPriority="70" w:unhideWhenUsed="0"/>
-    <w:lsdException w:name="Colorful Shading Accent 2" w:semiHidden="0" w:uiPriority="71" w:unhideWhenUsed="0"/>
-    <w:lsdException w:name="Colorful List Accent 2" w:semiHidden="0" w:uiPriority="72" w:unhideWhenUsed="0"/>
-    <w:lsdException w:name="Colorful Grid Accent 2" w:semiHidden="0" w:uiPriority="73" w:unhideWhenUsed="0"/>
-    <w:lsdException w:name="Light Shading Accent 3" w:semiHidden="0" w:uiPriority="60" w:unhideWhenUsed="0"/>
-    <w:lsdException w:name="Light List Accent 3" w:semiHidden="0" w:uiPriority="61" w:unhideWhenUsed="0"/>
-    <w:lsdException w:name="Light Grid Accent 3" w:semiHidden="0" w:uiPriority="62" w:unhideWhenUsed="0"/>
-    <w:lsdException w:name="Medium Shading 1 Accent 3" w:semiHidden="0" w:uiPriority="63" w:unhideWhenUsed="0"/>
-    <w:lsdException w:name="Medium Shading 2 Accent 3" w:semiHidden="0" w:uiPriority="64" w:unhideWhenUsed="0"/>
-    <w:lsdException w:name="Medium List 1 Accent 3" w:semiHidden="0" w:uiPriority="65" w:unhideWhenUsed="0"/>
-    <w:lsdException w:name="Medium List 2 Accent 3" w:semiHidden="0" w:uiPriority="66" w:unhideWhenUsed="0"/>
-    <w:lsdException w:name="Medium Grid 1 Accent 3" w:semiHidden="0" w:uiPriority="67" w:unhideWhenUsed="0"/>
-    <w:lsdException w:name="Medium Grid 2 Accent 3" w:semiHidden="0" w:uiPriority="68" w:unhideWhenUsed="0"/>
-    <w:lsdException w:name="Medium Grid 3 Accent 3" w:semiHidden="0" w:uiPriority="69" w:unhideWhenUsed="0"/>
-    <w:lsdException w:name="Dark List Accent 3" w:semiHidden="0" w:uiPriority="70" w:unhideWhenUsed="0"/>
-    <w:lsdException w:name="Colorful Shading Accent 3" w:semiHidden="0" w:uiPriority="71" w:unhideWhenUsed="0"/>
-    <w:lsdException w:name="Colorful List Accent 3" w:semiHidden="0" w:uiPriority="72" w:unhideWhenUsed="0"/>
-    <w:lsdException w:name="Colorful Grid Accent 3" w:semiHidden="0" w:uiPriority="73" w:unhideWhenUsed="0"/>
-    <w:lsdException w:name="Light Shading Accent 4" w:semiHidden="0" w:uiPriority="60" w:unhideWhenUsed="0"/>
-    <w:lsdException w:name="Light List Accent 4" w:semiHidden="0" w:uiPriority="61" w:unhideWhenUsed="0"/>
-    <w:lsdException w:name="Light Grid Accent 4" w:semiHidden="0" w:uiPriority="62" w:unhideWhenUsed="0"/>
-    <w:lsdException w:name="Medium Shading 1 Accent 4" w:semiHidden="0" w:uiPriority="63" w:unhideWhenUsed="0"/>
-    <w:lsdException w:name="Medium Shading 2 Accent 4" w:semiHidden="0" w:uiPriority="64" w:unhideWhenUsed="0"/>
-    <w:lsdException w:name="Medium List 1 Accent 4" w:semiHidden="0" w:uiPriority="65" w:unhideWhenUsed="0"/>
-    <w:lsdException w:name="Medium List 2 Accent 4" w:semiHidden="0" w:uiPriority="66" w:unhideWhenUsed="0"/>
-    <w:lsdException w:name="Medium Grid 1 Accent 4" w:semiHidden="0" w:uiPriority="67" w:unhideWhenUsed="0"/>
-    <w:lsdException w:name="Medium Grid 2 Accent 4" w:semiHidden="0" w:uiPriority="68" w:unhideWhenUsed="0"/>
-    <w:lsdException w:name="Medium Grid 3 Accent 4" w:semiHidden="0" w:uiPriority="69" w:unhideWhenUsed="0"/>
-    <w:lsdException w:name="Dark List Accent 4" w:semiHidden="0" w:uiPriority="70" w:unhideWhenUsed="0"/>
-    <w:lsdException w:name="Colorful Shading Accent 4" w:semiHidden="0" w:uiPriority="71" w:unhideWhenUsed="0"/>
-    <w:lsdException w:name="Colorful List Accent 4" w:semiHidden="0" w:uiPriority="72" w:unhideWhenUsed="0"/>
-    <w:lsdException w:name="Colorful Grid Accent 4" w:semiHidden="0" w:uiPriority="73" w:unhideWhenUsed="0"/>
-    <w:lsdException w:name="Light Shading Accent 5" w:semiHidden="0" w:uiPriority="60" w:unhideWhenUsed="0"/>
-    <w:lsdException w:name="Light List Accent 5" w:semiHidden="0" w:uiPriority="61" w:unhideWhenUsed="0"/>
-    <w:lsdException w:name="Light Grid Accent 5" w:semiHidden="0" w:uiPriority="62" w:unhideWhenUsed="0"/>
-    <w:lsdException w:name="Medium Shading 1 Accent 5" w:semiHidden="0" w:uiPriority="63" w:unhideWhenUsed="0"/>
-    <w:lsdException w:name="Medium Shading 2 Accent 5" w:semiHidden="0" w:uiPriority="64" w:unhideWhenUsed="0"/>
-    <w:lsdException w:name="Medium List 1 Accent 5" w:semiHidden="0" w:uiPriority="65" w:unhideWhenUsed="0"/>
-    <w:lsdException w:name="Medium List 2 Accent 5" w:semiHidden="0" w:uiPriority="66" w:unhideWhenUsed="0"/>
-    <w:lsdException w:name="Medium Grid 1 Accent 5" w:semiHidden="0" w:uiPriority="67" w:unhideWhenUsed="0"/>
-    <w:lsdException w:name="Medium Grid 2 Accent 5" w:semiHidden="0" w:uiPriority="68" w:unhideWhenUsed="0"/>
-    <w:lsdException w:name="Medium Grid 3 Accent 5" w:semiHidden="0" w:uiPriority="69" w:unhideWhenUsed="0"/>
-    <w:lsdException w:name="Dark List Accent 5" w:semiHidden="0" w:uiPriority="70" w:unhideWhenUsed="0"/>
-    <w:lsdException w:name="Colorful Shading Accent 5" w:semiHidden="0" w:uiPriority="71" w:unhideWhenUsed="0"/>
-    <w:lsdException w:name="Colorful List Accent 5" w:semiHidden="0" w:uiPriority="72" w:unhideWhenUsed="0"/>
-    <w:lsdException w:name="Colorful Grid Accent 5" w:semiHidden="0" w:uiPriority="73" w:unhideWhenUsed="0"/>
-    <w:lsdException w:name="Light Shading Accent 6" w:semiHidden="0" w:uiPriority="60" w:unhideWhenUsed="0"/>
-    <w:lsdException w:name="Light List Accent 6" w:semiHidden="0" w:uiPriority="61" w:unhideWhenUsed="0"/>
-    <w:lsdException w:name="Light Grid Accent 6" w:semiHidden="0" w:uiPriority="62" w:unhideWhenUsed="0"/>
-    <w:lsdException w:name="Medium Shading 1 Accent 6" w:semiHidden="0" w:uiPriority="63" w:unhideWhenUsed="0"/>
-    <w:lsdException w:name="Medium Shading 2 Accent 6" w:semiHidden="0" w:uiPriority="64" w:unhideWhenUsed="0"/>
-    <w:lsdException w:name="Medium List 1 Accent 6" w:semiHidden="0" w:uiPriority="65" w:unhideWhenUsed="0"/>
-    <w:lsdException w:name="Medium List 2 Accent 6" w:semiHidden="0" w:uiPriority="66" w:unhideWhenUsed="0"/>
-    <w:lsdException w:name="Medium Grid 1 Accent 6" w:semiHidden="0" w:uiPriority="67" w:unhideWhenUsed="0"/>
-    <w:lsdException w:name="Medium Grid 2 Accent 6" w:semiHidden="0" w:uiPriority="68" w:unhideWhenUsed="0"/>
-    <w:lsdException w:name="Medium Grid 3 Accent 6" w:semiHidden="0" w:uiPriority="69" w:unhideWhenUsed="0"/>
-    <w:lsdException w:name="Dark List Accent 6" w:semiHidden="0" w:uiPriority="70" w:unhideWhenUsed="0"/>
-    <w:lsdException w:name="Colorful Shading Accent 6" w:semiHidden="0" w:uiPriority="71" w:unhideWhenUsed="0"/>
-    <w:lsdException w:name="Colorful List Accent 6" w:semiHidden="0" w:uiPriority="72" w:unhideWhenUsed="0"/>
-    <w:lsdException w:name="Colorful Grid Accent 6" w:semiHidden="0" w:uiPriority="73" w:unhideWhenUsed="0"/>
-    <w:lsdException w:name="Subtle Emphasis" w:semiHidden="0" w:uiPriority="19" w:unhideWhenUsed="0" w:qFormat="1"/>
-    <w:lsdException w:name="Intense Emphasis" w:semiHidden="0" w:uiPriority="21" w:unhideWhenUsed="0" w:qFormat="1"/>
-    <w:lsdException w:name="Subtle Reference" w:semiHidden="0" w:uiPriority="31" w:unhideWhenUsed="0" w:qFormat="1"/>
-    <w:lsdException w:name="Intense Reference" w:semiHidden="0" w:uiPriority="32" w:unhideWhenUsed="0" w:qFormat="1"/>
-    <w:lsdException w:name="Book Title" w:semiHidden="0" w:uiPriority="33" w:unhideWhenUsed="0" w:qFormat="1"/>
-    <w:lsdException w:name="Bibliography" w:uiPriority="37"/>
-    <w:lsdException w:name="TOC Heading" w:uiPriority="39" w:qFormat="1"/>
-  </w:latentStyles>
-  <w:style w:type="paragraph" w:default="1" w:styleId="Standard">
-    <w:name w:val="Normal"/>
-    <w:qFormat/>
-  </w:style>
-  <w:style w:type="paragraph" w:styleId="berschrift1">
-    <w:name w:val="heading 1"/>
-    <w:basedOn w:val="Standard"/>
-    <w:next w:val="Standard"/>
-    <w:link w:val="berschrift1Zchn"/>
-    <w:uiPriority w:val="9"/>
-    <w:qFormat/>
-    <w:rsid w:val="002227DB"/>
-    <w:pPr>
-      <w:keepNext/>
-      <w:keepLines/>
-      <w:spacing w:before="480" w:after="0"/>
-      <w:outlineLvl w:val="0"/>
-    </w:pPr>
-    <w:rPr>
-      <w:rFonts w:asciiTheme="majorHAnsi" w:eastAsiaTheme="majorEastAsia" w:hAnsiTheme="majorHAnsi" w:cstheme="majorBidi"/>
-      <w:b/>
-      <w:bCs/>
-      <w:color w:val="365F91" w:themeColor="accent1" w:themeShade="BF"/>
-      <w:sz w:val="28"/>
-      <w:szCs w:val="28"/>
-    </w:rPr>
-  </w:style>
-  <w:style w:type="character" w:default="1" w:styleId="Absatz-Standardschriftart">
-    <w:name w:val="Default Paragraph Font"/>
-    <w:uiPriority w:val="1"/>
-    <w:semiHidden/>
-    <w:unhideWhenUsed/>
-  </w:style>
-  <w:style w:type="table" w:default="1" w:styleId="NormaleTabelle">
-    <w:name w:val="Normal Table"/>
-    <w:uiPriority w:val="99"/>
-    <w:semiHidden/>
-    <w:unhideWhenUsed/>
-    <w:tblPr>
-      <w:tblInd w:w="0" w:type="dxa"/>
-      <w:tblCellMar>
-        <w:top w:w="0" w:type="dxa"/>
-        <w:left w:w="108" w:type="dxa"/>
-        <w:bottom w:w="0" w:type="dxa"/>
-        <w:right w:w="108" w:type="dxa"/>
-      </w:tblCellMar>
-    </w:tblPr>
-  </w:style>
-  <w:style w:type="numbering" w:default="1" w:styleId="KeineListe">
-    <w:name w:val="No List"/>
-    <w:uiPriority w:val="99"/>
-    <w:semiHidden/>
-    <w:unhideWhenUsed/>
-  </w:style>
-  <w:style w:type="paragraph" w:styleId="Listenabsatz">
-    <w:name w:val="List Paragraph"/>
-    <w:basedOn w:val="Standard"/>
-    <w:uiPriority w:val="34"/>
-    <w:qFormat/>
-    <w:rsid w:val="002E457A"/>
-    <w:pPr>
-      <w:ind w:left="720"/>
-      <w:contextualSpacing/>
-    </w:pPr>
-  </w:style>
-  <w:style w:type="character" w:customStyle="1" w:styleId="berschrift1Zchn">
-    <w:name w:val="Überschrift 1 Zchn"/>
-    <w:basedOn w:val="Absatz-Standardschriftart"/>
-    <w:link w:val="berschrift1"/>
-    <w:uiPriority w:val="9"/>
-    <w:rsid w:val="002227DB"/>
-    <w:rPr>
-      <w:rFonts w:asciiTheme="majorHAnsi" w:eastAsiaTheme="majorEastAsia" w:hAnsiTheme="majorHAnsi" w:cstheme="majorBidi"/>
-      <w:b/>
-      <w:bCs/>
-      <w:color w:val="365F91" w:themeColor="accent1" w:themeShade="BF"/>
-      <w:sz w:val="28"/>
-      <w:szCs w:val="28"/>
-    </w:rPr>
-  </w:style>
-  <w:style w:type="character" w:styleId="Fett">
-    <w:name w:val="Strong"/>
-    <w:basedOn w:val="Absatz-Standardschriftart"/>
-    <w:uiPriority w:val="22"/>
-    <w:qFormat/>
-    <w:rsid w:val="00504235"/>
-    <w:rPr>
-      <w:b/>
-      <w:bCs/>
-    </w:rPr>
-  </w:style>
-  <w:style w:type="paragraph" w:styleId="Sprechblasentext">
-    <w:name w:val="Balloon Text"/>
-    <w:basedOn w:val="Standard"/>
-    <w:link w:val="SprechblasentextZchn"/>
-    <w:uiPriority w:val="99"/>
-    <w:semiHidden/>
-    <w:unhideWhenUsed/>
-    <w:rsid w:val="00504235"/>
-    <w:pPr>
-      <w:spacing w:after="0" w:line="240" w:lineRule="auto"/>
-    </w:pPr>
-    <w:rPr>
-      <w:rFonts w:ascii="Tahoma" w:hAnsi="Tahoma" w:cs="Tahoma"/>
-      <w:sz w:val="16"/>
-      <w:szCs w:val="16"/>
-    </w:rPr>
-  </w:style>
-  <w:style w:type="character" w:customStyle="1" w:styleId="SprechblasentextZchn">
-    <w:name w:val="Sprechblasentext Zchn"/>
-    <w:basedOn w:val="Absatz-Standardschriftart"/>
-    <w:link w:val="Sprechblasentext"/>
-    <w:uiPriority w:val="99"/>
-    <w:semiHidden/>
-    <w:rsid w:val="00504235"/>
-    <w:rPr>
-      <w:rFonts w:ascii="Tahoma" w:hAnsi="Tahoma" w:cs="Tahoma"/>
-      <w:sz w:val="16"/>
-      <w:szCs w:val="16"/>
-    </w:rPr>
-  </w:style>
-  <w:style w:type="paragraph" w:styleId="Beschriftung">
-    <w:name w:val="caption"/>
-    <w:basedOn w:val="Standard"/>
-    <w:next w:val="Standard"/>
-    <w:uiPriority w:val="35"/>
-    <w:unhideWhenUsed/>
-    <w:qFormat/>
-    <w:rsid w:val="00504235"/>
-    <w:pPr>
-      <w:spacing w:line="240" w:lineRule="auto"/>
-    </w:pPr>
-    <w:rPr>
-      <w:b/>
-      <w:bCs/>
-      <w:color w:val="4F81BD" w:themeColor="accent1"/>
-      <w:sz w:val="18"/>
-      <w:szCs w:val="18"/>
-    </w:rPr>
-  </w:style>
-  <w:style w:type="character" w:styleId="Hyperlink">
-    <w:name w:val="Hyperlink"/>
-    <w:basedOn w:val="Absatz-Standardschriftart"/>
+    <w:basedOn w:val="DefaultParagraphFont"/>
     <w:uiPriority w:val="99"/>
     <w:unhideWhenUsed/>
     <w:rsid w:val="00DD1F14"/>
@@ -5528,7 +5762,7 @@
 </file>
 
 <file path=customXml/itemProps1.xml><?xml version="1.0" encoding="utf-8"?>
-<ds:datastoreItem xmlns:ds="http://schemas.openxmlformats.org/officeDocument/2006/customXml" ds:itemID="{25A34155-C800-4AF3-98FB-8531FBEC3EBE}">
+<ds:datastoreItem xmlns:ds="http://schemas.openxmlformats.org/officeDocument/2006/customXml" ds:itemID="{A05BF441-0227-4F09-B12A-CC391021633F}">
   <ds:schemaRefs>
     <ds:schemaRef ds:uri="http://schemas.openxmlformats.org/officeDocument/2006/bibliography"/>
   </ds:schemaRefs>

</xml_diff>